<commit_message>
reqdef notes and pdf
</commit_message>
<xml_diff>
--- a/Docs/Requirements Definition.docx
+++ b/Docs/Requirements Definition.docx
@@ -992,6 +992,28 @@
       <w:pPr>
         <w:pStyle w:val="ListParagraph"/>
         <w:numPr>
+          <w:ilvl w:val="3"/>
+          <w:numId w:val="8"/>
+        </w:numPr>
+        <w:rPr>
+          <w:rFonts w:ascii="Times New Roman" w:hAnsi="Times New Roman" w:cs="Times New Roman"/>
+          <w:sz w:val="24"/>
+          <w:szCs w:val="24"/>
+        </w:rPr>
+      </w:pPr>
+      <w:r>
+        <w:rPr>
+          <w:rFonts w:ascii="Times New Roman" w:hAnsi="Times New Roman" w:cs="Times New Roman"/>
+          <w:sz w:val="24"/>
+          <w:szCs w:val="24"/>
+        </w:rPr>
+        <w:t>** add terms and conditions</w:t>
+      </w:r>
+    </w:p>
+    <w:p>
+      <w:pPr>
+        <w:pStyle w:val="ListParagraph"/>
+        <w:numPr>
           <w:ilvl w:val="1"/>
           <w:numId w:val="8"/>
         </w:numPr>
@@ -1143,6 +1165,14 @@
         </w:rPr>
         <w:t>Account Management</w:t>
       </w:r>
+      <w:r>
+        <w:rPr>
+          <w:rFonts w:ascii="Times New Roman" w:hAnsi="Times New Roman" w:cs="Times New Roman"/>
+          <w:sz w:val="24"/>
+          <w:szCs w:val="24"/>
+        </w:rPr>
+        <w:t xml:space="preserve"> (All Users)</w:t>
+      </w:r>
     </w:p>
     <w:p>
       <w:pPr>
@@ -1234,15 +1264,6 @@
     </w:p>
     <w:p>
       <w:pPr>
-        <w:rPr>
-          <w:rFonts w:ascii="Times New Roman" w:hAnsi="Times New Roman" w:cs="Times New Roman"/>
-          <w:sz w:val="24"/>
-          <w:szCs w:val="24"/>
-        </w:rPr>
-      </w:pPr>
-    </w:p>
-    <w:p>
-      <w:pPr>
         <w:pStyle w:val="ListParagraph"/>
         <w:numPr>
           <w:ilvl w:val="0"/>
@@ -1260,15 +1281,602 @@
           <w:sz w:val="24"/>
           <w:szCs w:val="24"/>
         </w:rPr>
-        <w:t>Job Assignment Features</w:t>
-      </w:r>
-      <w:r>
-        <w:rPr>
-          <w:rFonts w:ascii="Times New Roman" w:hAnsi="Times New Roman" w:cs="Times New Roman"/>
-          <w:sz w:val="24"/>
-          <w:szCs w:val="24"/>
-        </w:rPr>
-        <w:t xml:space="preserve"> **** FILL IN </w:t>
+        <w:t>Customer Account Features</w:t>
+      </w:r>
+    </w:p>
+    <w:p>
+      <w:pPr>
+        <w:pStyle w:val="ListParagraph"/>
+        <w:numPr>
+          <w:ilvl w:val="1"/>
+          <w:numId w:val="8"/>
+        </w:numPr>
+        <w:rPr>
+          <w:rFonts w:ascii="Times New Roman" w:hAnsi="Times New Roman" w:cs="Times New Roman"/>
+          <w:sz w:val="24"/>
+          <w:szCs w:val="24"/>
+        </w:rPr>
+      </w:pPr>
+      <w:r>
+        <w:rPr>
+          <w:rFonts w:ascii="Times New Roman" w:hAnsi="Times New Roman" w:cs="Times New Roman"/>
+          <w:sz w:val="24"/>
+          <w:szCs w:val="24"/>
+        </w:rPr>
+        <w:t xml:space="preserve">The </w:t>
+      </w:r>
+      <w:r>
+        <w:rPr>
+          <w:rFonts w:ascii="Times New Roman" w:hAnsi="Times New Roman" w:cs="Times New Roman"/>
+          <w:sz w:val="24"/>
+          <w:szCs w:val="24"/>
+        </w:rPr>
+        <w:t>key functionality of this user is</w:t>
+      </w:r>
+      <w:r>
+        <w:rPr>
+          <w:rFonts w:ascii="Times New Roman" w:hAnsi="Times New Roman" w:cs="Times New Roman"/>
+          <w:sz w:val="24"/>
+          <w:szCs w:val="24"/>
+        </w:rPr>
+        <w:t xml:space="preserve"> the ability</w:t>
+      </w:r>
+      <w:r>
+        <w:rPr>
+          <w:rFonts w:ascii="Times New Roman" w:hAnsi="Times New Roman" w:cs="Times New Roman"/>
+          <w:sz w:val="24"/>
+          <w:szCs w:val="24"/>
+        </w:rPr>
+        <w:t xml:space="preserve"> to post job offers</w:t>
+      </w:r>
+      <w:r>
+        <w:rPr>
+          <w:rFonts w:ascii="Times New Roman" w:hAnsi="Times New Roman" w:cs="Times New Roman"/>
+          <w:sz w:val="24"/>
+          <w:szCs w:val="24"/>
+        </w:rPr>
+        <w:t xml:space="preserve"> using a built-in template</w:t>
+      </w:r>
+      <w:r>
+        <w:rPr>
+          <w:rFonts w:ascii="Times New Roman" w:hAnsi="Times New Roman" w:cs="Times New Roman"/>
+          <w:sz w:val="24"/>
+          <w:szCs w:val="24"/>
+        </w:rPr>
+        <w:t xml:space="preserve"> accessible from a home page.</w:t>
+      </w:r>
+    </w:p>
+    <w:p>
+      <w:pPr>
+        <w:pStyle w:val="ListParagraph"/>
+        <w:numPr>
+          <w:ilvl w:val="2"/>
+          <w:numId w:val="8"/>
+        </w:numPr>
+        <w:rPr>
+          <w:rFonts w:ascii="Times New Roman" w:hAnsi="Times New Roman" w:cs="Times New Roman"/>
+          <w:sz w:val="24"/>
+          <w:szCs w:val="24"/>
+        </w:rPr>
+      </w:pPr>
+      <w:r>
+        <w:rPr>
+          <w:rFonts w:ascii="Times New Roman" w:hAnsi="Times New Roman" w:cs="Times New Roman"/>
+          <w:sz w:val="24"/>
+          <w:szCs w:val="24"/>
+        </w:rPr>
+        <w:t>The</w:t>
+      </w:r>
+      <w:r>
+        <w:rPr>
+          <w:rFonts w:ascii="Times New Roman" w:hAnsi="Times New Roman" w:cs="Times New Roman"/>
+          <w:sz w:val="24"/>
+          <w:szCs w:val="24"/>
+        </w:rPr>
+        <w:t xml:space="preserve">y will be </w:t>
+      </w:r>
+      <w:r>
+        <w:rPr>
+          <w:rFonts w:ascii="Times New Roman" w:hAnsi="Times New Roman" w:cs="Times New Roman"/>
+          <w:sz w:val="24"/>
+          <w:szCs w:val="24"/>
+        </w:rPr>
+        <w:t>ab</w:t>
+      </w:r>
+      <w:r>
+        <w:rPr>
+          <w:rFonts w:ascii="Times New Roman" w:hAnsi="Times New Roman" w:cs="Times New Roman"/>
+          <w:sz w:val="24"/>
+          <w:szCs w:val="24"/>
+        </w:rPr>
+        <w:t>le</w:t>
+      </w:r>
+      <w:r>
+        <w:rPr>
+          <w:rFonts w:ascii="Times New Roman" w:hAnsi="Times New Roman" w:cs="Times New Roman"/>
+          <w:sz w:val="24"/>
+          <w:szCs w:val="24"/>
+        </w:rPr>
+        <w:t xml:space="preserve"> to specify job type (e.g., lawn mowing)</w:t>
+      </w:r>
+    </w:p>
+    <w:p>
+      <w:pPr>
+        <w:pStyle w:val="ListParagraph"/>
+        <w:numPr>
+          <w:ilvl w:val="2"/>
+          <w:numId w:val="8"/>
+        </w:numPr>
+        <w:rPr>
+          <w:rFonts w:ascii="Times New Roman" w:hAnsi="Times New Roman" w:cs="Times New Roman"/>
+          <w:sz w:val="24"/>
+          <w:szCs w:val="24"/>
+        </w:rPr>
+      </w:pPr>
+      <w:r>
+        <w:rPr>
+          <w:rFonts w:ascii="Times New Roman" w:hAnsi="Times New Roman" w:cs="Times New Roman"/>
+          <w:sz w:val="24"/>
+          <w:szCs w:val="24"/>
+        </w:rPr>
+        <w:t>The</w:t>
+      </w:r>
+      <w:r>
+        <w:rPr>
+          <w:rFonts w:ascii="Times New Roman" w:hAnsi="Times New Roman" w:cs="Times New Roman"/>
+          <w:sz w:val="24"/>
+          <w:szCs w:val="24"/>
+        </w:rPr>
+        <w:t>y will be</w:t>
+      </w:r>
+      <w:r>
+        <w:rPr>
+          <w:rFonts w:ascii="Times New Roman" w:hAnsi="Times New Roman" w:cs="Times New Roman"/>
+          <w:sz w:val="24"/>
+          <w:szCs w:val="24"/>
+        </w:rPr>
+        <w:t xml:space="preserve"> ab</w:t>
+      </w:r>
+      <w:r>
+        <w:rPr>
+          <w:rFonts w:ascii="Times New Roman" w:hAnsi="Times New Roman" w:cs="Times New Roman"/>
+          <w:sz w:val="24"/>
+          <w:szCs w:val="24"/>
+        </w:rPr>
+        <w:t>le</w:t>
+      </w:r>
+      <w:r>
+        <w:rPr>
+          <w:rFonts w:ascii="Times New Roman" w:hAnsi="Times New Roman" w:cs="Times New Roman"/>
+          <w:sz w:val="24"/>
+          <w:szCs w:val="24"/>
+        </w:rPr>
+        <w:t xml:space="preserve"> to specify a time frame for when the job is to be completed (e.g., Thursday morning)</w:t>
+      </w:r>
+      <w:r>
+        <w:rPr>
+          <w:rFonts w:ascii="Times New Roman" w:hAnsi="Times New Roman" w:cs="Times New Roman"/>
+          <w:sz w:val="24"/>
+          <w:szCs w:val="24"/>
+        </w:rPr>
+        <w:t>.</w:t>
+      </w:r>
+    </w:p>
+    <w:p>
+      <w:pPr>
+        <w:pStyle w:val="ListParagraph"/>
+        <w:numPr>
+          <w:ilvl w:val="2"/>
+          <w:numId w:val="8"/>
+        </w:numPr>
+        <w:rPr>
+          <w:rFonts w:ascii="Times New Roman" w:hAnsi="Times New Roman" w:cs="Times New Roman"/>
+          <w:sz w:val="24"/>
+          <w:szCs w:val="24"/>
+        </w:rPr>
+      </w:pPr>
+      <w:r>
+        <w:rPr>
+          <w:rFonts w:ascii="Times New Roman" w:hAnsi="Times New Roman" w:cs="Times New Roman"/>
+          <w:sz w:val="24"/>
+          <w:szCs w:val="24"/>
+        </w:rPr>
+        <w:t>The</w:t>
+      </w:r>
+      <w:r>
+        <w:rPr>
+          <w:rFonts w:ascii="Times New Roman" w:hAnsi="Times New Roman" w:cs="Times New Roman"/>
+          <w:sz w:val="24"/>
+          <w:szCs w:val="24"/>
+        </w:rPr>
+        <w:t>y will have the</w:t>
+      </w:r>
+      <w:r>
+        <w:rPr>
+          <w:rFonts w:ascii="Times New Roman" w:hAnsi="Times New Roman" w:cs="Times New Roman"/>
+          <w:sz w:val="24"/>
+          <w:szCs w:val="24"/>
+        </w:rPr>
+        <w:t xml:space="preserve"> ability to specify the estimated time for completion</w:t>
+      </w:r>
+      <w:r>
+        <w:rPr>
+          <w:rFonts w:ascii="Times New Roman" w:hAnsi="Times New Roman" w:cs="Times New Roman"/>
+          <w:sz w:val="24"/>
+          <w:szCs w:val="24"/>
+        </w:rPr>
+        <w:t>.</w:t>
+      </w:r>
+    </w:p>
+    <w:p>
+      <w:pPr>
+        <w:pStyle w:val="ListParagraph"/>
+        <w:numPr>
+          <w:ilvl w:val="2"/>
+          <w:numId w:val="8"/>
+        </w:numPr>
+        <w:rPr>
+          <w:rFonts w:ascii="Times New Roman" w:hAnsi="Times New Roman" w:cs="Times New Roman"/>
+          <w:sz w:val="24"/>
+          <w:szCs w:val="24"/>
+        </w:rPr>
+      </w:pPr>
+      <w:r>
+        <w:rPr>
+          <w:rFonts w:ascii="Times New Roman" w:hAnsi="Times New Roman" w:cs="Times New Roman"/>
+          <w:sz w:val="24"/>
+          <w:szCs w:val="24"/>
+        </w:rPr>
+        <w:t>T</w:t>
+      </w:r>
+      <w:r>
+        <w:rPr>
+          <w:rFonts w:ascii="Times New Roman" w:hAnsi="Times New Roman" w:cs="Times New Roman"/>
+          <w:sz w:val="24"/>
+          <w:szCs w:val="24"/>
+        </w:rPr>
+        <w:t>hey will have t</w:t>
+      </w:r>
+      <w:r>
+        <w:rPr>
+          <w:rFonts w:ascii="Times New Roman" w:hAnsi="Times New Roman" w:cs="Times New Roman"/>
+          <w:sz w:val="24"/>
+          <w:szCs w:val="24"/>
+        </w:rPr>
+        <w:t>he ability to specify payment</w:t>
+      </w:r>
+      <w:r>
+        <w:rPr>
+          <w:rFonts w:ascii="Times New Roman" w:hAnsi="Times New Roman" w:cs="Times New Roman"/>
+          <w:sz w:val="24"/>
+          <w:szCs w:val="24"/>
+        </w:rPr>
+        <w:t>.</w:t>
+      </w:r>
+    </w:p>
+    <w:p>
+      <w:pPr>
+        <w:pStyle w:val="ListParagraph"/>
+        <w:numPr>
+          <w:ilvl w:val="1"/>
+          <w:numId w:val="8"/>
+        </w:numPr>
+        <w:rPr>
+          <w:rFonts w:ascii="Times New Roman" w:hAnsi="Times New Roman" w:cs="Times New Roman"/>
+          <w:sz w:val="24"/>
+          <w:szCs w:val="24"/>
+        </w:rPr>
+      </w:pPr>
+      <w:r>
+        <w:rPr>
+          <w:rFonts w:ascii="Times New Roman" w:hAnsi="Times New Roman" w:cs="Times New Roman"/>
+          <w:sz w:val="24"/>
+          <w:szCs w:val="24"/>
+        </w:rPr>
+        <w:t>The</w:t>
+      </w:r>
+      <w:r>
+        <w:rPr>
+          <w:rFonts w:ascii="Times New Roman" w:hAnsi="Times New Roman" w:cs="Times New Roman"/>
+          <w:sz w:val="24"/>
+          <w:szCs w:val="24"/>
+        </w:rPr>
+        <w:t xml:space="preserve">y will </w:t>
+      </w:r>
+      <w:r>
+        <w:rPr>
+          <w:rFonts w:ascii="Times New Roman" w:hAnsi="Times New Roman" w:cs="Times New Roman"/>
+          <w:sz w:val="24"/>
+          <w:szCs w:val="24"/>
+        </w:rPr>
+        <w:t>have the ability</w:t>
+      </w:r>
+      <w:r>
+        <w:rPr>
+          <w:rFonts w:ascii="Times New Roman" w:hAnsi="Times New Roman" w:cs="Times New Roman"/>
+          <w:sz w:val="24"/>
+          <w:szCs w:val="24"/>
+        </w:rPr>
+        <w:t xml:space="preserve"> to add money into their account.</w:t>
+      </w:r>
+    </w:p>
+    <w:p>
+      <w:pPr>
+        <w:pStyle w:val="ListParagraph"/>
+        <w:numPr>
+          <w:ilvl w:val="2"/>
+          <w:numId w:val="8"/>
+        </w:numPr>
+        <w:rPr>
+          <w:rFonts w:ascii="Times New Roman" w:hAnsi="Times New Roman" w:cs="Times New Roman"/>
+          <w:sz w:val="24"/>
+          <w:szCs w:val="24"/>
+        </w:rPr>
+      </w:pPr>
+      <w:r>
+        <w:rPr>
+          <w:rFonts w:ascii="Times New Roman" w:hAnsi="Times New Roman" w:cs="Times New Roman"/>
+          <w:sz w:val="24"/>
+          <w:szCs w:val="24"/>
+        </w:rPr>
+        <w:t>Note that for the scope of this project, we will not be using real money. Instead</w:t>
+      </w:r>
+      <w:r>
+        <w:rPr>
+          <w:rFonts w:ascii="Times New Roman" w:hAnsi="Times New Roman" w:cs="Times New Roman"/>
+          <w:sz w:val="24"/>
+          <w:szCs w:val="24"/>
+        </w:rPr>
+        <w:t xml:space="preserve">, </w:t>
+      </w:r>
+      <w:r>
+        <w:rPr>
+          <w:rFonts w:ascii="Times New Roman" w:hAnsi="Times New Roman" w:cs="Times New Roman"/>
+          <w:sz w:val="24"/>
+          <w:szCs w:val="24"/>
+        </w:rPr>
+        <w:t xml:space="preserve">they will enter an arbitrary number in for the </w:t>
+      </w:r>
+      <w:r>
+        <w:rPr>
+          <w:rFonts w:ascii="Times New Roman" w:hAnsi="Times New Roman" w:cs="Times New Roman"/>
+          <w:sz w:val="24"/>
+          <w:szCs w:val="24"/>
+        </w:rPr>
+        <w:t xml:space="preserve">system </w:t>
+      </w:r>
+      <w:r>
+        <w:rPr>
+          <w:rFonts w:ascii="Times New Roman" w:hAnsi="Times New Roman" w:cs="Times New Roman"/>
+          <w:sz w:val="24"/>
+          <w:szCs w:val="24"/>
+        </w:rPr>
+        <w:t>to work with.</w:t>
+      </w:r>
+    </w:p>
+    <w:p>
+      <w:pPr>
+        <w:pStyle w:val="ListParagraph"/>
+        <w:numPr>
+          <w:ilvl w:val="2"/>
+          <w:numId w:val="8"/>
+        </w:numPr>
+        <w:rPr>
+          <w:rFonts w:ascii="Times New Roman" w:hAnsi="Times New Roman" w:cs="Times New Roman"/>
+          <w:sz w:val="24"/>
+          <w:szCs w:val="24"/>
+        </w:rPr>
+      </w:pPr>
+      <w:r>
+        <w:rPr>
+          <w:rFonts w:ascii="Times New Roman" w:hAnsi="Times New Roman" w:cs="Times New Roman"/>
+          <w:sz w:val="24"/>
+          <w:szCs w:val="24"/>
+        </w:rPr>
+        <w:t>They will click a button to add money, then be prompted to enter a number in. Once saved, their balance will update to reflect the action.</w:t>
+      </w:r>
+    </w:p>
+    <w:p>
+      <w:pPr>
+        <w:pStyle w:val="ListParagraph"/>
+        <w:numPr>
+          <w:ilvl w:val="1"/>
+          <w:numId w:val="8"/>
+        </w:numPr>
+        <w:rPr>
+          <w:rFonts w:ascii="Times New Roman" w:hAnsi="Times New Roman" w:cs="Times New Roman"/>
+          <w:sz w:val="24"/>
+          <w:szCs w:val="24"/>
+        </w:rPr>
+      </w:pPr>
+      <w:r>
+        <w:rPr>
+          <w:rFonts w:ascii="Times New Roman" w:hAnsi="Times New Roman" w:cs="Times New Roman"/>
+          <w:sz w:val="24"/>
+          <w:szCs w:val="24"/>
+        </w:rPr>
+        <w:t>Th</w:t>
+      </w:r>
+      <w:r>
+        <w:rPr>
+          <w:rFonts w:ascii="Times New Roman" w:hAnsi="Times New Roman" w:cs="Times New Roman"/>
+          <w:sz w:val="24"/>
+          <w:szCs w:val="24"/>
+        </w:rPr>
+        <w:t>e</w:t>
+      </w:r>
+      <w:r>
+        <w:rPr>
+          <w:rFonts w:ascii="Times New Roman" w:hAnsi="Times New Roman" w:cs="Times New Roman"/>
+          <w:sz w:val="24"/>
+          <w:szCs w:val="24"/>
+        </w:rPr>
+        <w:t xml:space="preserve">y will have the </w:t>
+      </w:r>
+      <w:r>
+        <w:rPr>
+          <w:rFonts w:ascii="Times New Roman" w:hAnsi="Times New Roman" w:cs="Times New Roman"/>
+          <w:sz w:val="24"/>
+          <w:szCs w:val="24"/>
+        </w:rPr>
+        <w:t>ability to blacklist workers</w:t>
+      </w:r>
+      <w:r>
+        <w:rPr>
+          <w:rFonts w:ascii="Times New Roman" w:hAnsi="Times New Roman" w:cs="Times New Roman"/>
+          <w:sz w:val="24"/>
+          <w:szCs w:val="24"/>
+        </w:rPr>
+        <w:t>.</w:t>
+      </w:r>
+    </w:p>
+    <w:p>
+      <w:pPr>
+        <w:pStyle w:val="ListParagraph"/>
+        <w:numPr>
+          <w:ilvl w:val="2"/>
+          <w:numId w:val="8"/>
+        </w:numPr>
+        <w:rPr>
+          <w:rFonts w:ascii="Times New Roman" w:hAnsi="Times New Roman" w:cs="Times New Roman"/>
+          <w:sz w:val="24"/>
+          <w:szCs w:val="24"/>
+        </w:rPr>
+      </w:pPr>
+      <w:r>
+        <w:rPr>
+          <w:rFonts w:ascii="Times New Roman" w:hAnsi="Times New Roman" w:cs="Times New Roman"/>
+          <w:sz w:val="24"/>
+          <w:szCs w:val="24"/>
+        </w:rPr>
+        <w:t>Blacklisted workers will not be able to interact with the customers on the system.</w:t>
+      </w:r>
+    </w:p>
+    <w:p>
+      <w:pPr>
+        <w:pStyle w:val="ListParagraph"/>
+        <w:numPr>
+          <w:ilvl w:val="2"/>
+          <w:numId w:val="8"/>
+        </w:numPr>
+        <w:rPr>
+          <w:rFonts w:ascii="Times New Roman" w:hAnsi="Times New Roman" w:cs="Times New Roman"/>
+          <w:sz w:val="24"/>
+          <w:szCs w:val="24"/>
+        </w:rPr>
+      </w:pPr>
+      <w:r>
+        <w:rPr>
+          <w:rFonts w:ascii="Times New Roman" w:hAnsi="Times New Roman" w:cs="Times New Roman"/>
+          <w:sz w:val="24"/>
+          <w:szCs w:val="24"/>
+        </w:rPr>
+        <w:lastRenderedPageBreak/>
+        <w:t>Any job posted by the customer that has been assigned to a blacklisted worker will be automatically cancelled.</w:t>
+      </w:r>
+    </w:p>
+    <w:p>
+      <w:pPr>
+        <w:pStyle w:val="ListParagraph"/>
+        <w:numPr>
+          <w:ilvl w:val="2"/>
+          <w:numId w:val="8"/>
+        </w:numPr>
+        <w:rPr>
+          <w:rFonts w:ascii="Times New Roman" w:hAnsi="Times New Roman" w:cs="Times New Roman"/>
+          <w:sz w:val="24"/>
+          <w:szCs w:val="24"/>
+        </w:rPr>
+      </w:pPr>
+      <w:r>
+        <w:rPr>
+          <w:rFonts w:ascii="Times New Roman" w:hAnsi="Times New Roman" w:cs="Times New Roman"/>
+          <w:sz w:val="24"/>
+          <w:szCs w:val="24"/>
+        </w:rPr>
+        <w:t>They can also the action, though this won’t reassign cancelled jobs.</w:t>
+      </w:r>
+    </w:p>
+    <w:p>
+      <w:pPr>
+        <w:pStyle w:val="ListParagraph"/>
+        <w:numPr>
+          <w:ilvl w:val="1"/>
+          <w:numId w:val="8"/>
+        </w:numPr>
+        <w:rPr>
+          <w:rFonts w:ascii="Times New Roman" w:hAnsi="Times New Roman" w:cs="Times New Roman"/>
+          <w:sz w:val="24"/>
+          <w:szCs w:val="24"/>
+        </w:rPr>
+      </w:pPr>
+      <w:r>
+        <w:rPr>
+          <w:rFonts w:ascii="Times New Roman" w:hAnsi="Times New Roman" w:cs="Times New Roman"/>
+          <w:sz w:val="24"/>
+          <w:szCs w:val="24"/>
+        </w:rPr>
+        <w:t>They c</w:t>
+      </w:r>
+      <w:r>
+        <w:rPr>
+          <w:rFonts w:ascii="Times New Roman" w:hAnsi="Times New Roman" w:cs="Times New Roman"/>
+          <w:sz w:val="24"/>
+          <w:szCs w:val="24"/>
+        </w:rPr>
+        <w:t>an leave feedback on worker after job is complete</w:t>
+      </w:r>
+    </w:p>
+    <w:p>
+      <w:pPr>
+        <w:pStyle w:val="ListParagraph"/>
+        <w:numPr>
+          <w:ilvl w:val="2"/>
+          <w:numId w:val="8"/>
+        </w:numPr>
+        <w:rPr>
+          <w:rFonts w:ascii="Times New Roman" w:hAnsi="Times New Roman" w:cs="Times New Roman"/>
+          <w:sz w:val="24"/>
+          <w:szCs w:val="24"/>
+        </w:rPr>
+      </w:pPr>
+      <w:r>
+        <w:rPr>
+          <w:rFonts w:ascii="Times New Roman" w:hAnsi="Times New Roman" w:cs="Times New Roman"/>
+          <w:sz w:val="24"/>
+          <w:szCs w:val="24"/>
+        </w:rPr>
+        <w:t>They will be provided with a template containing specific categories to rate.</w:t>
+      </w:r>
+      <w:r>
+        <w:rPr>
+          <w:rFonts w:ascii="Times New Roman" w:hAnsi="Times New Roman" w:cs="Times New Roman"/>
+          <w:sz w:val="24"/>
+          <w:szCs w:val="24"/>
+        </w:rPr>
+        <w:t xml:space="preserve"> ******ADD CATEGORIES HERE</w:t>
+      </w:r>
+    </w:p>
+    <w:p>
+      <w:pPr>
+        <w:pStyle w:val="ListParagraph"/>
+        <w:numPr>
+          <w:ilvl w:val="1"/>
+          <w:numId w:val="8"/>
+        </w:numPr>
+        <w:rPr>
+          <w:rFonts w:ascii="Times New Roman" w:hAnsi="Times New Roman" w:cs="Times New Roman"/>
+          <w:sz w:val="24"/>
+          <w:szCs w:val="24"/>
+        </w:rPr>
+      </w:pPr>
+      <w:r>
+        <w:rPr>
+          <w:rFonts w:ascii="Times New Roman" w:hAnsi="Times New Roman" w:cs="Times New Roman"/>
+          <w:sz w:val="24"/>
+          <w:szCs w:val="24"/>
+        </w:rPr>
+        <w:t>They will have the ability to contact the owner about discrepancies at any point by clicking on a link to a complaint form.</w:t>
       </w:r>
     </w:p>
     <w:p>
@@ -1299,7 +1907,7 @@
           <w:sz w:val="24"/>
           <w:szCs w:val="24"/>
         </w:rPr>
-        <w:t>Customer Account Features</w:t>
+        <w:t>Worker Account Features</w:t>
       </w:r>
     </w:p>
     <w:p>
@@ -1321,47 +1929,115 @@
           <w:sz w:val="24"/>
           <w:szCs w:val="24"/>
         </w:rPr>
-        <w:t xml:space="preserve">The </w:t>
-      </w:r>
-      <w:r>
-        <w:rPr>
-          <w:rFonts w:ascii="Times New Roman" w:hAnsi="Times New Roman" w:cs="Times New Roman"/>
-          <w:sz w:val="24"/>
-          <w:szCs w:val="24"/>
-        </w:rPr>
-        <w:t>key functionality of this user is</w:t>
-      </w:r>
-      <w:r>
-        <w:rPr>
-          <w:rFonts w:ascii="Times New Roman" w:hAnsi="Times New Roman" w:cs="Times New Roman"/>
-          <w:sz w:val="24"/>
-          <w:szCs w:val="24"/>
-        </w:rPr>
-        <w:t xml:space="preserve"> the ability</w:t>
-      </w:r>
-      <w:r>
-        <w:rPr>
-          <w:rFonts w:ascii="Times New Roman" w:hAnsi="Times New Roman" w:cs="Times New Roman"/>
-          <w:sz w:val="24"/>
-          <w:szCs w:val="24"/>
-        </w:rPr>
-        <w:t xml:space="preserve"> to post job offers</w:t>
-      </w:r>
-      <w:r>
-        <w:rPr>
-          <w:rFonts w:ascii="Times New Roman" w:hAnsi="Times New Roman" w:cs="Times New Roman"/>
-          <w:sz w:val="24"/>
-          <w:szCs w:val="24"/>
-        </w:rPr>
-        <w:t xml:space="preserve"> using a built-in template</w:t>
-      </w:r>
-      <w:r>
-        <w:rPr>
-          <w:rFonts w:ascii="Times New Roman" w:hAnsi="Times New Roman" w:cs="Times New Roman"/>
-          <w:sz w:val="24"/>
-          <w:szCs w:val="24"/>
-        </w:rPr>
-        <w:t xml:space="preserve"> accessible from a home page.</w:t>
+        <w:t>The key functionality to this type of user is the ability to accept jobs posted by customers.</w:t>
+      </w:r>
+    </w:p>
+    <w:p>
+      <w:pPr>
+        <w:pStyle w:val="ListParagraph"/>
+        <w:numPr>
+          <w:ilvl w:val="1"/>
+          <w:numId w:val="8"/>
+        </w:numPr>
+        <w:rPr>
+          <w:rFonts w:ascii="Times New Roman" w:hAnsi="Times New Roman" w:cs="Times New Roman"/>
+          <w:sz w:val="24"/>
+          <w:szCs w:val="24"/>
+        </w:rPr>
+      </w:pPr>
+      <w:r>
+        <w:rPr>
+          <w:rFonts w:ascii="Times New Roman" w:hAnsi="Times New Roman" w:cs="Times New Roman"/>
+          <w:sz w:val="24"/>
+          <w:szCs w:val="24"/>
+        </w:rPr>
+        <w:t>They will be a</w:t>
+      </w:r>
+      <w:r>
+        <w:rPr>
+          <w:rFonts w:ascii="Times New Roman" w:hAnsi="Times New Roman" w:cs="Times New Roman"/>
+          <w:sz w:val="24"/>
+          <w:szCs w:val="24"/>
+        </w:rPr>
+        <w:t>ble</w:t>
+      </w:r>
+      <w:r>
+        <w:rPr>
+          <w:rFonts w:ascii="Times New Roman" w:hAnsi="Times New Roman" w:cs="Times New Roman"/>
+          <w:sz w:val="24"/>
+          <w:szCs w:val="24"/>
+        </w:rPr>
+        <w:t xml:space="preserve"> to set their availability to take jo</w:t>
+      </w:r>
+      <w:r>
+        <w:rPr>
+          <w:rFonts w:ascii="Times New Roman" w:hAnsi="Times New Roman" w:cs="Times New Roman"/>
+          <w:sz w:val="24"/>
+          <w:szCs w:val="24"/>
+        </w:rPr>
+        <w:t>bs</w:t>
+      </w:r>
+      <w:r>
+        <w:rPr>
+          <w:rFonts w:ascii="Times New Roman" w:hAnsi="Times New Roman" w:cs="Times New Roman"/>
+          <w:sz w:val="24"/>
+          <w:szCs w:val="24"/>
+        </w:rPr>
+        <w:t>, meaning they will only be assigned jobs that fit within their set availability.</w:t>
+      </w:r>
+    </w:p>
+    <w:p>
+      <w:pPr>
+        <w:pStyle w:val="ListParagraph"/>
+        <w:numPr>
+          <w:ilvl w:val="1"/>
+          <w:numId w:val="8"/>
+        </w:numPr>
+        <w:rPr>
+          <w:rFonts w:ascii="Times New Roman" w:hAnsi="Times New Roman" w:cs="Times New Roman"/>
+          <w:sz w:val="24"/>
+          <w:szCs w:val="24"/>
+        </w:rPr>
+      </w:pPr>
+      <w:r>
+        <w:rPr>
+          <w:rFonts w:ascii="Times New Roman" w:hAnsi="Times New Roman" w:cs="Times New Roman"/>
+          <w:sz w:val="24"/>
+          <w:szCs w:val="24"/>
+        </w:rPr>
+        <w:t>They will r</w:t>
+      </w:r>
+      <w:r>
+        <w:rPr>
+          <w:rFonts w:ascii="Times New Roman" w:hAnsi="Times New Roman" w:cs="Times New Roman"/>
+          <w:sz w:val="24"/>
+          <w:szCs w:val="24"/>
+        </w:rPr>
+        <w:t xml:space="preserve">eceive 90% compensation for </w:t>
+      </w:r>
+      <w:r>
+        <w:rPr>
+          <w:rFonts w:ascii="Times New Roman" w:hAnsi="Times New Roman" w:cs="Times New Roman"/>
+          <w:sz w:val="24"/>
+          <w:szCs w:val="24"/>
+        </w:rPr>
+        <w:t>each</w:t>
+      </w:r>
+      <w:r>
+        <w:rPr>
+          <w:rFonts w:ascii="Times New Roman" w:hAnsi="Times New Roman" w:cs="Times New Roman"/>
+          <w:sz w:val="24"/>
+          <w:szCs w:val="24"/>
+        </w:rPr>
+        <w:t xml:space="preserve"> completed job</w:t>
+      </w:r>
+      <w:r>
+        <w:rPr>
+          <w:rFonts w:ascii="Times New Roman" w:hAnsi="Times New Roman" w:cs="Times New Roman"/>
+          <w:sz w:val="24"/>
+          <w:szCs w:val="24"/>
+        </w:rPr>
+        <w:t>.</w:t>
       </w:r>
     </w:p>
     <w:p>
@@ -1383,39 +2059,61 @@
           <w:sz w:val="24"/>
           <w:szCs w:val="24"/>
         </w:rPr>
-        <w:t>The</w:t>
-      </w:r>
-      <w:r>
-        <w:rPr>
-          <w:rFonts w:ascii="Times New Roman" w:hAnsi="Times New Roman" w:cs="Times New Roman"/>
-          <w:sz w:val="24"/>
-          <w:szCs w:val="24"/>
-        </w:rPr>
-        <w:t xml:space="preserve">y will be </w:t>
-      </w:r>
-      <w:r>
-        <w:rPr>
-          <w:rFonts w:ascii="Times New Roman" w:hAnsi="Times New Roman" w:cs="Times New Roman"/>
-          <w:sz w:val="24"/>
-          <w:szCs w:val="24"/>
-        </w:rPr>
-        <w:t>ab</w:t>
-      </w:r>
-      <w:r>
-        <w:rPr>
-          <w:rFonts w:ascii="Times New Roman" w:hAnsi="Times New Roman" w:cs="Times New Roman"/>
-          <w:sz w:val="24"/>
-          <w:szCs w:val="24"/>
-        </w:rPr>
-        <w:t>le</w:t>
-      </w:r>
-      <w:r>
-        <w:rPr>
-          <w:rFonts w:ascii="Times New Roman" w:hAnsi="Times New Roman" w:cs="Times New Roman"/>
-          <w:sz w:val="24"/>
-          <w:szCs w:val="24"/>
-        </w:rPr>
-        <w:t xml:space="preserve"> to specify job type (e.g., lawn mowing)</w:t>
+        <w:t xml:space="preserve">Each job will </w:t>
+      </w:r>
+      <w:r>
+        <w:rPr>
+          <w:rFonts w:ascii="Times New Roman" w:hAnsi="Times New Roman" w:cs="Times New Roman"/>
+          <w:sz w:val="24"/>
+          <w:szCs w:val="24"/>
+        </w:rPr>
+        <w:t>display</w:t>
+      </w:r>
+      <w:r>
+        <w:rPr>
+          <w:rFonts w:ascii="Times New Roman" w:hAnsi="Times New Roman" w:cs="Times New Roman"/>
+          <w:sz w:val="24"/>
+          <w:szCs w:val="24"/>
+        </w:rPr>
+        <w:t xml:space="preserve"> the customer’s offer along with the actual amount they will receive.</w:t>
+      </w:r>
+    </w:p>
+    <w:p>
+      <w:pPr>
+        <w:pStyle w:val="ListParagraph"/>
+        <w:numPr>
+          <w:ilvl w:val="1"/>
+          <w:numId w:val="8"/>
+        </w:numPr>
+        <w:rPr>
+          <w:rFonts w:ascii="Times New Roman" w:hAnsi="Times New Roman" w:cs="Times New Roman"/>
+          <w:sz w:val="24"/>
+          <w:szCs w:val="24"/>
+        </w:rPr>
+      </w:pPr>
+      <w:r>
+        <w:rPr>
+          <w:rFonts w:ascii="Times New Roman" w:hAnsi="Times New Roman" w:cs="Times New Roman"/>
+          <w:sz w:val="24"/>
+          <w:szCs w:val="24"/>
+        </w:rPr>
+        <w:t>They c</w:t>
+      </w:r>
+      <w:r>
+        <w:rPr>
+          <w:rFonts w:ascii="Times New Roman" w:hAnsi="Times New Roman" w:cs="Times New Roman"/>
+          <w:sz w:val="24"/>
+          <w:szCs w:val="24"/>
+        </w:rPr>
+        <w:t>an blacklist customers</w:t>
+      </w:r>
+      <w:r>
+        <w:rPr>
+          <w:rFonts w:ascii="Times New Roman" w:hAnsi="Times New Roman" w:cs="Times New Roman"/>
+          <w:sz w:val="24"/>
+          <w:szCs w:val="24"/>
+        </w:rPr>
+        <w:t>.</w:t>
       </w:r>
     </w:p>
     <w:p>
@@ -1437,47 +2135,7 @@
           <w:sz w:val="24"/>
           <w:szCs w:val="24"/>
         </w:rPr>
-        <w:t>The</w:t>
-      </w:r>
-      <w:r>
-        <w:rPr>
-          <w:rFonts w:ascii="Times New Roman" w:hAnsi="Times New Roman" w:cs="Times New Roman"/>
-          <w:sz w:val="24"/>
-          <w:szCs w:val="24"/>
-        </w:rPr>
-        <w:t>y will be</w:t>
-      </w:r>
-      <w:r>
-        <w:rPr>
-          <w:rFonts w:ascii="Times New Roman" w:hAnsi="Times New Roman" w:cs="Times New Roman"/>
-          <w:sz w:val="24"/>
-          <w:szCs w:val="24"/>
-        </w:rPr>
-        <w:t xml:space="preserve"> ab</w:t>
-      </w:r>
-      <w:r>
-        <w:rPr>
-          <w:rFonts w:ascii="Times New Roman" w:hAnsi="Times New Roman" w:cs="Times New Roman"/>
-          <w:sz w:val="24"/>
-          <w:szCs w:val="24"/>
-        </w:rPr>
-        <w:t>le</w:t>
-      </w:r>
-      <w:r>
-        <w:rPr>
-          <w:rFonts w:ascii="Times New Roman" w:hAnsi="Times New Roman" w:cs="Times New Roman"/>
-          <w:sz w:val="24"/>
-          <w:szCs w:val="24"/>
-        </w:rPr>
-        <w:t xml:space="preserve"> to specify a time frame for when the job is to be completed (e.g., Thursday morning)</w:t>
-      </w:r>
-      <w:r>
-        <w:rPr>
-          <w:rFonts w:ascii="Times New Roman" w:hAnsi="Times New Roman" w:cs="Times New Roman"/>
-          <w:sz w:val="24"/>
-          <w:szCs w:val="24"/>
-        </w:rPr>
-        <w:t>.</w:t>
+        <w:t>Blacklisted customers will not be able to interact with the workers on the system.</w:t>
       </w:r>
     </w:p>
     <w:p>
@@ -1499,31 +2157,7 @@
           <w:sz w:val="24"/>
           <w:szCs w:val="24"/>
         </w:rPr>
-        <w:t>The</w:t>
-      </w:r>
-      <w:r>
-        <w:rPr>
-          <w:rFonts w:ascii="Times New Roman" w:hAnsi="Times New Roman" w:cs="Times New Roman"/>
-          <w:sz w:val="24"/>
-          <w:szCs w:val="24"/>
-        </w:rPr>
-        <w:t>y will have the</w:t>
-      </w:r>
-      <w:r>
-        <w:rPr>
-          <w:rFonts w:ascii="Times New Roman" w:hAnsi="Times New Roman" w:cs="Times New Roman"/>
-          <w:sz w:val="24"/>
-          <w:szCs w:val="24"/>
-        </w:rPr>
-        <w:t xml:space="preserve"> ability to specify the estimated time for completion</w:t>
-      </w:r>
-      <w:r>
-        <w:rPr>
-          <w:rFonts w:ascii="Times New Roman" w:hAnsi="Times New Roman" w:cs="Times New Roman"/>
-          <w:sz w:val="24"/>
-          <w:szCs w:val="24"/>
-        </w:rPr>
-        <w:t>.</w:t>
+        <w:t>Any job currently assigned by a blacklisted customer will be automatically cancelled.</w:t>
       </w:r>
     </w:p>
     <w:p>
@@ -1545,31 +2179,7 @@
           <w:sz w:val="24"/>
           <w:szCs w:val="24"/>
         </w:rPr>
-        <w:t>T</w:t>
-      </w:r>
-      <w:r>
-        <w:rPr>
-          <w:rFonts w:ascii="Times New Roman" w:hAnsi="Times New Roman" w:cs="Times New Roman"/>
-          <w:sz w:val="24"/>
-          <w:szCs w:val="24"/>
-        </w:rPr>
-        <w:t>hey will have t</w:t>
-      </w:r>
-      <w:r>
-        <w:rPr>
-          <w:rFonts w:ascii="Times New Roman" w:hAnsi="Times New Roman" w:cs="Times New Roman"/>
-          <w:sz w:val="24"/>
-          <w:szCs w:val="24"/>
-        </w:rPr>
-        <w:t>he ability to specify payment</w:t>
-      </w:r>
-      <w:r>
-        <w:rPr>
-          <w:rFonts w:ascii="Times New Roman" w:hAnsi="Times New Roman" w:cs="Times New Roman"/>
-          <w:sz w:val="24"/>
-          <w:szCs w:val="24"/>
-        </w:rPr>
-        <w:t>.</w:t>
+        <w:t>They can also undo the action, though this won’t reassign cancelled jobs.</w:t>
       </w:r>
     </w:p>
     <w:p>
@@ -1591,31 +2201,23 @@
           <w:sz w:val="24"/>
           <w:szCs w:val="24"/>
         </w:rPr>
-        <w:t>The</w:t>
-      </w:r>
-      <w:r>
-        <w:rPr>
-          <w:rFonts w:ascii="Times New Roman" w:hAnsi="Times New Roman" w:cs="Times New Roman"/>
-          <w:sz w:val="24"/>
-          <w:szCs w:val="24"/>
-        </w:rPr>
-        <w:t xml:space="preserve">y will </w:t>
-      </w:r>
-      <w:r>
-        <w:rPr>
-          <w:rFonts w:ascii="Times New Roman" w:hAnsi="Times New Roman" w:cs="Times New Roman"/>
-          <w:sz w:val="24"/>
-          <w:szCs w:val="24"/>
-        </w:rPr>
-        <w:t>have the ability</w:t>
-      </w:r>
-      <w:r>
-        <w:rPr>
-          <w:rFonts w:ascii="Times New Roman" w:hAnsi="Times New Roman" w:cs="Times New Roman"/>
-          <w:sz w:val="24"/>
-          <w:szCs w:val="24"/>
-        </w:rPr>
-        <w:t xml:space="preserve"> to add money into their account.</w:t>
+        <w:t>They c</w:t>
+      </w:r>
+      <w:r>
+        <w:rPr>
+          <w:rFonts w:ascii="Times New Roman" w:hAnsi="Times New Roman" w:cs="Times New Roman"/>
+          <w:sz w:val="24"/>
+          <w:szCs w:val="24"/>
+        </w:rPr>
+        <w:t>an leave feedback on customers</w:t>
+      </w:r>
+      <w:r>
+        <w:rPr>
+          <w:rFonts w:ascii="Times New Roman" w:hAnsi="Times New Roman" w:cs="Times New Roman"/>
+          <w:sz w:val="24"/>
+          <w:szCs w:val="24"/>
+        </w:rPr>
+        <w:t>.</w:t>
       </w:r>
     </w:p>
     <w:p>
@@ -1637,40 +2239,7 @@
           <w:sz w:val="24"/>
           <w:szCs w:val="24"/>
         </w:rPr>
-        <w:lastRenderedPageBreak/>
-        <w:t>Note that for the scope of this project, we will not be using real money. Instead</w:t>
-      </w:r>
-      <w:r>
-        <w:rPr>
-          <w:rFonts w:ascii="Times New Roman" w:hAnsi="Times New Roman" w:cs="Times New Roman"/>
-          <w:sz w:val="24"/>
-          <w:szCs w:val="24"/>
-        </w:rPr>
-        <w:t xml:space="preserve">, </w:t>
-      </w:r>
-      <w:r>
-        <w:rPr>
-          <w:rFonts w:ascii="Times New Roman" w:hAnsi="Times New Roman" w:cs="Times New Roman"/>
-          <w:sz w:val="24"/>
-          <w:szCs w:val="24"/>
-        </w:rPr>
-        <w:t xml:space="preserve">they will enter an arbitrary number in for the </w:t>
-      </w:r>
-      <w:r>
-        <w:rPr>
-          <w:rFonts w:ascii="Times New Roman" w:hAnsi="Times New Roman" w:cs="Times New Roman"/>
-          <w:sz w:val="24"/>
-          <w:szCs w:val="24"/>
-        </w:rPr>
-        <w:t xml:space="preserve">system </w:t>
-      </w:r>
-      <w:r>
-        <w:rPr>
-          <w:rFonts w:ascii="Times New Roman" w:hAnsi="Times New Roman" w:cs="Times New Roman"/>
-          <w:sz w:val="24"/>
-          <w:szCs w:val="24"/>
-        </w:rPr>
-        <w:t>to work with.</w:t>
+        <w:t>They will be provided with a template containing specific categories to rate.</w:t>
       </w:r>
     </w:p>
     <w:p>
@@ -1692,7 +2261,7 @@
           <w:sz w:val="24"/>
           <w:szCs w:val="24"/>
         </w:rPr>
-        <w:t>They will click a button to add money, then be prompted to enter a number in. Once saved, their balance will update to reflect the action.</w:t>
+        <w:t>***** ADD CATEGORIES HERE</w:t>
       </w:r>
     </w:p>
     <w:p>
@@ -1714,31 +2283,15 @@
           <w:sz w:val="24"/>
           <w:szCs w:val="24"/>
         </w:rPr>
-        <w:t>Th</w:t>
-      </w:r>
-      <w:r>
-        <w:rPr>
-          <w:rFonts w:ascii="Times New Roman" w:hAnsi="Times New Roman" w:cs="Times New Roman"/>
-          <w:sz w:val="24"/>
-          <w:szCs w:val="24"/>
-        </w:rPr>
-        <w:t>e</w:t>
-      </w:r>
-      <w:r>
-        <w:rPr>
-          <w:rFonts w:ascii="Times New Roman" w:hAnsi="Times New Roman" w:cs="Times New Roman"/>
-          <w:sz w:val="24"/>
-          <w:szCs w:val="24"/>
-        </w:rPr>
-        <w:t xml:space="preserve">y will have the </w:t>
-      </w:r>
-      <w:r>
-        <w:rPr>
-          <w:rFonts w:ascii="Times New Roman" w:hAnsi="Times New Roman" w:cs="Times New Roman"/>
-          <w:sz w:val="24"/>
-          <w:szCs w:val="24"/>
-        </w:rPr>
-        <w:t>ability to blacklist workers</w:t>
+        <w:t>They c</w:t>
+      </w:r>
+      <w:r>
+        <w:rPr>
+          <w:rFonts w:ascii="Times New Roman" w:hAnsi="Times New Roman" w:cs="Times New Roman"/>
+          <w:sz w:val="24"/>
+          <w:szCs w:val="24"/>
+        </w:rPr>
+        <w:t>an mark when a job has been completed</w:t>
       </w:r>
       <w:r>
         <w:rPr>
@@ -1768,7 +2321,144 @@
           <w:sz w:val="24"/>
           <w:szCs w:val="24"/>
         </w:rPr>
-        <w:t>Blacklisted workers will not be able to interact with the customers on the system.</w:t>
+        <w:t xml:space="preserve">They won’t </w:t>
+      </w:r>
+      <w:r>
+        <w:rPr>
+          <w:rFonts w:ascii="Times New Roman" w:hAnsi="Times New Roman" w:cs="Times New Roman"/>
+          <w:sz w:val="24"/>
+          <w:szCs w:val="24"/>
+        </w:rPr>
+        <w:t>be</w:t>
+      </w:r>
+      <w:r>
+        <w:rPr>
+          <w:rFonts w:ascii="Times New Roman" w:hAnsi="Times New Roman" w:cs="Times New Roman"/>
+          <w:sz w:val="24"/>
+          <w:szCs w:val="24"/>
+        </w:rPr>
+        <w:t xml:space="preserve"> compensated until the customer marks it as finished</w:t>
+      </w:r>
+      <w:r>
+        <w:rPr>
+          <w:rFonts w:ascii="Times New Roman" w:hAnsi="Times New Roman" w:cs="Times New Roman"/>
+          <w:sz w:val="24"/>
+          <w:szCs w:val="24"/>
+        </w:rPr>
+        <w:t>.</w:t>
+      </w:r>
+    </w:p>
+    <w:p>
+      <w:pPr>
+        <w:rPr>
+          <w:rFonts w:ascii="Times New Roman" w:hAnsi="Times New Roman" w:cs="Times New Roman"/>
+          <w:sz w:val="24"/>
+          <w:szCs w:val="24"/>
+        </w:rPr>
+      </w:pPr>
+    </w:p>
+    <w:p>
+      <w:pPr>
+        <w:pStyle w:val="ListParagraph"/>
+        <w:numPr>
+          <w:ilvl w:val="0"/>
+          <w:numId w:val="8"/>
+        </w:numPr>
+        <w:rPr>
+          <w:rFonts w:ascii="Times New Roman" w:hAnsi="Times New Roman" w:cs="Times New Roman"/>
+          <w:sz w:val="24"/>
+          <w:szCs w:val="24"/>
+        </w:rPr>
+      </w:pPr>
+      <w:r>
+        <w:rPr>
+          <w:rFonts w:ascii="Times New Roman" w:hAnsi="Times New Roman" w:cs="Times New Roman"/>
+          <w:sz w:val="24"/>
+          <w:szCs w:val="24"/>
+        </w:rPr>
+        <w:t>Owner Account Features</w:t>
+      </w:r>
+    </w:p>
+    <w:p>
+      <w:pPr>
+        <w:pStyle w:val="ListParagraph"/>
+        <w:numPr>
+          <w:ilvl w:val="1"/>
+          <w:numId w:val="8"/>
+        </w:numPr>
+        <w:rPr>
+          <w:rFonts w:ascii="Times New Roman" w:hAnsi="Times New Roman" w:cs="Times New Roman"/>
+          <w:sz w:val="24"/>
+          <w:szCs w:val="24"/>
+        </w:rPr>
+      </w:pPr>
+      <w:r>
+        <w:rPr>
+          <w:rFonts w:ascii="Times New Roman" w:hAnsi="Times New Roman" w:cs="Times New Roman"/>
+          <w:sz w:val="24"/>
+          <w:szCs w:val="24"/>
+        </w:rPr>
+        <w:t>A special account will be created for the system owner, and an owner account cannot be created through the typical registration process.</w:t>
+      </w:r>
+    </w:p>
+    <w:p>
+      <w:pPr>
+        <w:pStyle w:val="ListParagraph"/>
+        <w:numPr>
+          <w:ilvl w:val="1"/>
+          <w:numId w:val="8"/>
+        </w:numPr>
+        <w:rPr>
+          <w:rFonts w:ascii="Times New Roman" w:hAnsi="Times New Roman" w:cs="Times New Roman"/>
+          <w:sz w:val="24"/>
+          <w:szCs w:val="24"/>
+        </w:rPr>
+      </w:pPr>
+      <w:r>
+        <w:rPr>
+          <w:rFonts w:ascii="Times New Roman" w:hAnsi="Times New Roman" w:cs="Times New Roman"/>
+          <w:sz w:val="24"/>
+          <w:szCs w:val="24"/>
+        </w:rPr>
+        <w:t>They will r</w:t>
+      </w:r>
+      <w:r>
+        <w:rPr>
+          <w:rFonts w:ascii="Times New Roman" w:hAnsi="Times New Roman" w:cs="Times New Roman"/>
+          <w:sz w:val="24"/>
+          <w:szCs w:val="24"/>
+        </w:rPr>
+        <w:t>eceive 10% of compensation for each completed job</w:t>
+      </w:r>
+      <w:r>
+        <w:rPr>
+          <w:rFonts w:ascii="Times New Roman" w:hAnsi="Times New Roman" w:cs="Times New Roman"/>
+          <w:sz w:val="24"/>
+          <w:szCs w:val="24"/>
+        </w:rPr>
+        <w:t>.</w:t>
+      </w:r>
+    </w:p>
+    <w:p>
+      <w:pPr>
+        <w:pStyle w:val="ListParagraph"/>
+        <w:numPr>
+          <w:ilvl w:val="1"/>
+          <w:numId w:val="8"/>
+        </w:numPr>
+        <w:rPr>
+          <w:rFonts w:ascii="Times New Roman" w:hAnsi="Times New Roman" w:cs="Times New Roman"/>
+          <w:sz w:val="24"/>
+          <w:szCs w:val="24"/>
+        </w:rPr>
+      </w:pPr>
+      <w:r>
+        <w:rPr>
+          <w:rFonts w:ascii="Times New Roman" w:hAnsi="Times New Roman" w:cs="Times New Roman"/>
+          <w:sz w:val="24"/>
+          <w:szCs w:val="24"/>
+        </w:rPr>
+        <w:t>They will have a page only accessible to them for system management purposes.</w:t>
       </w:r>
     </w:p>
     <w:p>
@@ -1790,7 +2480,23 @@
           <w:sz w:val="24"/>
           <w:szCs w:val="24"/>
         </w:rPr>
-        <w:t>Any job posted by the customer that has been assigned to a blacklisted worker will be automatically cancelled.</w:t>
+        <w:t>They c</w:t>
+      </w:r>
+      <w:r>
+        <w:rPr>
+          <w:rFonts w:ascii="Times New Roman" w:hAnsi="Times New Roman" w:cs="Times New Roman"/>
+          <w:sz w:val="24"/>
+          <w:szCs w:val="24"/>
+        </w:rPr>
+        <w:t>an change account access types (e.g., customer and worker)</w:t>
+      </w:r>
+      <w:r>
+        <w:rPr>
+          <w:rFonts w:ascii="Times New Roman" w:hAnsi="Times New Roman" w:cs="Times New Roman"/>
+          <w:sz w:val="24"/>
+          <w:szCs w:val="24"/>
+        </w:rPr>
+        <w:t>.</w:t>
       </w:r>
     </w:p>
     <w:p>
@@ -1812,7 +2518,91 @@
           <w:sz w:val="24"/>
           <w:szCs w:val="24"/>
         </w:rPr>
-        <w:t>They can also the action, though this won’t reassign cancelled jobs.</w:t>
+        <w:t>They c</w:t>
+      </w:r>
+      <w:r>
+        <w:rPr>
+          <w:rFonts w:ascii="Times New Roman" w:hAnsi="Times New Roman" w:cs="Times New Roman"/>
+          <w:sz w:val="24"/>
+          <w:szCs w:val="24"/>
+        </w:rPr>
+        <w:t>an add and manage types of jobs</w:t>
+      </w:r>
+      <w:r>
+        <w:rPr>
+          <w:rFonts w:ascii="Times New Roman" w:hAnsi="Times New Roman" w:cs="Times New Roman"/>
+          <w:sz w:val="24"/>
+          <w:szCs w:val="24"/>
+        </w:rPr>
+        <w:t>.</w:t>
+      </w:r>
+    </w:p>
+    <w:p>
+      <w:pPr>
+        <w:pStyle w:val="ListParagraph"/>
+        <w:numPr>
+          <w:ilvl w:val="3"/>
+          <w:numId w:val="8"/>
+        </w:numPr>
+        <w:rPr>
+          <w:rFonts w:ascii="Times New Roman" w:hAnsi="Times New Roman" w:cs="Times New Roman"/>
+          <w:sz w:val="24"/>
+          <w:szCs w:val="24"/>
+        </w:rPr>
+      </w:pPr>
+      <w:r>
+        <w:rPr>
+          <w:rFonts w:ascii="Times New Roman" w:hAnsi="Times New Roman" w:cs="Times New Roman"/>
+          <w:sz w:val="24"/>
+          <w:szCs w:val="24"/>
+        </w:rPr>
+        <w:t xml:space="preserve">This would involve adding and removing job types </w:t>
+      </w:r>
+      <w:r>
+        <w:rPr>
+          <w:rFonts w:ascii="Times New Roman" w:hAnsi="Times New Roman" w:cs="Times New Roman"/>
+          <w:sz w:val="24"/>
+          <w:szCs w:val="24"/>
+        </w:rPr>
+        <w:t>from the drop-down list customers see when posting a job offer.</w:t>
+      </w:r>
+    </w:p>
+    <w:p>
+      <w:pPr>
+        <w:pStyle w:val="ListParagraph"/>
+        <w:numPr>
+          <w:ilvl w:val="2"/>
+          <w:numId w:val="8"/>
+        </w:numPr>
+        <w:rPr>
+          <w:rFonts w:ascii="Times New Roman" w:hAnsi="Times New Roman" w:cs="Times New Roman"/>
+          <w:sz w:val="24"/>
+          <w:szCs w:val="24"/>
+        </w:rPr>
+      </w:pPr>
+      <w:r>
+        <w:rPr>
+          <w:rFonts w:ascii="Times New Roman" w:hAnsi="Times New Roman" w:cs="Times New Roman"/>
+          <w:sz w:val="24"/>
+          <w:szCs w:val="24"/>
+        </w:rPr>
+        <w:t>They have</w:t>
+      </w:r>
+      <w:r>
+        <w:rPr>
+          <w:rFonts w:ascii="Times New Roman" w:hAnsi="Times New Roman" w:cs="Times New Roman"/>
+          <w:sz w:val="24"/>
+          <w:szCs w:val="24"/>
+        </w:rPr>
+        <w:t xml:space="preserve"> privileges to move money between accounts for reimbursement purposes</w:t>
+      </w:r>
+      <w:r>
+        <w:rPr>
+          <w:rFonts w:ascii="Times New Roman" w:hAnsi="Times New Roman" w:cs="Times New Roman"/>
+          <w:sz w:val="24"/>
+          <w:szCs w:val="24"/>
+        </w:rPr>
+        <w:t>.</w:t>
       </w:r>
     </w:p>
     <w:p>
@@ -1834,947 +2624,6 @@
           <w:sz w:val="24"/>
           <w:szCs w:val="24"/>
         </w:rPr>
-        <w:t>They c</w:t>
-      </w:r>
-      <w:r>
-        <w:rPr>
-          <w:rFonts w:ascii="Times New Roman" w:hAnsi="Times New Roman" w:cs="Times New Roman"/>
-          <w:sz w:val="24"/>
-          <w:szCs w:val="24"/>
-        </w:rPr>
-        <w:t>an mark when a job has been completed</w:t>
-      </w:r>
-      <w:r>
-        <w:rPr>
-          <w:rFonts w:ascii="Times New Roman" w:hAnsi="Times New Roman" w:cs="Times New Roman"/>
-          <w:sz w:val="24"/>
-          <w:szCs w:val="24"/>
-        </w:rPr>
-        <w:t>.</w:t>
-      </w:r>
-    </w:p>
-    <w:p>
-      <w:pPr>
-        <w:pStyle w:val="ListParagraph"/>
-        <w:numPr>
-          <w:ilvl w:val="2"/>
-          <w:numId w:val="8"/>
-        </w:numPr>
-        <w:rPr>
-          <w:rFonts w:ascii="Times New Roman" w:hAnsi="Times New Roman" w:cs="Times New Roman"/>
-          <w:sz w:val="24"/>
-          <w:szCs w:val="24"/>
-        </w:rPr>
-      </w:pPr>
-      <w:r>
-        <w:rPr>
-          <w:rFonts w:ascii="Times New Roman" w:hAnsi="Times New Roman" w:cs="Times New Roman"/>
-          <w:sz w:val="24"/>
-          <w:szCs w:val="24"/>
-        </w:rPr>
-        <w:t>This action will transfer funds to the worker</w:t>
-      </w:r>
-      <w:r>
-        <w:rPr>
-          <w:rFonts w:ascii="Times New Roman" w:hAnsi="Times New Roman" w:cs="Times New Roman"/>
-          <w:sz w:val="24"/>
-          <w:szCs w:val="24"/>
-        </w:rPr>
-        <w:t xml:space="preserve">, regardless of </w:t>
-      </w:r>
-      <w:r>
-        <w:rPr>
-          <w:rFonts w:ascii="Times New Roman" w:hAnsi="Times New Roman" w:cs="Times New Roman"/>
-          <w:sz w:val="24"/>
-          <w:szCs w:val="24"/>
-        </w:rPr>
-        <w:t>whether</w:t>
-      </w:r>
-      <w:r>
-        <w:rPr>
-          <w:rFonts w:ascii="Times New Roman" w:hAnsi="Times New Roman" w:cs="Times New Roman"/>
-          <w:sz w:val="24"/>
-          <w:szCs w:val="24"/>
-        </w:rPr>
-        <w:t xml:space="preserve"> the worker has marked the job as completed.</w:t>
-      </w:r>
-    </w:p>
-    <w:p>
-      <w:pPr>
-        <w:pStyle w:val="ListParagraph"/>
-        <w:numPr>
-          <w:ilvl w:val="1"/>
-          <w:numId w:val="8"/>
-        </w:numPr>
-        <w:rPr>
-          <w:rFonts w:ascii="Times New Roman" w:hAnsi="Times New Roman" w:cs="Times New Roman"/>
-          <w:sz w:val="24"/>
-          <w:szCs w:val="24"/>
-        </w:rPr>
-      </w:pPr>
-      <w:r>
-        <w:rPr>
-          <w:rFonts w:ascii="Times New Roman" w:hAnsi="Times New Roman" w:cs="Times New Roman"/>
-          <w:sz w:val="24"/>
-          <w:szCs w:val="24"/>
-        </w:rPr>
-        <w:t>They c</w:t>
-      </w:r>
-      <w:r>
-        <w:rPr>
-          <w:rFonts w:ascii="Times New Roman" w:hAnsi="Times New Roman" w:cs="Times New Roman"/>
-          <w:sz w:val="24"/>
-          <w:szCs w:val="24"/>
-        </w:rPr>
-        <w:t>an leave feedback on worker after job is complete</w:t>
-      </w:r>
-    </w:p>
-    <w:p>
-      <w:pPr>
-        <w:pStyle w:val="ListParagraph"/>
-        <w:numPr>
-          <w:ilvl w:val="2"/>
-          <w:numId w:val="8"/>
-        </w:numPr>
-        <w:rPr>
-          <w:rFonts w:ascii="Times New Roman" w:hAnsi="Times New Roman" w:cs="Times New Roman"/>
-          <w:sz w:val="24"/>
-          <w:szCs w:val="24"/>
-        </w:rPr>
-      </w:pPr>
-      <w:r>
-        <w:rPr>
-          <w:rFonts w:ascii="Times New Roman" w:hAnsi="Times New Roman" w:cs="Times New Roman"/>
-          <w:sz w:val="24"/>
-          <w:szCs w:val="24"/>
-        </w:rPr>
-        <w:t>They will be provided with a template containing specific categories to rate.</w:t>
-      </w:r>
-      <w:r>
-        <w:rPr>
-          <w:rFonts w:ascii="Times New Roman" w:hAnsi="Times New Roman" w:cs="Times New Roman"/>
-          <w:sz w:val="24"/>
-          <w:szCs w:val="24"/>
-        </w:rPr>
-        <w:t xml:space="preserve"> ******ADD CATEGORIES HERE</w:t>
-      </w:r>
-    </w:p>
-    <w:p>
-      <w:pPr>
-        <w:pStyle w:val="ListParagraph"/>
-        <w:numPr>
-          <w:ilvl w:val="1"/>
-          <w:numId w:val="8"/>
-        </w:numPr>
-        <w:rPr>
-          <w:rFonts w:ascii="Times New Roman" w:hAnsi="Times New Roman" w:cs="Times New Roman"/>
-          <w:sz w:val="24"/>
-          <w:szCs w:val="24"/>
-        </w:rPr>
-      </w:pPr>
-      <w:r>
-        <w:rPr>
-          <w:rFonts w:ascii="Times New Roman" w:hAnsi="Times New Roman" w:cs="Times New Roman"/>
-          <w:sz w:val="24"/>
-          <w:szCs w:val="24"/>
-        </w:rPr>
-        <w:t>They will have the ability to contact the owner about discrepancies at any point by clicking on a link to a complaint form.</w:t>
-      </w:r>
-    </w:p>
-    <w:p>
-      <w:pPr>
-        <w:rPr>
-          <w:rFonts w:ascii="Times New Roman" w:hAnsi="Times New Roman" w:cs="Times New Roman"/>
-          <w:sz w:val="24"/>
-          <w:szCs w:val="24"/>
-        </w:rPr>
-      </w:pPr>
-    </w:p>
-    <w:p>
-      <w:pPr>
-        <w:pStyle w:val="ListParagraph"/>
-        <w:numPr>
-          <w:ilvl w:val="0"/>
-          <w:numId w:val="8"/>
-        </w:numPr>
-        <w:rPr>
-          <w:rFonts w:ascii="Times New Roman" w:hAnsi="Times New Roman" w:cs="Times New Roman"/>
-          <w:sz w:val="24"/>
-          <w:szCs w:val="24"/>
-        </w:rPr>
-      </w:pPr>
-      <w:r>
-        <w:rPr>
-          <w:rFonts w:ascii="Times New Roman" w:hAnsi="Times New Roman" w:cs="Times New Roman"/>
-          <w:sz w:val="24"/>
-          <w:szCs w:val="24"/>
-        </w:rPr>
-        <w:t>Worker Account Features</w:t>
-      </w:r>
-    </w:p>
-    <w:p>
-      <w:pPr>
-        <w:pStyle w:val="ListParagraph"/>
-        <w:numPr>
-          <w:ilvl w:val="1"/>
-          <w:numId w:val="8"/>
-        </w:numPr>
-        <w:rPr>
-          <w:rFonts w:ascii="Times New Roman" w:hAnsi="Times New Roman" w:cs="Times New Roman"/>
-          <w:sz w:val="24"/>
-          <w:szCs w:val="24"/>
-        </w:rPr>
-      </w:pPr>
-      <w:r>
-        <w:rPr>
-          <w:rFonts w:ascii="Times New Roman" w:hAnsi="Times New Roman" w:cs="Times New Roman"/>
-          <w:sz w:val="24"/>
-          <w:szCs w:val="24"/>
-        </w:rPr>
-        <w:t>The key functionality to this type of user is the ability to accept jobs posted by customers.</w:t>
-      </w:r>
-    </w:p>
-    <w:p>
-      <w:pPr>
-        <w:pStyle w:val="ListParagraph"/>
-        <w:numPr>
-          <w:ilvl w:val="1"/>
-          <w:numId w:val="8"/>
-        </w:numPr>
-        <w:rPr>
-          <w:rFonts w:ascii="Times New Roman" w:hAnsi="Times New Roman" w:cs="Times New Roman"/>
-          <w:sz w:val="24"/>
-          <w:szCs w:val="24"/>
-        </w:rPr>
-      </w:pPr>
-      <w:r>
-        <w:rPr>
-          <w:rFonts w:ascii="Times New Roman" w:hAnsi="Times New Roman" w:cs="Times New Roman"/>
-          <w:sz w:val="24"/>
-          <w:szCs w:val="24"/>
-        </w:rPr>
-        <w:t>They will be a</w:t>
-      </w:r>
-      <w:r>
-        <w:rPr>
-          <w:rFonts w:ascii="Times New Roman" w:hAnsi="Times New Roman" w:cs="Times New Roman"/>
-          <w:sz w:val="24"/>
-          <w:szCs w:val="24"/>
-        </w:rPr>
-        <w:t>ble</w:t>
-      </w:r>
-      <w:r>
-        <w:rPr>
-          <w:rFonts w:ascii="Times New Roman" w:hAnsi="Times New Roman" w:cs="Times New Roman"/>
-          <w:sz w:val="24"/>
-          <w:szCs w:val="24"/>
-        </w:rPr>
-        <w:t xml:space="preserve"> to set their availability to take jo</w:t>
-      </w:r>
-      <w:r>
-        <w:rPr>
-          <w:rFonts w:ascii="Times New Roman" w:hAnsi="Times New Roman" w:cs="Times New Roman"/>
-          <w:sz w:val="24"/>
-          <w:szCs w:val="24"/>
-        </w:rPr>
-        <w:t>bs</w:t>
-      </w:r>
-      <w:r>
-        <w:rPr>
-          <w:rFonts w:ascii="Times New Roman" w:hAnsi="Times New Roman" w:cs="Times New Roman"/>
-          <w:sz w:val="24"/>
-          <w:szCs w:val="24"/>
-        </w:rPr>
-        <w:t>, meaning they will only be assigned jobs that fit within their set availability.</w:t>
-      </w:r>
-    </w:p>
-    <w:p>
-      <w:pPr>
-        <w:pStyle w:val="ListParagraph"/>
-        <w:numPr>
-          <w:ilvl w:val="1"/>
-          <w:numId w:val="8"/>
-        </w:numPr>
-        <w:rPr>
-          <w:rFonts w:ascii="Times New Roman" w:hAnsi="Times New Roman" w:cs="Times New Roman"/>
-          <w:sz w:val="24"/>
-          <w:szCs w:val="24"/>
-        </w:rPr>
-      </w:pPr>
-      <w:r>
-        <w:rPr>
-          <w:rFonts w:ascii="Times New Roman" w:hAnsi="Times New Roman" w:cs="Times New Roman"/>
-          <w:sz w:val="24"/>
-          <w:szCs w:val="24"/>
-        </w:rPr>
-        <w:t>They will r</w:t>
-      </w:r>
-      <w:r>
-        <w:rPr>
-          <w:rFonts w:ascii="Times New Roman" w:hAnsi="Times New Roman" w:cs="Times New Roman"/>
-          <w:sz w:val="24"/>
-          <w:szCs w:val="24"/>
-        </w:rPr>
-        <w:t xml:space="preserve">eceive 90% compensation for </w:t>
-      </w:r>
-      <w:r>
-        <w:rPr>
-          <w:rFonts w:ascii="Times New Roman" w:hAnsi="Times New Roman" w:cs="Times New Roman"/>
-          <w:sz w:val="24"/>
-          <w:szCs w:val="24"/>
-        </w:rPr>
-        <w:t>each</w:t>
-      </w:r>
-      <w:r>
-        <w:rPr>
-          <w:rFonts w:ascii="Times New Roman" w:hAnsi="Times New Roman" w:cs="Times New Roman"/>
-          <w:sz w:val="24"/>
-          <w:szCs w:val="24"/>
-        </w:rPr>
-        <w:t xml:space="preserve"> completed job</w:t>
-      </w:r>
-      <w:r>
-        <w:rPr>
-          <w:rFonts w:ascii="Times New Roman" w:hAnsi="Times New Roman" w:cs="Times New Roman"/>
-          <w:sz w:val="24"/>
-          <w:szCs w:val="24"/>
-        </w:rPr>
-        <w:t>.</w:t>
-      </w:r>
-    </w:p>
-    <w:p>
-      <w:pPr>
-        <w:pStyle w:val="ListParagraph"/>
-        <w:numPr>
-          <w:ilvl w:val="2"/>
-          <w:numId w:val="8"/>
-        </w:numPr>
-        <w:rPr>
-          <w:rFonts w:ascii="Times New Roman" w:hAnsi="Times New Roman" w:cs="Times New Roman"/>
-          <w:sz w:val="24"/>
-          <w:szCs w:val="24"/>
-        </w:rPr>
-      </w:pPr>
-      <w:r>
-        <w:rPr>
-          <w:rFonts w:ascii="Times New Roman" w:hAnsi="Times New Roman" w:cs="Times New Roman"/>
-          <w:sz w:val="24"/>
-          <w:szCs w:val="24"/>
-        </w:rPr>
-        <w:t xml:space="preserve">Each job will </w:t>
-      </w:r>
-      <w:r>
-        <w:rPr>
-          <w:rFonts w:ascii="Times New Roman" w:hAnsi="Times New Roman" w:cs="Times New Roman"/>
-          <w:sz w:val="24"/>
-          <w:szCs w:val="24"/>
-        </w:rPr>
-        <w:t>display</w:t>
-      </w:r>
-      <w:r>
-        <w:rPr>
-          <w:rFonts w:ascii="Times New Roman" w:hAnsi="Times New Roman" w:cs="Times New Roman"/>
-          <w:sz w:val="24"/>
-          <w:szCs w:val="24"/>
-        </w:rPr>
-        <w:t xml:space="preserve"> the customer’s offer along with the actual amount they will receive.</w:t>
-      </w:r>
-    </w:p>
-    <w:p>
-      <w:pPr>
-        <w:pStyle w:val="ListParagraph"/>
-        <w:numPr>
-          <w:ilvl w:val="1"/>
-          <w:numId w:val="8"/>
-        </w:numPr>
-        <w:rPr>
-          <w:rFonts w:ascii="Times New Roman" w:hAnsi="Times New Roman" w:cs="Times New Roman"/>
-          <w:sz w:val="24"/>
-          <w:szCs w:val="24"/>
-        </w:rPr>
-      </w:pPr>
-      <w:r>
-        <w:rPr>
-          <w:rFonts w:ascii="Times New Roman" w:hAnsi="Times New Roman" w:cs="Times New Roman"/>
-          <w:sz w:val="24"/>
-          <w:szCs w:val="24"/>
-        </w:rPr>
-        <w:t>They c</w:t>
-      </w:r>
-      <w:r>
-        <w:rPr>
-          <w:rFonts w:ascii="Times New Roman" w:hAnsi="Times New Roman" w:cs="Times New Roman"/>
-          <w:sz w:val="24"/>
-          <w:szCs w:val="24"/>
-        </w:rPr>
-        <w:t>an blacklist customers</w:t>
-      </w:r>
-      <w:r>
-        <w:rPr>
-          <w:rFonts w:ascii="Times New Roman" w:hAnsi="Times New Roman" w:cs="Times New Roman"/>
-          <w:sz w:val="24"/>
-          <w:szCs w:val="24"/>
-        </w:rPr>
-        <w:t>.</w:t>
-      </w:r>
-    </w:p>
-    <w:p>
-      <w:pPr>
-        <w:pStyle w:val="ListParagraph"/>
-        <w:numPr>
-          <w:ilvl w:val="2"/>
-          <w:numId w:val="8"/>
-        </w:numPr>
-        <w:rPr>
-          <w:rFonts w:ascii="Times New Roman" w:hAnsi="Times New Roman" w:cs="Times New Roman"/>
-          <w:sz w:val="24"/>
-          <w:szCs w:val="24"/>
-        </w:rPr>
-      </w:pPr>
-      <w:r>
-        <w:rPr>
-          <w:rFonts w:ascii="Times New Roman" w:hAnsi="Times New Roman" w:cs="Times New Roman"/>
-          <w:sz w:val="24"/>
-          <w:szCs w:val="24"/>
-        </w:rPr>
-        <w:t xml:space="preserve">Blacklisted </w:t>
-      </w:r>
-      <w:r>
-        <w:rPr>
-          <w:rFonts w:ascii="Times New Roman" w:hAnsi="Times New Roman" w:cs="Times New Roman"/>
-          <w:sz w:val="24"/>
-          <w:szCs w:val="24"/>
-        </w:rPr>
-        <w:t>customer</w:t>
-      </w:r>
-      <w:r>
-        <w:rPr>
-          <w:rFonts w:ascii="Times New Roman" w:hAnsi="Times New Roman" w:cs="Times New Roman"/>
-          <w:sz w:val="24"/>
-          <w:szCs w:val="24"/>
-        </w:rPr>
-        <w:t>s will not be able to interact with the</w:t>
-      </w:r>
-      <w:r>
-        <w:rPr>
-          <w:rFonts w:ascii="Times New Roman" w:hAnsi="Times New Roman" w:cs="Times New Roman"/>
-          <w:sz w:val="24"/>
-          <w:szCs w:val="24"/>
-        </w:rPr>
-        <w:t xml:space="preserve"> workers</w:t>
-      </w:r>
-      <w:r>
-        <w:rPr>
-          <w:rFonts w:ascii="Times New Roman" w:hAnsi="Times New Roman" w:cs="Times New Roman"/>
-          <w:sz w:val="24"/>
-          <w:szCs w:val="24"/>
-        </w:rPr>
-        <w:t xml:space="preserve"> on the system.</w:t>
-      </w:r>
-    </w:p>
-    <w:p>
-      <w:pPr>
-        <w:pStyle w:val="ListParagraph"/>
-        <w:numPr>
-          <w:ilvl w:val="2"/>
-          <w:numId w:val="8"/>
-        </w:numPr>
-        <w:rPr>
-          <w:rFonts w:ascii="Times New Roman" w:hAnsi="Times New Roman" w:cs="Times New Roman"/>
-          <w:sz w:val="24"/>
-          <w:szCs w:val="24"/>
-        </w:rPr>
-      </w:pPr>
-      <w:r>
-        <w:rPr>
-          <w:rFonts w:ascii="Times New Roman" w:hAnsi="Times New Roman" w:cs="Times New Roman"/>
-          <w:sz w:val="24"/>
-          <w:szCs w:val="24"/>
-        </w:rPr>
-        <w:t>Any job currently assigned by a blacklisted customer will be automatically cancelled.</w:t>
-      </w:r>
-    </w:p>
-    <w:p>
-      <w:pPr>
-        <w:pStyle w:val="ListParagraph"/>
-        <w:numPr>
-          <w:ilvl w:val="2"/>
-          <w:numId w:val="8"/>
-        </w:numPr>
-        <w:rPr>
-          <w:rFonts w:ascii="Times New Roman" w:hAnsi="Times New Roman" w:cs="Times New Roman"/>
-          <w:sz w:val="24"/>
-          <w:szCs w:val="24"/>
-        </w:rPr>
-      </w:pPr>
-      <w:r>
-        <w:rPr>
-          <w:rFonts w:ascii="Times New Roman" w:hAnsi="Times New Roman" w:cs="Times New Roman"/>
-          <w:sz w:val="24"/>
-          <w:szCs w:val="24"/>
-        </w:rPr>
-        <w:t xml:space="preserve">They can </w:t>
-      </w:r>
-      <w:r>
-        <w:rPr>
-          <w:rFonts w:ascii="Times New Roman" w:hAnsi="Times New Roman" w:cs="Times New Roman"/>
-          <w:sz w:val="24"/>
-          <w:szCs w:val="24"/>
-        </w:rPr>
-        <w:t>also undo</w:t>
-      </w:r>
-      <w:r>
-        <w:rPr>
-          <w:rFonts w:ascii="Times New Roman" w:hAnsi="Times New Roman" w:cs="Times New Roman"/>
-          <w:sz w:val="24"/>
-          <w:szCs w:val="24"/>
-        </w:rPr>
-        <w:t xml:space="preserve"> the action, though this won’t reassign cancelled jobs.</w:t>
-      </w:r>
-    </w:p>
-    <w:p>
-      <w:pPr>
-        <w:pStyle w:val="ListParagraph"/>
-        <w:numPr>
-          <w:ilvl w:val="1"/>
-          <w:numId w:val="8"/>
-        </w:numPr>
-        <w:rPr>
-          <w:rFonts w:ascii="Times New Roman" w:hAnsi="Times New Roman" w:cs="Times New Roman"/>
-          <w:sz w:val="24"/>
-          <w:szCs w:val="24"/>
-        </w:rPr>
-      </w:pPr>
-      <w:r>
-        <w:rPr>
-          <w:rFonts w:ascii="Times New Roman" w:hAnsi="Times New Roman" w:cs="Times New Roman"/>
-          <w:sz w:val="24"/>
-          <w:szCs w:val="24"/>
-        </w:rPr>
-        <w:t>They c</w:t>
-      </w:r>
-      <w:r>
-        <w:rPr>
-          <w:rFonts w:ascii="Times New Roman" w:hAnsi="Times New Roman" w:cs="Times New Roman"/>
-          <w:sz w:val="24"/>
-          <w:szCs w:val="24"/>
-        </w:rPr>
-        <w:t>an leave feedback on customers</w:t>
-      </w:r>
-      <w:r>
-        <w:rPr>
-          <w:rFonts w:ascii="Times New Roman" w:hAnsi="Times New Roman" w:cs="Times New Roman"/>
-          <w:sz w:val="24"/>
-          <w:szCs w:val="24"/>
-        </w:rPr>
-        <w:t>.</w:t>
-      </w:r>
-    </w:p>
-    <w:p>
-      <w:pPr>
-        <w:pStyle w:val="ListParagraph"/>
-        <w:numPr>
-          <w:ilvl w:val="2"/>
-          <w:numId w:val="8"/>
-        </w:numPr>
-        <w:rPr>
-          <w:rFonts w:ascii="Times New Roman" w:hAnsi="Times New Roman" w:cs="Times New Roman"/>
-          <w:sz w:val="24"/>
-          <w:szCs w:val="24"/>
-        </w:rPr>
-      </w:pPr>
-      <w:r>
-        <w:rPr>
-          <w:rFonts w:ascii="Times New Roman" w:hAnsi="Times New Roman" w:cs="Times New Roman"/>
-          <w:sz w:val="24"/>
-          <w:szCs w:val="24"/>
-        </w:rPr>
-        <w:t>They will be provided with a template containing specific categories to rate.</w:t>
-      </w:r>
-    </w:p>
-    <w:p>
-      <w:pPr>
-        <w:pStyle w:val="ListParagraph"/>
-        <w:numPr>
-          <w:ilvl w:val="2"/>
-          <w:numId w:val="8"/>
-        </w:numPr>
-        <w:rPr>
-          <w:rFonts w:ascii="Times New Roman" w:hAnsi="Times New Roman" w:cs="Times New Roman"/>
-          <w:sz w:val="24"/>
-          <w:szCs w:val="24"/>
-        </w:rPr>
-      </w:pPr>
-      <w:r>
-        <w:rPr>
-          <w:rFonts w:ascii="Times New Roman" w:hAnsi="Times New Roman" w:cs="Times New Roman"/>
-          <w:sz w:val="24"/>
-          <w:szCs w:val="24"/>
-        </w:rPr>
-        <w:t>***** ADD CATEGORIES HERE</w:t>
-      </w:r>
-    </w:p>
-    <w:p>
-      <w:pPr>
-        <w:pStyle w:val="ListParagraph"/>
-        <w:numPr>
-          <w:ilvl w:val="1"/>
-          <w:numId w:val="8"/>
-        </w:numPr>
-        <w:rPr>
-          <w:rFonts w:ascii="Times New Roman" w:hAnsi="Times New Roman" w:cs="Times New Roman"/>
-          <w:sz w:val="24"/>
-          <w:szCs w:val="24"/>
-        </w:rPr>
-      </w:pPr>
-      <w:r>
-        <w:rPr>
-          <w:rFonts w:ascii="Times New Roman" w:hAnsi="Times New Roman" w:cs="Times New Roman"/>
-          <w:sz w:val="24"/>
-          <w:szCs w:val="24"/>
-        </w:rPr>
-        <w:t>They c</w:t>
-      </w:r>
-      <w:r>
-        <w:rPr>
-          <w:rFonts w:ascii="Times New Roman" w:hAnsi="Times New Roman" w:cs="Times New Roman"/>
-          <w:sz w:val="24"/>
-          <w:szCs w:val="24"/>
-        </w:rPr>
-        <w:t>an mark when a job has been completed</w:t>
-      </w:r>
-      <w:r>
-        <w:rPr>
-          <w:rFonts w:ascii="Times New Roman" w:hAnsi="Times New Roman" w:cs="Times New Roman"/>
-          <w:sz w:val="24"/>
-          <w:szCs w:val="24"/>
-        </w:rPr>
-        <w:t>.</w:t>
-      </w:r>
-    </w:p>
-    <w:p>
-      <w:pPr>
-        <w:pStyle w:val="ListParagraph"/>
-        <w:numPr>
-          <w:ilvl w:val="2"/>
-          <w:numId w:val="8"/>
-        </w:numPr>
-        <w:rPr>
-          <w:rFonts w:ascii="Times New Roman" w:hAnsi="Times New Roman" w:cs="Times New Roman"/>
-          <w:sz w:val="24"/>
-          <w:szCs w:val="24"/>
-        </w:rPr>
-      </w:pPr>
-      <w:r>
-        <w:rPr>
-          <w:rFonts w:ascii="Times New Roman" w:hAnsi="Times New Roman" w:cs="Times New Roman"/>
-          <w:sz w:val="24"/>
-          <w:szCs w:val="24"/>
-        </w:rPr>
-        <w:t xml:space="preserve">They won’t </w:t>
-      </w:r>
-      <w:r>
-        <w:rPr>
-          <w:rFonts w:ascii="Times New Roman" w:hAnsi="Times New Roman" w:cs="Times New Roman"/>
-          <w:sz w:val="24"/>
-          <w:szCs w:val="24"/>
-        </w:rPr>
-        <w:t>be</w:t>
-      </w:r>
-      <w:r>
-        <w:rPr>
-          <w:rFonts w:ascii="Times New Roman" w:hAnsi="Times New Roman" w:cs="Times New Roman"/>
-          <w:sz w:val="24"/>
-          <w:szCs w:val="24"/>
-        </w:rPr>
-        <w:t xml:space="preserve"> compensated until the customer marks it as finished</w:t>
-      </w:r>
-      <w:r>
-        <w:rPr>
-          <w:rFonts w:ascii="Times New Roman" w:hAnsi="Times New Roman" w:cs="Times New Roman"/>
-          <w:sz w:val="24"/>
-          <w:szCs w:val="24"/>
-        </w:rPr>
-        <w:t>.</w:t>
-      </w:r>
-    </w:p>
-    <w:p>
-      <w:pPr>
-        <w:rPr>
-          <w:rFonts w:ascii="Times New Roman" w:hAnsi="Times New Roman" w:cs="Times New Roman"/>
-          <w:sz w:val="24"/>
-          <w:szCs w:val="24"/>
-        </w:rPr>
-      </w:pPr>
-    </w:p>
-    <w:p>
-      <w:pPr>
-        <w:pStyle w:val="ListParagraph"/>
-        <w:numPr>
-          <w:ilvl w:val="0"/>
-          <w:numId w:val="8"/>
-        </w:numPr>
-        <w:rPr>
-          <w:rFonts w:ascii="Times New Roman" w:hAnsi="Times New Roman" w:cs="Times New Roman"/>
-          <w:sz w:val="24"/>
-          <w:szCs w:val="24"/>
-        </w:rPr>
-      </w:pPr>
-      <w:r>
-        <w:rPr>
-          <w:rFonts w:ascii="Times New Roman" w:hAnsi="Times New Roman" w:cs="Times New Roman"/>
-          <w:sz w:val="24"/>
-          <w:szCs w:val="24"/>
-        </w:rPr>
-        <w:t>Owner Account Features</w:t>
-      </w:r>
-    </w:p>
-    <w:p>
-      <w:pPr>
-        <w:pStyle w:val="ListParagraph"/>
-        <w:numPr>
-          <w:ilvl w:val="1"/>
-          <w:numId w:val="8"/>
-        </w:numPr>
-        <w:rPr>
-          <w:rFonts w:ascii="Times New Roman" w:hAnsi="Times New Roman" w:cs="Times New Roman"/>
-          <w:sz w:val="24"/>
-          <w:szCs w:val="24"/>
-        </w:rPr>
-      </w:pPr>
-      <w:r>
-        <w:rPr>
-          <w:rFonts w:ascii="Times New Roman" w:hAnsi="Times New Roman" w:cs="Times New Roman"/>
-          <w:sz w:val="24"/>
-          <w:szCs w:val="24"/>
-        </w:rPr>
-        <w:t>A special account will be created for the system owner, and an owner account cannot be created through the typical registration process.</w:t>
-      </w:r>
-    </w:p>
-    <w:p>
-      <w:pPr>
-        <w:pStyle w:val="ListParagraph"/>
-        <w:numPr>
-          <w:ilvl w:val="1"/>
-          <w:numId w:val="8"/>
-        </w:numPr>
-        <w:rPr>
-          <w:rFonts w:ascii="Times New Roman" w:hAnsi="Times New Roman" w:cs="Times New Roman"/>
-          <w:sz w:val="24"/>
-          <w:szCs w:val="24"/>
-        </w:rPr>
-      </w:pPr>
-      <w:r>
-        <w:rPr>
-          <w:rFonts w:ascii="Times New Roman" w:hAnsi="Times New Roman" w:cs="Times New Roman"/>
-          <w:sz w:val="24"/>
-          <w:szCs w:val="24"/>
-        </w:rPr>
-        <w:t>They will r</w:t>
-      </w:r>
-      <w:r>
-        <w:rPr>
-          <w:rFonts w:ascii="Times New Roman" w:hAnsi="Times New Roman" w:cs="Times New Roman"/>
-          <w:sz w:val="24"/>
-          <w:szCs w:val="24"/>
-        </w:rPr>
-        <w:t>eceive 10% of compensation for each completed job</w:t>
-      </w:r>
-      <w:r>
-        <w:rPr>
-          <w:rFonts w:ascii="Times New Roman" w:hAnsi="Times New Roman" w:cs="Times New Roman"/>
-          <w:sz w:val="24"/>
-          <w:szCs w:val="24"/>
-        </w:rPr>
-        <w:t>.</w:t>
-      </w:r>
-    </w:p>
-    <w:p>
-      <w:pPr>
-        <w:pStyle w:val="ListParagraph"/>
-        <w:numPr>
-          <w:ilvl w:val="1"/>
-          <w:numId w:val="8"/>
-        </w:numPr>
-        <w:rPr>
-          <w:rFonts w:ascii="Times New Roman" w:hAnsi="Times New Roman" w:cs="Times New Roman"/>
-          <w:sz w:val="24"/>
-          <w:szCs w:val="24"/>
-        </w:rPr>
-      </w:pPr>
-      <w:r>
-        <w:rPr>
-          <w:rFonts w:ascii="Times New Roman" w:hAnsi="Times New Roman" w:cs="Times New Roman"/>
-          <w:sz w:val="24"/>
-          <w:szCs w:val="24"/>
-        </w:rPr>
-        <w:lastRenderedPageBreak/>
-        <w:t>They will have a page only accessible to them for system management purposes.</w:t>
-      </w:r>
-    </w:p>
-    <w:p>
-      <w:pPr>
-        <w:pStyle w:val="ListParagraph"/>
-        <w:numPr>
-          <w:ilvl w:val="2"/>
-          <w:numId w:val="8"/>
-        </w:numPr>
-        <w:rPr>
-          <w:rFonts w:ascii="Times New Roman" w:hAnsi="Times New Roman" w:cs="Times New Roman"/>
-          <w:sz w:val="24"/>
-          <w:szCs w:val="24"/>
-        </w:rPr>
-      </w:pPr>
-      <w:r>
-        <w:rPr>
-          <w:rFonts w:ascii="Times New Roman" w:hAnsi="Times New Roman" w:cs="Times New Roman"/>
-          <w:sz w:val="24"/>
-          <w:szCs w:val="24"/>
-        </w:rPr>
-        <w:t>They c</w:t>
-      </w:r>
-      <w:r>
-        <w:rPr>
-          <w:rFonts w:ascii="Times New Roman" w:hAnsi="Times New Roman" w:cs="Times New Roman"/>
-          <w:sz w:val="24"/>
-          <w:szCs w:val="24"/>
-        </w:rPr>
-        <w:t>an change account access types (e.g., customer and worker)</w:t>
-      </w:r>
-      <w:r>
-        <w:rPr>
-          <w:rFonts w:ascii="Times New Roman" w:hAnsi="Times New Roman" w:cs="Times New Roman"/>
-          <w:sz w:val="24"/>
-          <w:szCs w:val="24"/>
-        </w:rPr>
-        <w:t>.</w:t>
-      </w:r>
-    </w:p>
-    <w:p>
-      <w:pPr>
-        <w:pStyle w:val="ListParagraph"/>
-        <w:numPr>
-          <w:ilvl w:val="2"/>
-          <w:numId w:val="8"/>
-        </w:numPr>
-        <w:rPr>
-          <w:rFonts w:ascii="Times New Roman" w:hAnsi="Times New Roman" w:cs="Times New Roman"/>
-          <w:sz w:val="24"/>
-          <w:szCs w:val="24"/>
-        </w:rPr>
-      </w:pPr>
-      <w:r>
-        <w:rPr>
-          <w:rFonts w:ascii="Times New Roman" w:hAnsi="Times New Roman" w:cs="Times New Roman"/>
-          <w:sz w:val="24"/>
-          <w:szCs w:val="24"/>
-        </w:rPr>
-        <w:t>They c</w:t>
-      </w:r>
-      <w:r>
-        <w:rPr>
-          <w:rFonts w:ascii="Times New Roman" w:hAnsi="Times New Roman" w:cs="Times New Roman"/>
-          <w:sz w:val="24"/>
-          <w:szCs w:val="24"/>
-        </w:rPr>
-        <w:t>an add and manage types of jobs</w:t>
-      </w:r>
-      <w:r>
-        <w:rPr>
-          <w:rFonts w:ascii="Times New Roman" w:hAnsi="Times New Roman" w:cs="Times New Roman"/>
-          <w:sz w:val="24"/>
-          <w:szCs w:val="24"/>
-        </w:rPr>
-        <w:t>.</w:t>
-      </w:r>
-    </w:p>
-    <w:p>
-      <w:pPr>
-        <w:pStyle w:val="ListParagraph"/>
-        <w:numPr>
-          <w:ilvl w:val="3"/>
-          <w:numId w:val="8"/>
-        </w:numPr>
-        <w:rPr>
-          <w:rFonts w:ascii="Times New Roman" w:hAnsi="Times New Roman" w:cs="Times New Roman"/>
-          <w:sz w:val="24"/>
-          <w:szCs w:val="24"/>
-        </w:rPr>
-      </w:pPr>
-      <w:r>
-        <w:rPr>
-          <w:rFonts w:ascii="Times New Roman" w:hAnsi="Times New Roman" w:cs="Times New Roman"/>
-          <w:sz w:val="24"/>
-          <w:szCs w:val="24"/>
-        </w:rPr>
-        <w:t xml:space="preserve">This would involve adding and removing job types </w:t>
-      </w:r>
-      <w:r>
-        <w:rPr>
-          <w:rFonts w:ascii="Times New Roman" w:hAnsi="Times New Roman" w:cs="Times New Roman"/>
-          <w:sz w:val="24"/>
-          <w:szCs w:val="24"/>
-        </w:rPr>
-        <w:t>from the drop-down list customers see when posting a job offer.</w:t>
-      </w:r>
-    </w:p>
-    <w:p>
-      <w:pPr>
-        <w:pStyle w:val="ListParagraph"/>
-        <w:numPr>
-          <w:ilvl w:val="2"/>
-          <w:numId w:val="8"/>
-        </w:numPr>
-        <w:rPr>
-          <w:rFonts w:ascii="Times New Roman" w:hAnsi="Times New Roman" w:cs="Times New Roman"/>
-          <w:sz w:val="24"/>
-          <w:szCs w:val="24"/>
-        </w:rPr>
-      </w:pPr>
-      <w:r>
-        <w:rPr>
-          <w:rFonts w:ascii="Times New Roman" w:hAnsi="Times New Roman" w:cs="Times New Roman"/>
-          <w:sz w:val="24"/>
-          <w:szCs w:val="24"/>
-        </w:rPr>
-        <w:t>They have</w:t>
-      </w:r>
-      <w:r>
-        <w:rPr>
-          <w:rFonts w:ascii="Times New Roman" w:hAnsi="Times New Roman" w:cs="Times New Roman"/>
-          <w:sz w:val="24"/>
-          <w:szCs w:val="24"/>
-        </w:rPr>
-        <w:t xml:space="preserve"> privileges to move money between accounts for reimbursement purposes</w:t>
-      </w:r>
-      <w:r>
-        <w:rPr>
-          <w:rFonts w:ascii="Times New Roman" w:hAnsi="Times New Roman" w:cs="Times New Roman"/>
-          <w:sz w:val="24"/>
-          <w:szCs w:val="24"/>
-        </w:rPr>
-        <w:t>.</w:t>
-      </w:r>
-    </w:p>
-    <w:p>
-      <w:pPr>
-        <w:pStyle w:val="ListParagraph"/>
-        <w:numPr>
-          <w:ilvl w:val="1"/>
-          <w:numId w:val="8"/>
-        </w:numPr>
-        <w:rPr>
-          <w:rFonts w:ascii="Times New Roman" w:hAnsi="Times New Roman" w:cs="Times New Roman"/>
-          <w:sz w:val="24"/>
-          <w:szCs w:val="24"/>
-        </w:rPr>
-      </w:pPr>
-      <w:r>
-        <w:rPr>
-          <w:rFonts w:ascii="Times New Roman" w:hAnsi="Times New Roman" w:cs="Times New Roman"/>
-          <w:sz w:val="24"/>
-          <w:szCs w:val="24"/>
-        </w:rPr>
         <w:t>In addition to these special features, they will also have the same access to processes that customer and worker accounts have.</w:t>
       </w:r>
     </w:p>
@@ -2858,15 +2707,100 @@
           <w:szCs w:val="24"/>
         </w:rPr>
       </w:pPr>
-    </w:p>
-    <w:p>
-      <w:pPr>
-        <w:rPr>
-          <w:rFonts w:ascii="Times New Roman" w:hAnsi="Times New Roman" w:cs="Times New Roman"/>
-          <w:sz w:val="24"/>
-          <w:szCs w:val="24"/>
-        </w:rPr>
-      </w:pPr>
+      <w:r>
+        <w:rPr>
+          <w:rFonts w:ascii="Times New Roman" w:hAnsi="Times New Roman" w:cs="Times New Roman"/>
+          <w:sz w:val="24"/>
+          <w:szCs w:val="24"/>
+        </w:rPr>
+        <w:t>** give customer the option to send complaint to owner</w:t>
+      </w:r>
+    </w:p>
+    <w:p>
+      <w:pPr>
+        <w:rPr>
+          <w:rFonts w:ascii="Times New Roman" w:hAnsi="Times New Roman" w:cs="Times New Roman"/>
+          <w:sz w:val="24"/>
+          <w:szCs w:val="24"/>
+        </w:rPr>
+      </w:pPr>
+      <w:r>
+        <w:rPr>
+          <w:rFonts w:ascii="Times New Roman" w:hAnsi="Times New Roman" w:cs="Times New Roman"/>
+          <w:sz w:val="24"/>
+          <w:szCs w:val="24"/>
+        </w:rPr>
+        <w:t>** only worker marks completion</w:t>
+      </w:r>
+    </w:p>
+    <w:p>
+      <w:pPr>
+        <w:rPr>
+          <w:rFonts w:ascii="Times New Roman" w:hAnsi="Times New Roman" w:cs="Times New Roman"/>
+          <w:sz w:val="24"/>
+          <w:szCs w:val="24"/>
+        </w:rPr>
+      </w:pPr>
+      <w:r>
+        <w:rPr>
+          <w:rFonts w:ascii="Times New Roman" w:hAnsi="Times New Roman" w:cs="Times New Roman"/>
+          <w:sz w:val="24"/>
+          <w:szCs w:val="24"/>
+        </w:rPr>
+        <w:t>** automatic assignment, priority element with rating</w:t>
+      </w:r>
+    </w:p>
+    <w:p>
+      <w:pPr>
+        <w:rPr>
+          <w:rFonts w:ascii="Times New Roman" w:hAnsi="Times New Roman" w:cs="Times New Roman"/>
+          <w:sz w:val="24"/>
+          <w:szCs w:val="24"/>
+        </w:rPr>
+      </w:pPr>
+      <w:r>
+        <w:rPr>
+          <w:rFonts w:ascii="Times New Roman" w:hAnsi="Times New Roman" w:cs="Times New Roman"/>
+          <w:sz w:val="24"/>
+          <w:szCs w:val="24"/>
+        </w:rPr>
+        <w:tab/>
+        <w:t>**worker has option to accept or decline job</w:t>
+      </w:r>
+    </w:p>
+    <w:p>
+      <w:pPr>
+        <w:rPr>
+          <w:rFonts w:ascii="Times New Roman" w:hAnsi="Times New Roman" w:cs="Times New Roman"/>
+          <w:sz w:val="24"/>
+          <w:szCs w:val="24"/>
+        </w:rPr>
+      </w:pPr>
+      <w:r>
+        <w:rPr>
+          <w:rFonts w:ascii="Times New Roman" w:hAnsi="Times New Roman" w:cs="Times New Roman"/>
+          <w:sz w:val="24"/>
+          <w:szCs w:val="24"/>
+        </w:rPr>
+        <w:t>**worker can change availability</w:t>
+      </w:r>
+    </w:p>
+    <w:p>
+      <w:pPr>
+        <w:rPr>
+          <w:rFonts w:ascii="Times New Roman" w:hAnsi="Times New Roman" w:cs="Times New Roman"/>
+          <w:sz w:val="24"/>
+          <w:szCs w:val="24"/>
+        </w:rPr>
+      </w:pPr>
+      <w:r>
+        <w:rPr>
+          <w:rFonts w:ascii="Times New Roman" w:hAnsi="Times New Roman" w:cs="Times New Roman"/>
+          <w:sz w:val="24"/>
+          <w:szCs w:val="24"/>
+        </w:rPr>
+        <w:t>**no blacklisting</w:t>
+      </w:r>
     </w:p>
     <w:p>
       <w:pPr>
@@ -2978,7 +2912,6 @@
         <w:rPr>
           <w:rFonts w:ascii="Times New Roman" w:hAnsi="Times New Roman" w:cs="Times New Roman"/>
         </w:rPr>
-        <w:lastRenderedPageBreak/>
         <w:t>Non-Functional Requirements</w:t>
       </w:r>
     </w:p>
@@ -3070,6 +3003,7 @@
           <w:sz w:val="24"/>
           <w:szCs w:val="24"/>
         </w:rPr>
+        <w:lastRenderedPageBreak/>
         <w:t>This includes permissions, username, password, email, contact information, ratings, and account balances.</w:t>
       </w:r>
     </w:p>
@@ -3474,7 +3408,6 @@
         <w:rPr>
           <w:rFonts w:ascii="Times New Roman" w:hAnsi="Times New Roman" w:cs="Times New Roman"/>
         </w:rPr>
-        <w:lastRenderedPageBreak/>
         <w:t>Future Features</w:t>
       </w:r>
     </w:p>
@@ -3522,6 +3455,7 @@
           <w:sz w:val="24"/>
           <w:szCs w:val="24"/>
         </w:rPr>
+        <w:lastRenderedPageBreak/>
         <w:t>The system could implement a filter by location feature to account for distance between workers and customers.</w:t>
       </w:r>
     </w:p>
@@ -3886,7 +3820,6 @@
           <w:i/>
           <w:iCs/>
         </w:rPr>
-        <w:lastRenderedPageBreak/>
         <w:t>Glossary</w:t>
       </w:r>
     </w:p>
@@ -3925,6 +3858,7 @@
           <w:sz w:val="24"/>
           <w:szCs w:val="24"/>
         </w:rPr>
+        <w:lastRenderedPageBreak/>
         <w:t>Owner</w:t>
       </w:r>
       <w:r>
@@ -5959,4 +5893,16 @@
     </a:ext>
   </a:extLst>
 </a:theme>
+</file>
+
+<file path=customXml/item1.xml><?xml version="1.0" encoding="utf-8"?>
+<b:Sources xmlns:b="http://schemas.openxmlformats.org/officeDocument/2006/bibliography" xmlns="http://schemas.openxmlformats.org/officeDocument/2006/bibliography" SelectedStyle="\APASixthEditionOfficeOnline.xsl" StyleName="APA" Version="6"/>
+</file>
+
+<file path=customXml/itemProps1.xml><?xml version="1.0" encoding="utf-8"?>
+<ds:datastoreItem xmlns:ds="http://schemas.openxmlformats.org/officeDocument/2006/customXml" ds:itemID="{034C8D6C-57E3-4D76-B381-366FAC9391C2}">
+  <ds:schemaRefs>
+    <ds:schemaRef ds:uri="http://schemas.openxmlformats.org/officeDocument/2006/bibliography"/>
+  </ds:schemaRefs>
+</ds:datastoreItem>
 </file>
</xml_diff>

<commit_message>
updated both req def files
</commit_message>
<xml_diff>
--- a/Docs/Requirements Definition.docx
+++ b/Docs/Requirements Definition.docx
@@ -74,7 +74,7 @@
           <w:sz w:val="24"/>
           <w:szCs w:val="24"/>
         </w:rPr>
-        <w:t>Job Finder</w:t>
+        <w:t>Job Find</w:t>
       </w:r>
     </w:p>
     <w:p>
@@ -238,7 +238,104 @@
           <w:sz w:val="24"/>
           <w:szCs w:val="24"/>
         </w:rPr>
-        <w:t>young workers with customers offering job listings</w:t>
+        <w:t>young workers with customers offering job</w:t>
+      </w:r>
+      <w:r>
+        <w:rPr>
+          <w:rFonts w:ascii="Times New Roman" w:hAnsi="Times New Roman" w:cs="Times New Roman"/>
+          <w:sz w:val="24"/>
+          <w:szCs w:val="24"/>
+        </w:rPr>
+        <w:t>s.</w:t>
+      </w:r>
+      <w:r>
+        <w:rPr>
+          <w:rFonts w:ascii="Times New Roman" w:hAnsi="Times New Roman" w:cs="Times New Roman"/>
+          <w:sz w:val="24"/>
+          <w:szCs w:val="24"/>
+        </w:rPr>
+        <w:t xml:space="preserve"> </w:t>
+      </w:r>
+      <w:r>
+        <w:rPr>
+          <w:rFonts w:ascii="Times New Roman" w:hAnsi="Times New Roman" w:cs="Times New Roman"/>
+          <w:sz w:val="24"/>
+          <w:szCs w:val="24"/>
+        </w:rPr>
+        <w:t xml:space="preserve">The site owner will not employ anyone, rather </w:t>
+      </w:r>
+      <w:r>
+        <w:rPr>
+          <w:rFonts w:ascii="Times New Roman" w:hAnsi="Times New Roman" w:cs="Times New Roman"/>
+          <w:sz w:val="24"/>
+          <w:szCs w:val="24"/>
+        </w:rPr>
+        <w:t>act</w:t>
+      </w:r>
+      <w:r>
+        <w:rPr>
+          <w:rFonts w:ascii="Times New Roman" w:hAnsi="Times New Roman" w:cs="Times New Roman"/>
+          <w:sz w:val="24"/>
+          <w:szCs w:val="24"/>
+        </w:rPr>
+        <w:t xml:space="preserve"> as a job finding </w:t>
+      </w:r>
+      <w:r>
+        <w:rPr>
+          <w:rFonts w:ascii="Times New Roman" w:hAnsi="Times New Roman" w:cs="Times New Roman"/>
+          <w:sz w:val="24"/>
+          <w:szCs w:val="24"/>
+        </w:rPr>
+        <w:t>provider</w:t>
+      </w:r>
+      <w:r>
+        <w:rPr>
+          <w:rFonts w:ascii="Times New Roman" w:hAnsi="Times New Roman" w:cs="Times New Roman"/>
+          <w:sz w:val="24"/>
+          <w:szCs w:val="24"/>
+        </w:rPr>
+        <w:t xml:space="preserve"> that receives a surcharge for making a connection between the customer and worker. </w:t>
+      </w:r>
+    </w:p>
+    <w:p>
+      <w:pPr>
+        <w:rPr>
+          <w:rFonts w:ascii="Times New Roman" w:hAnsi="Times New Roman" w:cs="Times New Roman"/>
+          <w:sz w:val="24"/>
+          <w:szCs w:val="24"/>
+        </w:rPr>
+      </w:pPr>
+      <w:r>
+        <w:rPr>
+          <w:rFonts w:ascii="Times New Roman" w:hAnsi="Times New Roman" w:cs="Times New Roman"/>
+          <w:sz w:val="24"/>
+          <w:szCs w:val="24"/>
+        </w:rPr>
+        <w:t xml:space="preserve">To populate the </w:t>
+      </w:r>
+      <w:r>
+        <w:rPr>
+          <w:rFonts w:ascii="Times New Roman" w:hAnsi="Times New Roman" w:cs="Times New Roman"/>
+          <w:sz w:val="24"/>
+          <w:szCs w:val="24"/>
+        </w:rPr>
+        <w:t>system</w:t>
+      </w:r>
+      <w:r>
+        <w:rPr>
+          <w:rFonts w:ascii="Times New Roman" w:hAnsi="Times New Roman" w:cs="Times New Roman"/>
+          <w:sz w:val="24"/>
+          <w:szCs w:val="24"/>
+        </w:rPr>
+        <w:t xml:space="preserve"> with listings, customers will have the ability to sign up and post the type of job they have available, and when they are hoping to have it completed. They will also add a balance to conveniently handle payment to the worker that completes their job listing</w:t>
+      </w:r>
+      <w:r>
+        <w:rPr>
+          <w:rFonts w:ascii="Times New Roman" w:hAnsi="Times New Roman" w:cs="Times New Roman"/>
+          <w:sz w:val="24"/>
+          <w:szCs w:val="24"/>
+        </w:rPr>
+        <w:t>s</w:t>
       </w:r>
       <w:r>
         <w:rPr>
@@ -254,24 +351,7 @@
           <w:sz w:val="24"/>
           <w:szCs w:val="24"/>
         </w:rPr>
-        <w:t xml:space="preserve">The site owner will not employ anyone, rather act as a job finding service that receives a surcharge for making a connection between the customer and worker. </w:t>
-      </w:r>
-    </w:p>
-    <w:p>
-      <w:pPr>
-        <w:rPr>
-          <w:rFonts w:ascii="Times New Roman" w:hAnsi="Times New Roman" w:cs="Times New Roman"/>
-          <w:sz w:val="24"/>
-          <w:szCs w:val="24"/>
-        </w:rPr>
-      </w:pPr>
-      <w:r>
-        <w:rPr>
-          <w:rFonts w:ascii="Times New Roman" w:hAnsi="Times New Roman" w:cs="Times New Roman"/>
-          <w:sz w:val="24"/>
-          <w:szCs w:val="24"/>
-        </w:rPr>
-        <w:t xml:space="preserve">To populate the </w:t>
+        <w:t xml:space="preserve">Once they have listed a job, the </w:t>
       </w:r>
       <w:r>
         <w:rPr>
@@ -287,15 +367,24 @@
           <w:sz w:val="24"/>
           <w:szCs w:val="24"/>
         </w:rPr>
-        <w:t xml:space="preserve"> with listings, customers will have the ability to sign up and post the type of job they have available, and when they are hoping to have it completed. They will also add a balance to conveniently handle payment to the worker that completes their job listings. </w:t>
-      </w:r>
-      <w:r>
-        <w:rPr>
-          <w:rFonts w:ascii="Times New Roman" w:hAnsi="Times New Roman" w:cs="Times New Roman"/>
-          <w:sz w:val="24"/>
-          <w:szCs w:val="24"/>
-        </w:rPr>
-        <w:t xml:space="preserve">Once they have listed a job, the </w:t>
+        <w:t xml:space="preserve"> will match it with an available worker. </w:t>
+      </w:r>
+    </w:p>
+    <w:p>
+      <w:pPr>
+        <w:rPr>
+          <w:rFonts w:ascii="Times New Roman" w:hAnsi="Times New Roman" w:cs="Times New Roman"/>
+          <w:sz w:val="24"/>
+          <w:szCs w:val="24"/>
+        </w:rPr>
+      </w:pPr>
+      <w:r>
+        <w:rPr>
+          <w:rFonts w:ascii="Times New Roman" w:hAnsi="Times New Roman" w:cs="Times New Roman"/>
+          <w:sz w:val="24"/>
+          <w:szCs w:val="24"/>
+        </w:rPr>
+        <w:t xml:space="preserve">The </w:t>
       </w:r>
       <w:r>
         <w:rPr>
@@ -311,39 +400,6 @@
           <w:sz w:val="24"/>
           <w:szCs w:val="24"/>
         </w:rPr>
-        <w:t xml:space="preserve"> will match it with an available worker. </w:t>
-      </w:r>
-    </w:p>
-    <w:p>
-      <w:pPr>
-        <w:rPr>
-          <w:rFonts w:ascii="Times New Roman" w:hAnsi="Times New Roman" w:cs="Times New Roman"/>
-          <w:sz w:val="24"/>
-          <w:szCs w:val="24"/>
-        </w:rPr>
-      </w:pPr>
-      <w:r>
-        <w:rPr>
-          <w:rFonts w:ascii="Times New Roman" w:hAnsi="Times New Roman" w:cs="Times New Roman"/>
-          <w:sz w:val="24"/>
-          <w:szCs w:val="24"/>
-        </w:rPr>
-        <w:t xml:space="preserve">The </w:t>
-      </w:r>
-      <w:r>
-        <w:rPr>
-          <w:rFonts w:ascii="Times New Roman" w:hAnsi="Times New Roman" w:cs="Times New Roman"/>
-          <w:sz w:val="24"/>
-          <w:szCs w:val="24"/>
-        </w:rPr>
-        <w:t>system</w:t>
-      </w:r>
-      <w:r>
-        <w:rPr>
-          <w:rFonts w:ascii="Times New Roman" w:hAnsi="Times New Roman" w:cs="Times New Roman"/>
-          <w:sz w:val="24"/>
-          <w:szCs w:val="24"/>
-        </w:rPr>
         <w:t xml:space="preserve"> will allow for workers to create accounts and set their availability. Jobs will be rewarded to workers on a fair basis, with a slight preference system in place for those with higher ratings from customer feedback. They may specify the type of jobs they’re willing to accept and will be notified when one is available. Once a job is accepted by a worker, they will receive contact information for the customer and be expected to complete the job. </w:t>
       </w:r>
     </w:p>
@@ -361,7 +417,23 @@
           <w:sz w:val="24"/>
           <w:szCs w:val="24"/>
         </w:rPr>
-        <w:t xml:space="preserve">Upon completion, both parties will notify the software it is complete, and money will be transferred accordingly. 90% of a listed job wage will be rewarded to the worker, and 10% to the site owner. </w:t>
+        <w:t xml:space="preserve">Upon completion, </w:t>
+      </w:r>
+      <w:r>
+        <w:rPr>
+          <w:rFonts w:ascii="Times New Roman" w:hAnsi="Times New Roman" w:cs="Times New Roman"/>
+          <w:sz w:val="24"/>
+          <w:szCs w:val="24"/>
+        </w:rPr>
+        <w:t>the worker will notify the system that the job is complete</w:t>
+      </w:r>
+      <w:r>
+        <w:rPr>
+          <w:rFonts w:ascii="Times New Roman" w:hAnsi="Times New Roman" w:cs="Times New Roman"/>
+          <w:sz w:val="24"/>
+          <w:szCs w:val="24"/>
+        </w:rPr>
+        <w:t xml:space="preserve">, and money will be transferred accordingly. 90% of a listed job wage will be rewarded to the worker, and 10% to the site owner. </w:t>
       </w:r>
       <w:r>
         <w:rPr>
@@ -386,7 +458,39 @@
           <w:sz w:val="24"/>
           <w:szCs w:val="24"/>
         </w:rPr>
-        <w:t>This system will provide a convenient means for young people making money to be connect with customers needing work done around their yard without having to create an individual advertising scheme.</w:t>
+        <w:t xml:space="preserve">This system will provide a convenient means for young people </w:t>
+      </w:r>
+      <w:r>
+        <w:rPr>
+          <w:rFonts w:ascii="Times New Roman" w:hAnsi="Times New Roman" w:cs="Times New Roman"/>
+          <w:sz w:val="24"/>
+          <w:szCs w:val="24"/>
+        </w:rPr>
+        <w:t>wanting to make</w:t>
+      </w:r>
+      <w:r>
+        <w:rPr>
+          <w:rFonts w:ascii="Times New Roman" w:hAnsi="Times New Roman" w:cs="Times New Roman"/>
+          <w:sz w:val="24"/>
+          <w:szCs w:val="24"/>
+        </w:rPr>
+        <w:t xml:space="preserve"> money to </w:t>
+      </w:r>
+      <w:r>
+        <w:rPr>
+          <w:rFonts w:ascii="Times New Roman" w:hAnsi="Times New Roman" w:cs="Times New Roman"/>
+          <w:sz w:val="24"/>
+          <w:szCs w:val="24"/>
+        </w:rPr>
+        <w:t>connect with</w:t>
+      </w:r>
+      <w:r>
+        <w:rPr>
+          <w:rFonts w:ascii="Times New Roman" w:hAnsi="Times New Roman" w:cs="Times New Roman"/>
+          <w:sz w:val="24"/>
+          <w:szCs w:val="24"/>
+        </w:rPr>
+        <w:t xml:space="preserve"> customers needing work done around their yard without having to create an individual advertising scheme.</w:t>
       </w:r>
     </w:p>
     <w:p>
@@ -895,23 +999,15 @@
           <w:sz w:val="24"/>
           <w:szCs w:val="24"/>
         </w:rPr>
-        <w:t xml:space="preserve">A user can register as a customer or </w:t>
-      </w:r>
-      <w:r>
-        <w:rPr>
-          <w:rFonts w:ascii="Times New Roman" w:hAnsi="Times New Roman" w:cs="Times New Roman"/>
-          <w:sz w:val="24"/>
-          <w:szCs w:val="24"/>
-        </w:rPr>
-        <w:t xml:space="preserve">as a </w:t>
-      </w:r>
-      <w:r>
-        <w:rPr>
-          <w:rFonts w:ascii="Times New Roman" w:hAnsi="Times New Roman" w:cs="Times New Roman"/>
-          <w:sz w:val="24"/>
-          <w:szCs w:val="24"/>
-        </w:rPr>
-        <w:t>worker.</w:t>
+        <w:t xml:space="preserve">Users must sign up with a username, password, </w:t>
+      </w:r>
+      <w:r>
+        <w:rPr>
+          <w:rFonts w:ascii="Times New Roman" w:hAnsi="Times New Roman" w:cs="Times New Roman"/>
+          <w:sz w:val="24"/>
+          <w:szCs w:val="24"/>
+        </w:rPr>
+        <w:t>email, and phone number.</w:t>
       </w:r>
     </w:p>
     <w:p>
@@ -933,7 +1029,15 @@
           <w:sz w:val="24"/>
           <w:szCs w:val="24"/>
         </w:rPr>
-        <w:t>Users must sign up with a username, password, and contact information</w:t>
+        <w:t>Users will have the option to add a profile picture or graphic</w:t>
+      </w:r>
+      <w:r>
+        <w:rPr>
+          <w:rFonts w:ascii="Times New Roman" w:hAnsi="Times New Roman" w:cs="Times New Roman"/>
+          <w:sz w:val="24"/>
+          <w:szCs w:val="24"/>
+        </w:rPr>
+        <w:t>.</w:t>
       </w:r>
     </w:p>
     <w:p>
@@ -955,7 +1059,7 @@
           <w:sz w:val="24"/>
           <w:szCs w:val="24"/>
         </w:rPr>
-        <w:t>Users will have the option to add a profile picture or graphic</w:t>
+        <w:t>There will be a button to confirm registration</w:t>
       </w:r>
       <w:r>
         <w:rPr>
@@ -964,6 +1068,50 @@
           <w:szCs w:val="24"/>
         </w:rPr>
         <w:t>.</w:t>
+      </w:r>
+    </w:p>
+    <w:p>
+      <w:pPr>
+        <w:pStyle w:val="ListParagraph"/>
+        <w:numPr>
+          <w:ilvl w:val="4"/>
+          <w:numId w:val="8"/>
+        </w:numPr>
+        <w:rPr>
+          <w:rFonts w:ascii="Times New Roman" w:hAnsi="Times New Roman" w:cs="Times New Roman"/>
+          <w:sz w:val="24"/>
+          <w:szCs w:val="24"/>
+        </w:rPr>
+      </w:pPr>
+      <w:r>
+        <w:rPr>
+          <w:rFonts w:ascii="Times New Roman" w:hAnsi="Times New Roman" w:cs="Times New Roman"/>
+          <w:sz w:val="24"/>
+          <w:szCs w:val="24"/>
+        </w:rPr>
+        <w:t>If there are missing fields or other errors, it will be displayed back to the user.</w:t>
+      </w:r>
+    </w:p>
+    <w:p>
+      <w:pPr>
+        <w:pStyle w:val="ListParagraph"/>
+        <w:numPr>
+          <w:ilvl w:val="4"/>
+          <w:numId w:val="8"/>
+        </w:numPr>
+        <w:rPr>
+          <w:rFonts w:ascii="Times New Roman" w:hAnsi="Times New Roman" w:cs="Times New Roman"/>
+          <w:sz w:val="24"/>
+          <w:szCs w:val="24"/>
+        </w:rPr>
+      </w:pPr>
+      <w:r>
+        <w:rPr>
+          <w:rFonts w:ascii="Times New Roman" w:hAnsi="Times New Roman" w:cs="Times New Roman"/>
+          <w:sz w:val="24"/>
+          <w:szCs w:val="24"/>
+        </w:rPr>
+        <w:t>If it is successful, the user will have to accept terms and conditions to create the account.</w:t>
       </w:r>
     </w:p>
     <w:p>
@@ -985,7 +1133,51 @@
           <w:sz w:val="24"/>
           <w:szCs w:val="24"/>
         </w:rPr>
-        <w:t>There will be a button to confirm registration, which will either successfully sign the user up or display errors with instructions on how to fix them.</w:t>
+        <w:t>Upon a successfully created account, the user will have the option to select a worker or customer account type.</w:t>
+      </w:r>
+    </w:p>
+    <w:p>
+      <w:pPr>
+        <w:pStyle w:val="ListParagraph"/>
+        <w:numPr>
+          <w:ilvl w:val="4"/>
+          <w:numId w:val="8"/>
+        </w:numPr>
+        <w:rPr>
+          <w:rFonts w:ascii="Times New Roman" w:hAnsi="Times New Roman" w:cs="Times New Roman"/>
+          <w:sz w:val="24"/>
+          <w:szCs w:val="24"/>
+        </w:rPr>
+      </w:pPr>
+      <w:r>
+        <w:rPr>
+          <w:rFonts w:ascii="Times New Roman" w:hAnsi="Times New Roman" w:cs="Times New Roman"/>
+          <w:sz w:val="24"/>
+          <w:szCs w:val="24"/>
+        </w:rPr>
+        <w:t>They can leave the site and return later with their spot saved.</w:t>
+      </w:r>
+    </w:p>
+    <w:p>
+      <w:pPr>
+        <w:pStyle w:val="ListParagraph"/>
+        <w:numPr>
+          <w:ilvl w:val="4"/>
+          <w:numId w:val="8"/>
+        </w:numPr>
+        <w:rPr>
+          <w:rFonts w:ascii="Times New Roman" w:hAnsi="Times New Roman" w:cs="Times New Roman"/>
+          <w:sz w:val="24"/>
+          <w:szCs w:val="24"/>
+        </w:rPr>
+      </w:pPr>
+      <w:r>
+        <w:rPr>
+          <w:rFonts w:ascii="Times New Roman" w:hAnsi="Times New Roman" w:cs="Times New Roman"/>
+          <w:sz w:val="24"/>
+          <w:szCs w:val="24"/>
+        </w:rPr>
+        <w:t xml:space="preserve">Workers will be taken to an extended form. </w:t>
       </w:r>
     </w:p>
     <w:p>
@@ -1007,7 +1199,73 @@
           <w:sz w:val="24"/>
           <w:szCs w:val="24"/>
         </w:rPr>
-        <w:t>** add terms and conditions</w:t>
+        <w:t>Worker Registration</w:t>
+      </w:r>
+    </w:p>
+    <w:p>
+      <w:pPr>
+        <w:pStyle w:val="ListParagraph"/>
+        <w:numPr>
+          <w:ilvl w:val="4"/>
+          <w:numId w:val="8"/>
+        </w:numPr>
+        <w:rPr>
+          <w:rFonts w:ascii="Times New Roman" w:hAnsi="Times New Roman" w:cs="Times New Roman"/>
+          <w:sz w:val="24"/>
+          <w:szCs w:val="24"/>
+        </w:rPr>
+      </w:pPr>
+      <w:r>
+        <w:rPr>
+          <w:rFonts w:ascii="Times New Roman" w:hAnsi="Times New Roman" w:cs="Times New Roman"/>
+          <w:sz w:val="24"/>
+          <w:szCs w:val="24"/>
+        </w:rPr>
+        <w:t>A worker must enter their availability.</w:t>
+      </w:r>
+    </w:p>
+    <w:p>
+      <w:pPr>
+        <w:pStyle w:val="ListParagraph"/>
+        <w:numPr>
+          <w:ilvl w:val="4"/>
+          <w:numId w:val="8"/>
+        </w:numPr>
+        <w:rPr>
+          <w:rFonts w:ascii="Times New Roman" w:hAnsi="Times New Roman" w:cs="Times New Roman"/>
+          <w:sz w:val="24"/>
+          <w:szCs w:val="24"/>
+        </w:rPr>
+      </w:pPr>
+      <w:r>
+        <w:rPr>
+          <w:rFonts w:ascii="Times New Roman" w:hAnsi="Times New Roman" w:cs="Times New Roman"/>
+          <w:sz w:val="24"/>
+          <w:szCs w:val="24"/>
+        </w:rPr>
+        <w:t xml:space="preserve">A worker must enter the types of jobs they’re willing to accept. </w:t>
+      </w:r>
+    </w:p>
+    <w:p>
+      <w:pPr>
+        <w:pStyle w:val="ListParagraph"/>
+        <w:numPr>
+          <w:ilvl w:val="3"/>
+          <w:numId w:val="8"/>
+        </w:numPr>
+        <w:rPr>
+          <w:rFonts w:ascii="Times New Roman" w:hAnsi="Times New Roman" w:cs="Times New Roman"/>
+          <w:sz w:val="24"/>
+          <w:szCs w:val="24"/>
+        </w:rPr>
+      </w:pPr>
+      <w:r>
+        <w:rPr>
+          <w:rFonts w:ascii="Times New Roman" w:hAnsi="Times New Roman" w:cs="Times New Roman"/>
+          <w:sz w:val="24"/>
+          <w:szCs w:val="24"/>
+        </w:rPr>
+        <w:t>Upon completing the registration process the user is taken to the home page.</w:t>
       </w:r>
     </w:p>
     <w:p>
@@ -1215,7 +1473,39 @@
           <w:sz w:val="24"/>
           <w:szCs w:val="24"/>
         </w:rPr>
-        <w:t>Any type of user will be allowed to change any account details aside from the account type, including email, password, contact information, and profile pictures.</w:t>
+        <w:t>Any type of user will be allowed to change any account details aside from the account type</w:t>
+      </w:r>
+      <w:r>
+        <w:rPr>
+          <w:rFonts w:ascii="Times New Roman" w:hAnsi="Times New Roman" w:cs="Times New Roman"/>
+          <w:sz w:val="24"/>
+          <w:szCs w:val="24"/>
+        </w:rPr>
+        <w:t xml:space="preserve"> and username</w:t>
+      </w:r>
+      <w:r>
+        <w:rPr>
+          <w:rFonts w:ascii="Times New Roman" w:hAnsi="Times New Roman" w:cs="Times New Roman"/>
+          <w:sz w:val="24"/>
+          <w:szCs w:val="24"/>
+        </w:rPr>
+        <w:t xml:space="preserve">, including email, password, </w:t>
+      </w:r>
+      <w:r>
+        <w:rPr>
+          <w:rFonts w:ascii="Times New Roman" w:hAnsi="Times New Roman" w:cs="Times New Roman"/>
+          <w:sz w:val="24"/>
+          <w:szCs w:val="24"/>
+        </w:rPr>
+        <w:t>phone number</w:t>
+      </w:r>
+      <w:r>
+        <w:rPr>
+          <w:rFonts w:ascii="Times New Roman" w:hAnsi="Times New Roman" w:cs="Times New Roman"/>
+          <w:sz w:val="24"/>
+          <w:szCs w:val="24"/>
+        </w:rPr>
+        <w:t>, and profile pictures.</w:t>
       </w:r>
     </w:p>
     <w:p>
@@ -1237,7 +1527,308 @@
           <w:sz w:val="24"/>
           <w:szCs w:val="24"/>
         </w:rPr>
-        <w:t>A user should be able to view account balance and blacklisted users.</w:t>
+        <w:t>A user should be able to view account balance</w:t>
+      </w:r>
+      <w:r>
+        <w:rPr>
+          <w:rFonts w:ascii="Times New Roman" w:hAnsi="Times New Roman" w:cs="Times New Roman"/>
+          <w:sz w:val="24"/>
+          <w:szCs w:val="24"/>
+        </w:rPr>
+        <w:t>.</w:t>
+      </w:r>
+    </w:p>
+    <w:p>
+      <w:pPr>
+        <w:pStyle w:val="ListParagraph"/>
+        <w:numPr>
+          <w:ilvl w:val="0"/>
+          <w:numId w:val="8"/>
+        </w:numPr>
+        <w:rPr>
+          <w:rFonts w:ascii="Times New Roman" w:hAnsi="Times New Roman" w:cs="Times New Roman"/>
+          <w:sz w:val="24"/>
+          <w:szCs w:val="24"/>
+        </w:rPr>
+      </w:pPr>
+      <w:r>
+        <w:rPr>
+          <w:rFonts w:ascii="Times New Roman" w:hAnsi="Times New Roman" w:cs="Times New Roman"/>
+          <w:sz w:val="24"/>
+          <w:szCs w:val="24"/>
+        </w:rPr>
+        <w:t>Customer Account Features</w:t>
+      </w:r>
+    </w:p>
+    <w:p>
+      <w:pPr>
+        <w:pStyle w:val="ListParagraph"/>
+        <w:numPr>
+          <w:ilvl w:val="1"/>
+          <w:numId w:val="8"/>
+        </w:numPr>
+        <w:rPr>
+          <w:rFonts w:ascii="Times New Roman" w:hAnsi="Times New Roman" w:cs="Times New Roman"/>
+          <w:sz w:val="24"/>
+          <w:szCs w:val="24"/>
+        </w:rPr>
+      </w:pPr>
+      <w:r>
+        <w:rPr>
+          <w:rFonts w:ascii="Times New Roman" w:hAnsi="Times New Roman" w:cs="Times New Roman"/>
+          <w:sz w:val="24"/>
+          <w:szCs w:val="24"/>
+        </w:rPr>
+        <w:t xml:space="preserve">The </w:t>
+      </w:r>
+      <w:r>
+        <w:rPr>
+          <w:rFonts w:ascii="Times New Roman" w:hAnsi="Times New Roman" w:cs="Times New Roman"/>
+          <w:sz w:val="24"/>
+          <w:szCs w:val="24"/>
+        </w:rPr>
+        <w:t>key functionality of this user is</w:t>
+      </w:r>
+      <w:r>
+        <w:rPr>
+          <w:rFonts w:ascii="Times New Roman" w:hAnsi="Times New Roman" w:cs="Times New Roman"/>
+          <w:sz w:val="24"/>
+          <w:szCs w:val="24"/>
+        </w:rPr>
+        <w:t xml:space="preserve"> the ability</w:t>
+      </w:r>
+      <w:r>
+        <w:rPr>
+          <w:rFonts w:ascii="Times New Roman" w:hAnsi="Times New Roman" w:cs="Times New Roman"/>
+          <w:sz w:val="24"/>
+          <w:szCs w:val="24"/>
+        </w:rPr>
+        <w:t xml:space="preserve"> to post job offers</w:t>
+      </w:r>
+      <w:r>
+        <w:rPr>
+          <w:rFonts w:ascii="Times New Roman" w:hAnsi="Times New Roman" w:cs="Times New Roman"/>
+          <w:sz w:val="24"/>
+          <w:szCs w:val="24"/>
+        </w:rPr>
+        <w:t xml:space="preserve"> using a built-in template</w:t>
+      </w:r>
+      <w:r>
+        <w:rPr>
+          <w:rFonts w:ascii="Times New Roman" w:hAnsi="Times New Roman" w:cs="Times New Roman"/>
+          <w:sz w:val="24"/>
+          <w:szCs w:val="24"/>
+        </w:rPr>
+        <w:t xml:space="preserve"> accessible from a home page.</w:t>
+      </w:r>
+    </w:p>
+    <w:p>
+      <w:pPr>
+        <w:pStyle w:val="ListParagraph"/>
+        <w:numPr>
+          <w:ilvl w:val="2"/>
+          <w:numId w:val="8"/>
+        </w:numPr>
+        <w:rPr>
+          <w:rFonts w:ascii="Times New Roman" w:hAnsi="Times New Roman" w:cs="Times New Roman"/>
+          <w:sz w:val="24"/>
+          <w:szCs w:val="24"/>
+        </w:rPr>
+      </w:pPr>
+      <w:r>
+        <w:rPr>
+          <w:rFonts w:ascii="Times New Roman" w:hAnsi="Times New Roman" w:cs="Times New Roman"/>
+          <w:sz w:val="24"/>
+          <w:szCs w:val="24"/>
+        </w:rPr>
+        <w:t>The</w:t>
+      </w:r>
+      <w:r>
+        <w:rPr>
+          <w:rFonts w:ascii="Times New Roman" w:hAnsi="Times New Roman" w:cs="Times New Roman"/>
+          <w:sz w:val="24"/>
+          <w:szCs w:val="24"/>
+        </w:rPr>
+        <w:t xml:space="preserve">y will be </w:t>
+      </w:r>
+      <w:r>
+        <w:rPr>
+          <w:rFonts w:ascii="Times New Roman" w:hAnsi="Times New Roman" w:cs="Times New Roman"/>
+          <w:sz w:val="24"/>
+          <w:szCs w:val="24"/>
+        </w:rPr>
+        <w:t>ab</w:t>
+      </w:r>
+      <w:r>
+        <w:rPr>
+          <w:rFonts w:ascii="Times New Roman" w:hAnsi="Times New Roman" w:cs="Times New Roman"/>
+          <w:sz w:val="24"/>
+          <w:szCs w:val="24"/>
+        </w:rPr>
+        <w:t>le</w:t>
+      </w:r>
+      <w:r>
+        <w:rPr>
+          <w:rFonts w:ascii="Times New Roman" w:hAnsi="Times New Roman" w:cs="Times New Roman"/>
+          <w:sz w:val="24"/>
+          <w:szCs w:val="24"/>
+        </w:rPr>
+        <w:t xml:space="preserve"> to specify job type (e.g., lawn mowing)</w:t>
+      </w:r>
+    </w:p>
+    <w:p>
+      <w:pPr>
+        <w:pStyle w:val="ListParagraph"/>
+        <w:numPr>
+          <w:ilvl w:val="2"/>
+          <w:numId w:val="8"/>
+        </w:numPr>
+        <w:rPr>
+          <w:rFonts w:ascii="Times New Roman" w:hAnsi="Times New Roman" w:cs="Times New Roman"/>
+          <w:sz w:val="24"/>
+          <w:szCs w:val="24"/>
+        </w:rPr>
+      </w:pPr>
+      <w:r>
+        <w:rPr>
+          <w:rFonts w:ascii="Times New Roman" w:hAnsi="Times New Roman" w:cs="Times New Roman"/>
+          <w:sz w:val="24"/>
+          <w:szCs w:val="24"/>
+        </w:rPr>
+        <w:t>The</w:t>
+      </w:r>
+      <w:r>
+        <w:rPr>
+          <w:rFonts w:ascii="Times New Roman" w:hAnsi="Times New Roman" w:cs="Times New Roman"/>
+          <w:sz w:val="24"/>
+          <w:szCs w:val="24"/>
+        </w:rPr>
+        <w:t>y will be</w:t>
+      </w:r>
+      <w:r>
+        <w:rPr>
+          <w:rFonts w:ascii="Times New Roman" w:hAnsi="Times New Roman" w:cs="Times New Roman"/>
+          <w:sz w:val="24"/>
+          <w:szCs w:val="24"/>
+        </w:rPr>
+        <w:t xml:space="preserve"> ab</w:t>
+      </w:r>
+      <w:r>
+        <w:rPr>
+          <w:rFonts w:ascii="Times New Roman" w:hAnsi="Times New Roman" w:cs="Times New Roman"/>
+          <w:sz w:val="24"/>
+          <w:szCs w:val="24"/>
+        </w:rPr>
+        <w:t>le</w:t>
+      </w:r>
+      <w:r>
+        <w:rPr>
+          <w:rFonts w:ascii="Times New Roman" w:hAnsi="Times New Roman" w:cs="Times New Roman"/>
+          <w:sz w:val="24"/>
+          <w:szCs w:val="24"/>
+        </w:rPr>
+        <w:t xml:space="preserve"> to specify a time frame for when the job is to be completed (e.g., Thursday morning)</w:t>
+      </w:r>
+      <w:r>
+        <w:rPr>
+          <w:rFonts w:ascii="Times New Roman" w:hAnsi="Times New Roman" w:cs="Times New Roman"/>
+          <w:sz w:val="24"/>
+          <w:szCs w:val="24"/>
+        </w:rPr>
+        <w:t>.</w:t>
+      </w:r>
+    </w:p>
+    <w:p>
+      <w:pPr>
+        <w:pStyle w:val="ListParagraph"/>
+        <w:numPr>
+          <w:ilvl w:val="2"/>
+          <w:numId w:val="8"/>
+        </w:numPr>
+        <w:rPr>
+          <w:rFonts w:ascii="Times New Roman" w:hAnsi="Times New Roman" w:cs="Times New Roman"/>
+          <w:sz w:val="24"/>
+          <w:szCs w:val="24"/>
+        </w:rPr>
+      </w:pPr>
+      <w:r>
+        <w:rPr>
+          <w:rFonts w:ascii="Times New Roman" w:hAnsi="Times New Roman" w:cs="Times New Roman"/>
+          <w:sz w:val="24"/>
+          <w:szCs w:val="24"/>
+        </w:rPr>
+        <w:t>The</w:t>
+      </w:r>
+      <w:r>
+        <w:rPr>
+          <w:rFonts w:ascii="Times New Roman" w:hAnsi="Times New Roman" w:cs="Times New Roman"/>
+          <w:sz w:val="24"/>
+          <w:szCs w:val="24"/>
+        </w:rPr>
+        <w:t>y will have the</w:t>
+      </w:r>
+      <w:r>
+        <w:rPr>
+          <w:rFonts w:ascii="Times New Roman" w:hAnsi="Times New Roman" w:cs="Times New Roman"/>
+          <w:sz w:val="24"/>
+          <w:szCs w:val="24"/>
+        </w:rPr>
+        <w:t xml:space="preserve"> ability to specify the estimated time for completion</w:t>
+      </w:r>
+      <w:r>
+        <w:rPr>
+          <w:rFonts w:ascii="Times New Roman" w:hAnsi="Times New Roman" w:cs="Times New Roman"/>
+          <w:sz w:val="24"/>
+          <w:szCs w:val="24"/>
+        </w:rPr>
+        <w:t>.</w:t>
+      </w:r>
+    </w:p>
+    <w:p>
+      <w:pPr>
+        <w:pStyle w:val="ListParagraph"/>
+        <w:numPr>
+          <w:ilvl w:val="2"/>
+          <w:numId w:val="8"/>
+        </w:numPr>
+        <w:rPr>
+          <w:rFonts w:ascii="Times New Roman" w:hAnsi="Times New Roman" w:cs="Times New Roman"/>
+          <w:sz w:val="24"/>
+          <w:szCs w:val="24"/>
+        </w:rPr>
+      </w:pPr>
+      <w:r>
+        <w:rPr>
+          <w:rFonts w:ascii="Times New Roman" w:hAnsi="Times New Roman" w:cs="Times New Roman"/>
+          <w:sz w:val="24"/>
+          <w:szCs w:val="24"/>
+        </w:rPr>
+        <w:lastRenderedPageBreak/>
+        <w:t>T</w:t>
+      </w:r>
+      <w:r>
+        <w:rPr>
+          <w:rFonts w:ascii="Times New Roman" w:hAnsi="Times New Roman" w:cs="Times New Roman"/>
+          <w:sz w:val="24"/>
+          <w:szCs w:val="24"/>
+        </w:rPr>
+        <w:t>hey will have t</w:t>
+      </w:r>
+      <w:r>
+        <w:rPr>
+          <w:rFonts w:ascii="Times New Roman" w:hAnsi="Times New Roman" w:cs="Times New Roman"/>
+          <w:sz w:val="24"/>
+          <w:szCs w:val="24"/>
+        </w:rPr>
+        <w:t>he ability to specify payment</w:t>
+      </w:r>
+      <w:r>
+        <w:rPr>
+          <w:rFonts w:ascii="Times New Roman" w:hAnsi="Times New Roman" w:cs="Times New Roman"/>
+          <w:sz w:val="24"/>
+          <w:szCs w:val="24"/>
+        </w:rPr>
+        <w:t>.</w:t>
       </w:r>
     </w:p>
     <w:p>
@@ -1259,8 +1850,243 @@
           <w:sz w:val="24"/>
           <w:szCs w:val="24"/>
         </w:rPr>
-        <w:t>Customer accounts can money into their account (see Customer Account Features).</w:t>
-      </w:r>
+        <w:t>There must be a minimum wage for each job type.</w:t>
+      </w:r>
+    </w:p>
+    <w:p>
+      <w:pPr>
+        <w:pStyle w:val="ListParagraph"/>
+        <w:numPr>
+          <w:ilvl w:val="2"/>
+          <w:numId w:val="8"/>
+        </w:numPr>
+        <w:rPr>
+          <w:rFonts w:ascii="Times New Roman" w:hAnsi="Times New Roman" w:cs="Times New Roman"/>
+          <w:sz w:val="24"/>
+          <w:szCs w:val="24"/>
+        </w:rPr>
+      </w:pPr>
+      <w:r>
+        <w:rPr>
+          <w:rFonts w:ascii="Times New Roman" w:hAnsi="Times New Roman" w:cs="Times New Roman"/>
+          <w:sz w:val="24"/>
+          <w:szCs w:val="24"/>
+        </w:rPr>
+        <w:t>They must have enough funds in their account for the job to be created.</w:t>
+      </w:r>
+    </w:p>
+    <w:p>
+      <w:pPr>
+        <w:pStyle w:val="ListParagraph"/>
+        <w:numPr>
+          <w:ilvl w:val="1"/>
+          <w:numId w:val="8"/>
+        </w:numPr>
+        <w:rPr>
+          <w:rFonts w:ascii="Times New Roman" w:hAnsi="Times New Roman" w:cs="Times New Roman"/>
+          <w:sz w:val="24"/>
+          <w:szCs w:val="24"/>
+        </w:rPr>
+      </w:pPr>
+      <w:r>
+        <w:rPr>
+          <w:rFonts w:ascii="Times New Roman" w:hAnsi="Times New Roman" w:cs="Times New Roman"/>
+          <w:sz w:val="24"/>
+          <w:szCs w:val="24"/>
+        </w:rPr>
+        <w:t>The</w:t>
+      </w:r>
+      <w:r>
+        <w:rPr>
+          <w:rFonts w:ascii="Times New Roman" w:hAnsi="Times New Roman" w:cs="Times New Roman"/>
+          <w:sz w:val="24"/>
+          <w:szCs w:val="24"/>
+        </w:rPr>
+        <w:t xml:space="preserve">y will </w:t>
+      </w:r>
+      <w:r>
+        <w:rPr>
+          <w:rFonts w:ascii="Times New Roman" w:hAnsi="Times New Roman" w:cs="Times New Roman"/>
+          <w:sz w:val="24"/>
+          <w:szCs w:val="24"/>
+        </w:rPr>
+        <w:t>have the ability</w:t>
+      </w:r>
+      <w:r>
+        <w:rPr>
+          <w:rFonts w:ascii="Times New Roman" w:hAnsi="Times New Roman" w:cs="Times New Roman"/>
+          <w:sz w:val="24"/>
+          <w:szCs w:val="24"/>
+        </w:rPr>
+        <w:t xml:space="preserve"> to add money into their account.</w:t>
+      </w:r>
+    </w:p>
+    <w:p>
+      <w:pPr>
+        <w:pStyle w:val="ListParagraph"/>
+        <w:numPr>
+          <w:ilvl w:val="2"/>
+          <w:numId w:val="8"/>
+        </w:numPr>
+        <w:rPr>
+          <w:rFonts w:ascii="Times New Roman" w:hAnsi="Times New Roman" w:cs="Times New Roman"/>
+          <w:sz w:val="24"/>
+          <w:szCs w:val="24"/>
+        </w:rPr>
+      </w:pPr>
+      <w:r>
+        <w:rPr>
+          <w:rFonts w:ascii="Times New Roman" w:hAnsi="Times New Roman" w:cs="Times New Roman"/>
+          <w:sz w:val="24"/>
+          <w:szCs w:val="24"/>
+        </w:rPr>
+        <w:t>Note that for the scope of this project, we will not be using real money. Instead</w:t>
+      </w:r>
+      <w:r>
+        <w:rPr>
+          <w:rFonts w:ascii="Times New Roman" w:hAnsi="Times New Roman" w:cs="Times New Roman"/>
+          <w:sz w:val="24"/>
+          <w:szCs w:val="24"/>
+        </w:rPr>
+        <w:t xml:space="preserve">, </w:t>
+      </w:r>
+      <w:r>
+        <w:rPr>
+          <w:rFonts w:ascii="Times New Roman" w:hAnsi="Times New Roman" w:cs="Times New Roman"/>
+          <w:sz w:val="24"/>
+          <w:szCs w:val="24"/>
+        </w:rPr>
+        <w:t xml:space="preserve">they will enter an arbitrary number in for the </w:t>
+      </w:r>
+      <w:r>
+        <w:rPr>
+          <w:rFonts w:ascii="Times New Roman" w:hAnsi="Times New Roman" w:cs="Times New Roman"/>
+          <w:sz w:val="24"/>
+          <w:szCs w:val="24"/>
+        </w:rPr>
+        <w:t xml:space="preserve">system </w:t>
+      </w:r>
+      <w:r>
+        <w:rPr>
+          <w:rFonts w:ascii="Times New Roman" w:hAnsi="Times New Roman" w:cs="Times New Roman"/>
+          <w:sz w:val="24"/>
+          <w:szCs w:val="24"/>
+        </w:rPr>
+        <w:t>to work with.</w:t>
+      </w:r>
+    </w:p>
+    <w:p>
+      <w:pPr>
+        <w:pStyle w:val="ListParagraph"/>
+        <w:numPr>
+          <w:ilvl w:val="2"/>
+          <w:numId w:val="8"/>
+        </w:numPr>
+        <w:rPr>
+          <w:rFonts w:ascii="Times New Roman" w:hAnsi="Times New Roman" w:cs="Times New Roman"/>
+          <w:sz w:val="24"/>
+          <w:szCs w:val="24"/>
+        </w:rPr>
+      </w:pPr>
+      <w:r>
+        <w:rPr>
+          <w:rFonts w:ascii="Times New Roman" w:hAnsi="Times New Roman" w:cs="Times New Roman"/>
+          <w:sz w:val="24"/>
+          <w:szCs w:val="24"/>
+        </w:rPr>
+        <w:t>They will click a button to add money, then be prompted to enter a number in. Once saved, their balance will update to reflect the action.</w:t>
+      </w:r>
+    </w:p>
+    <w:p>
+      <w:pPr>
+        <w:pStyle w:val="ListParagraph"/>
+        <w:numPr>
+          <w:ilvl w:val="1"/>
+          <w:numId w:val="8"/>
+        </w:numPr>
+        <w:rPr>
+          <w:rFonts w:ascii="Times New Roman" w:hAnsi="Times New Roman" w:cs="Times New Roman"/>
+          <w:sz w:val="24"/>
+          <w:szCs w:val="24"/>
+        </w:rPr>
+      </w:pPr>
+      <w:r>
+        <w:rPr>
+          <w:rFonts w:ascii="Times New Roman" w:hAnsi="Times New Roman" w:cs="Times New Roman"/>
+          <w:sz w:val="24"/>
+          <w:szCs w:val="24"/>
+        </w:rPr>
+        <w:t>They c</w:t>
+      </w:r>
+      <w:r>
+        <w:rPr>
+          <w:rFonts w:ascii="Times New Roman" w:hAnsi="Times New Roman" w:cs="Times New Roman"/>
+          <w:sz w:val="24"/>
+          <w:szCs w:val="24"/>
+        </w:rPr>
+        <w:t>an leave feedback on worker after job is complete</w:t>
+      </w:r>
+    </w:p>
+    <w:p>
+      <w:pPr>
+        <w:pStyle w:val="ListParagraph"/>
+        <w:numPr>
+          <w:ilvl w:val="2"/>
+          <w:numId w:val="8"/>
+        </w:numPr>
+        <w:rPr>
+          <w:rFonts w:ascii="Times New Roman" w:hAnsi="Times New Roman" w:cs="Times New Roman"/>
+          <w:sz w:val="24"/>
+          <w:szCs w:val="24"/>
+        </w:rPr>
+      </w:pPr>
+      <w:r>
+        <w:rPr>
+          <w:rFonts w:ascii="Times New Roman" w:hAnsi="Times New Roman" w:cs="Times New Roman"/>
+          <w:sz w:val="24"/>
+          <w:szCs w:val="24"/>
+        </w:rPr>
+        <w:t>They will be provided with a template containing specific categories to rate.</w:t>
+      </w:r>
+      <w:r>
+        <w:rPr>
+          <w:rFonts w:ascii="Times New Roman" w:hAnsi="Times New Roman" w:cs="Times New Roman"/>
+          <w:sz w:val="24"/>
+          <w:szCs w:val="24"/>
+        </w:rPr>
+        <w:t xml:space="preserve"> </w:t>
+      </w:r>
+    </w:p>
+    <w:p>
+      <w:pPr>
+        <w:pStyle w:val="ListParagraph"/>
+        <w:numPr>
+          <w:ilvl w:val="1"/>
+          <w:numId w:val="8"/>
+        </w:numPr>
+        <w:rPr>
+          <w:rFonts w:ascii="Times New Roman" w:hAnsi="Times New Roman" w:cs="Times New Roman"/>
+          <w:sz w:val="24"/>
+          <w:szCs w:val="24"/>
+        </w:rPr>
+      </w:pPr>
+      <w:r>
+        <w:rPr>
+          <w:rFonts w:ascii="Times New Roman" w:hAnsi="Times New Roman" w:cs="Times New Roman"/>
+          <w:sz w:val="24"/>
+          <w:szCs w:val="24"/>
+        </w:rPr>
+        <w:t>They will have the ability to contact the owner about discrepancies at any point by clicking on a link to a complaint form.</w:t>
+      </w:r>
+    </w:p>
+    <w:p>
+      <w:pPr>
+        <w:rPr>
+          <w:rFonts w:ascii="Times New Roman" w:hAnsi="Times New Roman" w:cs="Times New Roman"/>
+          <w:sz w:val="24"/>
+          <w:szCs w:val="24"/>
+        </w:rPr>
+      </w:pPr>
     </w:p>
     <w:p>
       <w:pPr>
@@ -1281,7 +2107,7 @@
           <w:sz w:val="24"/>
           <w:szCs w:val="24"/>
         </w:rPr>
-        <w:t>Customer Account Features</w:t>
+        <w:t>Worker Account Features</w:t>
       </w:r>
     </w:p>
     <w:p>
@@ -1303,47 +2129,159 @@
           <w:sz w:val="24"/>
           <w:szCs w:val="24"/>
         </w:rPr>
-        <w:t xml:space="preserve">The </w:t>
-      </w:r>
-      <w:r>
-        <w:rPr>
-          <w:rFonts w:ascii="Times New Roman" w:hAnsi="Times New Roman" w:cs="Times New Roman"/>
-          <w:sz w:val="24"/>
-          <w:szCs w:val="24"/>
-        </w:rPr>
-        <w:t>key functionality of this user is</w:t>
-      </w:r>
-      <w:r>
-        <w:rPr>
-          <w:rFonts w:ascii="Times New Roman" w:hAnsi="Times New Roman" w:cs="Times New Roman"/>
-          <w:sz w:val="24"/>
-          <w:szCs w:val="24"/>
-        </w:rPr>
-        <w:t xml:space="preserve"> the ability</w:t>
-      </w:r>
-      <w:r>
-        <w:rPr>
-          <w:rFonts w:ascii="Times New Roman" w:hAnsi="Times New Roman" w:cs="Times New Roman"/>
-          <w:sz w:val="24"/>
-          <w:szCs w:val="24"/>
-        </w:rPr>
-        <w:t xml:space="preserve"> to post job offers</w:t>
-      </w:r>
-      <w:r>
-        <w:rPr>
-          <w:rFonts w:ascii="Times New Roman" w:hAnsi="Times New Roman" w:cs="Times New Roman"/>
-          <w:sz w:val="24"/>
-          <w:szCs w:val="24"/>
-        </w:rPr>
-        <w:t xml:space="preserve"> using a built-in template</w:t>
-      </w:r>
-      <w:r>
-        <w:rPr>
-          <w:rFonts w:ascii="Times New Roman" w:hAnsi="Times New Roman" w:cs="Times New Roman"/>
-          <w:sz w:val="24"/>
-          <w:szCs w:val="24"/>
-        </w:rPr>
-        <w:t xml:space="preserve"> accessible from a home page.</w:t>
+        <w:t>The key functionality to this type of user is the ability to accept jobs posted by customers.</w:t>
+      </w:r>
+    </w:p>
+    <w:p>
+      <w:pPr>
+        <w:pStyle w:val="ListParagraph"/>
+        <w:numPr>
+          <w:ilvl w:val="1"/>
+          <w:numId w:val="8"/>
+        </w:numPr>
+        <w:rPr>
+          <w:rFonts w:ascii="Times New Roman" w:hAnsi="Times New Roman" w:cs="Times New Roman"/>
+          <w:sz w:val="24"/>
+          <w:szCs w:val="24"/>
+        </w:rPr>
+      </w:pPr>
+      <w:r>
+        <w:rPr>
+          <w:rFonts w:ascii="Times New Roman" w:hAnsi="Times New Roman" w:cs="Times New Roman"/>
+          <w:sz w:val="24"/>
+          <w:szCs w:val="24"/>
+        </w:rPr>
+        <w:t xml:space="preserve">They </w:t>
+      </w:r>
+      <w:r>
+        <w:rPr>
+          <w:rFonts w:ascii="Times New Roman" w:hAnsi="Times New Roman" w:cs="Times New Roman"/>
+          <w:sz w:val="24"/>
+          <w:szCs w:val="24"/>
+        </w:rPr>
+        <w:t>must be able to set and edit</w:t>
+      </w:r>
+      <w:r>
+        <w:rPr>
+          <w:rFonts w:ascii="Times New Roman" w:hAnsi="Times New Roman" w:cs="Times New Roman"/>
+          <w:sz w:val="24"/>
+          <w:szCs w:val="24"/>
+        </w:rPr>
+        <w:t xml:space="preserve"> their availability to take jo</w:t>
+      </w:r>
+      <w:r>
+        <w:rPr>
+          <w:rFonts w:ascii="Times New Roman" w:hAnsi="Times New Roman" w:cs="Times New Roman"/>
+          <w:sz w:val="24"/>
+          <w:szCs w:val="24"/>
+        </w:rPr>
+        <w:t>bs</w:t>
+      </w:r>
+      <w:r>
+        <w:rPr>
+          <w:rFonts w:ascii="Times New Roman" w:hAnsi="Times New Roman" w:cs="Times New Roman"/>
+          <w:sz w:val="24"/>
+          <w:szCs w:val="24"/>
+        </w:rPr>
+        <w:t>, meaning they will only be assigned jobs that fit within their set availability.</w:t>
+      </w:r>
+    </w:p>
+    <w:p>
+      <w:pPr>
+        <w:pStyle w:val="ListParagraph"/>
+        <w:numPr>
+          <w:ilvl w:val="1"/>
+          <w:numId w:val="8"/>
+        </w:numPr>
+        <w:rPr>
+          <w:rFonts w:ascii="Times New Roman" w:hAnsi="Times New Roman" w:cs="Times New Roman"/>
+          <w:sz w:val="24"/>
+          <w:szCs w:val="24"/>
+        </w:rPr>
+      </w:pPr>
+      <w:r>
+        <w:rPr>
+          <w:rFonts w:ascii="Times New Roman" w:hAnsi="Times New Roman" w:cs="Times New Roman"/>
+          <w:sz w:val="24"/>
+          <w:szCs w:val="24"/>
+        </w:rPr>
+        <w:t>They must be able to set and edit which types of jobs they are willing to be assigned.</w:t>
+      </w:r>
+    </w:p>
+    <w:p>
+      <w:pPr>
+        <w:pStyle w:val="ListParagraph"/>
+        <w:numPr>
+          <w:ilvl w:val="1"/>
+          <w:numId w:val="8"/>
+        </w:numPr>
+        <w:rPr>
+          <w:rFonts w:ascii="Times New Roman" w:hAnsi="Times New Roman" w:cs="Times New Roman"/>
+          <w:sz w:val="24"/>
+          <w:szCs w:val="24"/>
+        </w:rPr>
+      </w:pPr>
+      <w:r>
+        <w:rPr>
+          <w:rFonts w:ascii="Times New Roman" w:hAnsi="Times New Roman" w:cs="Times New Roman"/>
+          <w:sz w:val="24"/>
+          <w:szCs w:val="24"/>
+        </w:rPr>
+        <w:t>They must be able to view jobs assigned to them by the system and have the option to accept or decline them.</w:t>
+      </w:r>
+    </w:p>
+    <w:p>
+      <w:pPr>
+        <w:pStyle w:val="ListParagraph"/>
+        <w:numPr>
+          <w:ilvl w:val="1"/>
+          <w:numId w:val="8"/>
+        </w:numPr>
+        <w:rPr>
+          <w:rFonts w:ascii="Times New Roman" w:hAnsi="Times New Roman" w:cs="Times New Roman"/>
+          <w:sz w:val="24"/>
+          <w:szCs w:val="24"/>
+        </w:rPr>
+      </w:pPr>
+      <w:r>
+        <w:rPr>
+          <w:rFonts w:ascii="Times New Roman" w:hAnsi="Times New Roman" w:cs="Times New Roman"/>
+          <w:sz w:val="24"/>
+          <w:szCs w:val="24"/>
+        </w:rPr>
+        <w:t>They will r</w:t>
+      </w:r>
+      <w:r>
+        <w:rPr>
+          <w:rFonts w:ascii="Times New Roman" w:hAnsi="Times New Roman" w:cs="Times New Roman"/>
+          <w:sz w:val="24"/>
+          <w:szCs w:val="24"/>
+        </w:rPr>
+        <w:t xml:space="preserve">eceive 90% compensation for </w:t>
+      </w:r>
+      <w:r>
+        <w:rPr>
+          <w:rFonts w:ascii="Times New Roman" w:hAnsi="Times New Roman" w:cs="Times New Roman"/>
+          <w:sz w:val="24"/>
+          <w:szCs w:val="24"/>
+        </w:rPr>
+        <w:t>each</w:t>
+      </w:r>
+      <w:r>
+        <w:rPr>
+          <w:rFonts w:ascii="Times New Roman" w:hAnsi="Times New Roman" w:cs="Times New Roman"/>
+          <w:sz w:val="24"/>
+          <w:szCs w:val="24"/>
+        </w:rPr>
+        <w:t xml:space="preserve"> completed job</w:t>
+      </w:r>
+      <w:r>
+        <w:rPr>
+          <w:rFonts w:ascii="Times New Roman" w:hAnsi="Times New Roman" w:cs="Times New Roman"/>
+          <w:sz w:val="24"/>
+          <w:szCs w:val="24"/>
+        </w:rPr>
+        <w:t>.</w:t>
       </w:r>
     </w:p>
     <w:p>
@@ -1365,39 +2303,61 @@
           <w:sz w:val="24"/>
           <w:szCs w:val="24"/>
         </w:rPr>
-        <w:t>The</w:t>
-      </w:r>
-      <w:r>
-        <w:rPr>
-          <w:rFonts w:ascii="Times New Roman" w:hAnsi="Times New Roman" w:cs="Times New Roman"/>
-          <w:sz w:val="24"/>
-          <w:szCs w:val="24"/>
-        </w:rPr>
-        <w:t xml:space="preserve">y will be </w:t>
-      </w:r>
-      <w:r>
-        <w:rPr>
-          <w:rFonts w:ascii="Times New Roman" w:hAnsi="Times New Roman" w:cs="Times New Roman"/>
-          <w:sz w:val="24"/>
-          <w:szCs w:val="24"/>
-        </w:rPr>
-        <w:t>ab</w:t>
-      </w:r>
-      <w:r>
-        <w:rPr>
-          <w:rFonts w:ascii="Times New Roman" w:hAnsi="Times New Roman" w:cs="Times New Roman"/>
-          <w:sz w:val="24"/>
-          <w:szCs w:val="24"/>
-        </w:rPr>
-        <w:t>le</w:t>
-      </w:r>
-      <w:r>
-        <w:rPr>
-          <w:rFonts w:ascii="Times New Roman" w:hAnsi="Times New Roman" w:cs="Times New Roman"/>
-          <w:sz w:val="24"/>
-          <w:szCs w:val="24"/>
-        </w:rPr>
-        <w:t xml:space="preserve"> to specify job type (e.g., lawn mowing)</w:t>
+        <w:t xml:space="preserve">Each job will </w:t>
+      </w:r>
+      <w:r>
+        <w:rPr>
+          <w:rFonts w:ascii="Times New Roman" w:hAnsi="Times New Roman" w:cs="Times New Roman"/>
+          <w:sz w:val="24"/>
+          <w:szCs w:val="24"/>
+        </w:rPr>
+        <w:t>display</w:t>
+      </w:r>
+      <w:r>
+        <w:rPr>
+          <w:rFonts w:ascii="Times New Roman" w:hAnsi="Times New Roman" w:cs="Times New Roman"/>
+          <w:sz w:val="24"/>
+          <w:szCs w:val="24"/>
+        </w:rPr>
+        <w:t xml:space="preserve"> the customer’s offer along with the actual amount they will receive.</w:t>
+      </w:r>
+    </w:p>
+    <w:p>
+      <w:pPr>
+        <w:pStyle w:val="ListParagraph"/>
+        <w:numPr>
+          <w:ilvl w:val="1"/>
+          <w:numId w:val="8"/>
+        </w:numPr>
+        <w:rPr>
+          <w:rFonts w:ascii="Times New Roman" w:hAnsi="Times New Roman" w:cs="Times New Roman"/>
+          <w:sz w:val="24"/>
+          <w:szCs w:val="24"/>
+        </w:rPr>
+      </w:pPr>
+      <w:r>
+        <w:rPr>
+          <w:rFonts w:ascii="Times New Roman" w:hAnsi="Times New Roman" w:cs="Times New Roman"/>
+          <w:sz w:val="24"/>
+          <w:szCs w:val="24"/>
+        </w:rPr>
+        <w:t>They c</w:t>
+      </w:r>
+      <w:r>
+        <w:rPr>
+          <w:rFonts w:ascii="Times New Roman" w:hAnsi="Times New Roman" w:cs="Times New Roman"/>
+          <w:sz w:val="24"/>
+          <w:szCs w:val="24"/>
+        </w:rPr>
+        <w:t>an leave feedback on customers</w:t>
+      </w:r>
+      <w:r>
+        <w:rPr>
+          <w:rFonts w:ascii="Times New Roman" w:hAnsi="Times New Roman" w:cs="Times New Roman"/>
+          <w:sz w:val="24"/>
+          <w:szCs w:val="24"/>
+        </w:rPr>
+        <w:t>.</w:t>
       </w:r>
     </w:p>
     <w:p>
@@ -1419,39 +2379,37 @@
           <w:sz w:val="24"/>
           <w:szCs w:val="24"/>
         </w:rPr>
-        <w:t>The</w:t>
-      </w:r>
-      <w:r>
-        <w:rPr>
-          <w:rFonts w:ascii="Times New Roman" w:hAnsi="Times New Roman" w:cs="Times New Roman"/>
-          <w:sz w:val="24"/>
-          <w:szCs w:val="24"/>
-        </w:rPr>
-        <w:t>y will be</w:t>
-      </w:r>
-      <w:r>
-        <w:rPr>
-          <w:rFonts w:ascii="Times New Roman" w:hAnsi="Times New Roman" w:cs="Times New Roman"/>
-          <w:sz w:val="24"/>
-          <w:szCs w:val="24"/>
-        </w:rPr>
-        <w:t xml:space="preserve"> ab</w:t>
-      </w:r>
-      <w:r>
-        <w:rPr>
-          <w:rFonts w:ascii="Times New Roman" w:hAnsi="Times New Roman" w:cs="Times New Roman"/>
-          <w:sz w:val="24"/>
-          <w:szCs w:val="24"/>
-        </w:rPr>
-        <w:t>le</w:t>
-      </w:r>
-      <w:r>
-        <w:rPr>
-          <w:rFonts w:ascii="Times New Roman" w:hAnsi="Times New Roman" w:cs="Times New Roman"/>
-          <w:sz w:val="24"/>
-          <w:szCs w:val="24"/>
-        </w:rPr>
-        <w:t xml:space="preserve"> to specify a time frame for when the job is to be completed (e.g., Thursday morning)</w:t>
+        <w:t>They will be provided with a template containing specific categories to rate.</w:t>
+      </w:r>
+    </w:p>
+    <w:p>
+      <w:pPr>
+        <w:pStyle w:val="ListParagraph"/>
+        <w:numPr>
+          <w:ilvl w:val="1"/>
+          <w:numId w:val="8"/>
+        </w:numPr>
+        <w:rPr>
+          <w:rFonts w:ascii="Times New Roman" w:hAnsi="Times New Roman" w:cs="Times New Roman"/>
+          <w:sz w:val="24"/>
+          <w:szCs w:val="24"/>
+        </w:rPr>
+      </w:pPr>
+      <w:r>
+        <w:rPr>
+          <w:rFonts w:ascii="Times New Roman" w:hAnsi="Times New Roman" w:cs="Times New Roman"/>
+          <w:sz w:val="24"/>
+          <w:szCs w:val="24"/>
+        </w:rPr>
+        <w:t>They c</w:t>
+      </w:r>
+      <w:r>
+        <w:rPr>
+          <w:rFonts w:ascii="Times New Roman" w:hAnsi="Times New Roman" w:cs="Times New Roman"/>
+          <w:sz w:val="24"/>
+          <w:szCs w:val="24"/>
+        </w:rPr>
+        <w:t>an mark when a job has been completed</w:t>
       </w:r>
       <w:r>
         <w:rPr>
@@ -1481,23 +2439,90 @@
           <w:sz w:val="24"/>
           <w:szCs w:val="24"/>
         </w:rPr>
-        <w:t>The</w:t>
-      </w:r>
-      <w:r>
-        <w:rPr>
-          <w:rFonts w:ascii="Times New Roman" w:hAnsi="Times New Roman" w:cs="Times New Roman"/>
-          <w:sz w:val="24"/>
-          <w:szCs w:val="24"/>
-        </w:rPr>
-        <w:t>y will have the</w:t>
-      </w:r>
-      <w:r>
-        <w:rPr>
-          <w:rFonts w:ascii="Times New Roman" w:hAnsi="Times New Roman" w:cs="Times New Roman"/>
-          <w:sz w:val="24"/>
-          <w:szCs w:val="24"/>
-        </w:rPr>
-        <w:t xml:space="preserve"> ability to specify the estimated time for completion</w:t>
+        <w:t>This will result in funds being transferred to their account.</w:t>
+      </w:r>
+    </w:p>
+    <w:p>
+      <w:pPr>
+        <w:rPr>
+          <w:rFonts w:ascii="Times New Roman" w:hAnsi="Times New Roman" w:cs="Times New Roman"/>
+          <w:sz w:val="24"/>
+          <w:szCs w:val="24"/>
+        </w:rPr>
+      </w:pPr>
+    </w:p>
+    <w:p>
+      <w:pPr>
+        <w:pStyle w:val="ListParagraph"/>
+        <w:numPr>
+          <w:ilvl w:val="0"/>
+          <w:numId w:val="8"/>
+        </w:numPr>
+        <w:rPr>
+          <w:rFonts w:ascii="Times New Roman" w:hAnsi="Times New Roman" w:cs="Times New Roman"/>
+          <w:sz w:val="24"/>
+          <w:szCs w:val="24"/>
+        </w:rPr>
+      </w:pPr>
+      <w:r>
+        <w:rPr>
+          <w:rFonts w:ascii="Times New Roman" w:hAnsi="Times New Roman" w:cs="Times New Roman"/>
+          <w:sz w:val="24"/>
+          <w:szCs w:val="24"/>
+        </w:rPr>
+        <w:t>Owner Account Features</w:t>
+      </w:r>
+    </w:p>
+    <w:p>
+      <w:pPr>
+        <w:pStyle w:val="ListParagraph"/>
+        <w:numPr>
+          <w:ilvl w:val="1"/>
+          <w:numId w:val="8"/>
+        </w:numPr>
+        <w:rPr>
+          <w:rFonts w:ascii="Times New Roman" w:hAnsi="Times New Roman" w:cs="Times New Roman"/>
+          <w:sz w:val="24"/>
+          <w:szCs w:val="24"/>
+        </w:rPr>
+      </w:pPr>
+      <w:r>
+        <w:rPr>
+          <w:rFonts w:ascii="Times New Roman" w:hAnsi="Times New Roman" w:cs="Times New Roman"/>
+          <w:sz w:val="24"/>
+          <w:szCs w:val="24"/>
+        </w:rPr>
+        <w:t>A special account will be created for the system owner, and an owner account cannot be created through the typical registration process.</w:t>
+      </w:r>
+    </w:p>
+    <w:p>
+      <w:pPr>
+        <w:pStyle w:val="ListParagraph"/>
+        <w:numPr>
+          <w:ilvl w:val="1"/>
+          <w:numId w:val="8"/>
+        </w:numPr>
+        <w:rPr>
+          <w:rFonts w:ascii="Times New Roman" w:hAnsi="Times New Roman" w:cs="Times New Roman"/>
+          <w:sz w:val="24"/>
+          <w:szCs w:val="24"/>
+        </w:rPr>
+      </w:pPr>
+      <w:r>
+        <w:rPr>
+          <w:rFonts w:ascii="Times New Roman" w:hAnsi="Times New Roman" w:cs="Times New Roman"/>
+          <w:sz w:val="24"/>
+          <w:szCs w:val="24"/>
+        </w:rPr>
+        <w:t>They will r</w:t>
+      </w:r>
+      <w:r>
+        <w:rPr>
+          <w:rFonts w:ascii="Times New Roman" w:hAnsi="Times New Roman" w:cs="Times New Roman"/>
+          <w:sz w:val="24"/>
+          <w:szCs w:val="24"/>
+        </w:rPr>
+        <w:t>eceive 10% of compensation for each completed job</w:t>
       </w:r>
       <w:r>
         <w:rPr>
@@ -1506,6 +2531,28 @@
           <w:szCs w:val="24"/>
         </w:rPr>
         <w:t>.</w:t>
+      </w:r>
+    </w:p>
+    <w:p>
+      <w:pPr>
+        <w:pStyle w:val="ListParagraph"/>
+        <w:numPr>
+          <w:ilvl w:val="1"/>
+          <w:numId w:val="8"/>
+        </w:numPr>
+        <w:rPr>
+          <w:rFonts w:ascii="Times New Roman" w:hAnsi="Times New Roman" w:cs="Times New Roman"/>
+          <w:sz w:val="24"/>
+          <w:szCs w:val="24"/>
+        </w:rPr>
+      </w:pPr>
+      <w:r>
+        <w:rPr>
+          <w:rFonts w:ascii="Times New Roman" w:hAnsi="Times New Roman" w:cs="Times New Roman"/>
+          <w:sz w:val="24"/>
+          <w:szCs w:val="24"/>
+        </w:rPr>
+        <w:t>They will have a page only accessible to them for system management purposes.</w:t>
       </w:r>
     </w:p>
     <w:p>
@@ -1527,23 +2574,31 @@
           <w:sz w:val="24"/>
           <w:szCs w:val="24"/>
         </w:rPr>
-        <w:t>T</w:t>
-      </w:r>
-      <w:r>
-        <w:rPr>
-          <w:rFonts w:ascii="Times New Roman" w:hAnsi="Times New Roman" w:cs="Times New Roman"/>
-          <w:sz w:val="24"/>
-          <w:szCs w:val="24"/>
-        </w:rPr>
-        <w:t>hey will have t</w:t>
-      </w:r>
-      <w:r>
-        <w:rPr>
-          <w:rFonts w:ascii="Times New Roman" w:hAnsi="Times New Roman" w:cs="Times New Roman"/>
-          <w:sz w:val="24"/>
-          <w:szCs w:val="24"/>
-        </w:rPr>
-        <w:t>he ability to specify payment</w:t>
+        <w:t>They c</w:t>
+      </w:r>
+      <w:r>
+        <w:rPr>
+          <w:rFonts w:ascii="Times New Roman" w:hAnsi="Times New Roman" w:cs="Times New Roman"/>
+          <w:sz w:val="24"/>
+          <w:szCs w:val="24"/>
+        </w:rPr>
+        <w:t xml:space="preserve">an add and </w:t>
+      </w:r>
+      <w:r>
+        <w:rPr>
+          <w:rFonts w:ascii="Times New Roman" w:hAnsi="Times New Roman" w:cs="Times New Roman"/>
+          <w:sz w:val="24"/>
+          <w:szCs w:val="24"/>
+        </w:rPr>
+        <w:t>delete</w:t>
+      </w:r>
+      <w:r>
+        <w:rPr>
+          <w:rFonts w:ascii="Times New Roman" w:hAnsi="Times New Roman" w:cs="Times New Roman"/>
+          <w:sz w:val="24"/>
+          <w:szCs w:val="24"/>
+        </w:rPr>
+        <w:t xml:space="preserve"> types of jobs</w:t>
       </w:r>
       <w:r>
         <w:rPr>
@@ -1552,6 +2607,141 @@
           <w:szCs w:val="24"/>
         </w:rPr>
         <w:t>.</w:t>
+      </w:r>
+    </w:p>
+    <w:p>
+      <w:pPr>
+        <w:pStyle w:val="ListParagraph"/>
+        <w:numPr>
+          <w:ilvl w:val="3"/>
+          <w:numId w:val="8"/>
+        </w:numPr>
+        <w:rPr>
+          <w:rFonts w:ascii="Times New Roman" w:hAnsi="Times New Roman" w:cs="Times New Roman"/>
+          <w:sz w:val="24"/>
+          <w:szCs w:val="24"/>
+        </w:rPr>
+      </w:pPr>
+      <w:r>
+        <w:rPr>
+          <w:rFonts w:ascii="Times New Roman" w:hAnsi="Times New Roman" w:cs="Times New Roman"/>
+          <w:sz w:val="24"/>
+          <w:szCs w:val="24"/>
+        </w:rPr>
+        <w:t xml:space="preserve">This would involve adding and removing job types </w:t>
+      </w:r>
+      <w:r>
+        <w:rPr>
+          <w:rFonts w:ascii="Times New Roman" w:hAnsi="Times New Roman" w:cs="Times New Roman"/>
+          <w:sz w:val="24"/>
+          <w:szCs w:val="24"/>
+        </w:rPr>
+        <w:t>from the drop-down list customers see when posting a job offer.</w:t>
+      </w:r>
+    </w:p>
+    <w:p>
+      <w:pPr>
+        <w:pStyle w:val="ListParagraph"/>
+        <w:numPr>
+          <w:ilvl w:val="3"/>
+          <w:numId w:val="8"/>
+        </w:numPr>
+        <w:rPr>
+          <w:rFonts w:ascii="Times New Roman" w:hAnsi="Times New Roman" w:cs="Times New Roman"/>
+          <w:sz w:val="24"/>
+          <w:szCs w:val="24"/>
+        </w:rPr>
+      </w:pPr>
+      <w:r>
+        <w:rPr>
+          <w:rFonts w:ascii="Times New Roman" w:hAnsi="Times New Roman" w:cs="Times New Roman"/>
+          <w:sz w:val="24"/>
+          <w:szCs w:val="24"/>
+        </w:rPr>
+        <w:t>Adding a job would allow customers to create job offers with that type and workers to declare they are willing to do the job type.</w:t>
+      </w:r>
+    </w:p>
+    <w:p>
+      <w:pPr>
+        <w:pStyle w:val="ListParagraph"/>
+        <w:numPr>
+          <w:ilvl w:val="3"/>
+          <w:numId w:val="8"/>
+        </w:numPr>
+        <w:rPr>
+          <w:rFonts w:ascii="Times New Roman" w:hAnsi="Times New Roman" w:cs="Times New Roman"/>
+          <w:sz w:val="24"/>
+          <w:szCs w:val="24"/>
+        </w:rPr>
+      </w:pPr>
+      <w:r>
+        <w:rPr>
+          <w:rFonts w:ascii="Times New Roman" w:hAnsi="Times New Roman" w:cs="Times New Roman"/>
+          <w:sz w:val="24"/>
+          <w:szCs w:val="24"/>
+        </w:rPr>
+        <w:t>Deleting a job will not affect current job offers but will delete it from the form when creating new jobs.</w:t>
+      </w:r>
+    </w:p>
+    <w:p>
+      <w:pPr>
+        <w:pStyle w:val="ListParagraph"/>
+        <w:numPr>
+          <w:ilvl w:val="2"/>
+          <w:numId w:val="8"/>
+        </w:numPr>
+        <w:rPr>
+          <w:rFonts w:ascii="Times New Roman" w:hAnsi="Times New Roman" w:cs="Times New Roman"/>
+          <w:sz w:val="24"/>
+          <w:szCs w:val="24"/>
+        </w:rPr>
+      </w:pPr>
+      <w:r>
+        <w:rPr>
+          <w:rFonts w:ascii="Times New Roman" w:hAnsi="Times New Roman" w:cs="Times New Roman"/>
+          <w:sz w:val="24"/>
+          <w:szCs w:val="24"/>
+        </w:rPr>
+        <w:lastRenderedPageBreak/>
+        <w:t>They have</w:t>
+      </w:r>
+      <w:r>
+        <w:rPr>
+          <w:rFonts w:ascii="Times New Roman" w:hAnsi="Times New Roman" w:cs="Times New Roman"/>
+          <w:sz w:val="24"/>
+          <w:szCs w:val="24"/>
+        </w:rPr>
+        <w:t xml:space="preserve"> privileges to move money between accounts for reimbursement purposes</w:t>
+      </w:r>
+      <w:r>
+        <w:rPr>
+          <w:rFonts w:ascii="Times New Roman" w:hAnsi="Times New Roman" w:cs="Times New Roman"/>
+          <w:sz w:val="24"/>
+          <w:szCs w:val="24"/>
+        </w:rPr>
+        <w:t>.</w:t>
+      </w:r>
+    </w:p>
+    <w:p>
+      <w:pPr>
+        <w:pStyle w:val="ListParagraph"/>
+        <w:numPr>
+          <w:ilvl w:val="2"/>
+          <w:numId w:val="8"/>
+        </w:numPr>
+        <w:rPr>
+          <w:rFonts w:ascii="Times New Roman" w:hAnsi="Times New Roman" w:cs="Times New Roman"/>
+          <w:sz w:val="24"/>
+          <w:szCs w:val="24"/>
+        </w:rPr>
+      </w:pPr>
+      <w:r>
+        <w:rPr>
+          <w:rFonts w:ascii="Times New Roman" w:hAnsi="Times New Roman" w:cs="Times New Roman"/>
+          <w:sz w:val="24"/>
+          <w:szCs w:val="24"/>
+        </w:rPr>
+        <w:t>They can view complaints.</w:t>
       </w:r>
     </w:p>
     <w:p>
@@ -1573,1345 +2763,237 @@
           <w:sz w:val="24"/>
           <w:szCs w:val="24"/>
         </w:rPr>
-        <w:t>The</w:t>
-      </w:r>
-      <w:r>
-        <w:rPr>
-          <w:rFonts w:ascii="Times New Roman" w:hAnsi="Times New Roman" w:cs="Times New Roman"/>
-          <w:sz w:val="24"/>
-          <w:szCs w:val="24"/>
-        </w:rPr>
-        <w:t xml:space="preserve">y will </w:t>
-      </w:r>
-      <w:r>
-        <w:rPr>
-          <w:rFonts w:ascii="Times New Roman" w:hAnsi="Times New Roman" w:cs="Times New Roman"/>
-          <w:sz w:val="24"/>
-          <w:szCs w:val="24"/>
-        </w:rPr>
-        <w:t>have the ability</w:t>
-      </w:r>
-      <w:r>
-        <w:rPr>
-          <w:rFonts w:ascii="Times New Roman" w:hAnsi="Times New Roman" w:cs="Times New Roman"/>
-          <w:sz w:val="24"/>
-          <w:szCs w:val="24"/>
-        </w:rPr>
-        <w:t xml:space="preserve"> to add money into their account.</w:t>
-      </w:r>
-    </w:p>
-    <w:p>
-      <w:pPr>
-        <w:pStyle w:val="ListParagraph"/>
-        <w:numPr>
-          <w:ilvl w:val="2"/>
-          <w:numId w:val="8"/>
-        </w:numPr>
-        <w:rPr>
-          <w:rFonts w:ascii="Times New Roman" w:hAnsi="Times New Roman" w:cs="Times New Roman"/>
-          <w:sz w:val="24"/>
-          <w:szCs w:val="24"/>
-        </w:rPr>
-      </w:pPr>
-      <w:r>
-        <w:rPr>
-          <w:rFonts w:ascii="Times New Roman" w:hAnsi="Times New Roman" w:cs="Times New Roman"/>
-          <w:sz w:val="24"/>
-          <w:szCs w:val="24"/>
-        </w:rPr>
-        <w:t>Note that for the scope of this project, we will not be using real money. Instead</w:t>
-      </w:r>
-      <w:r>
-        <w:rPr>
-          <w:rFonts w:ascii="Times New Roman" w:hAnsi="Times New Roman" w:cs="Times New Roman"/>
-          <w:sz w:val="24"/>
-          <w:szCs w:val="24"/>
-        </w:rPr>
-        <w:t xml:space="preserve">, </w:t>
-      </w:r>
-      <w:r>
-        <w:rPr>
-          <w:rFonts w:ascii="Times New Roman" w:hAnsi="Times New Roman" w:cs="Times New Roman"/>
-          <w:sz w:val="24"/>
-          <w:szCs w:val="24"/>
-        </w:rPr>
-        <w:t xml:space="preserve">they will enter an arbitrary number in for the </w:t>
-      </w:r>
-      <w:r>
-        <w:rPr>
-          <w:rFonts w:ascii="Times New Roman" w:hAnsi="Times New Roman" w:cs="Times New Roman"/>
-          <w:sz w:val="24"/>
-          <w:szCs w:val="24"/>
-        </w:rPr>
-        <w:t xml:space="preserve">system </w:t>
-      </w:r>
-      <w:r>
-        <w:rPr>
-          <w:rFonts w:ascii="Times New Roman" w:hAnsi="Times New Roman" w:cs="Times New Roman"/>
-          <w:sz w:val="24"/>
-          <w:szCs w:val="24"/>
-        </w:rPr>
-        <w:t>to work with.</w:t>
-      </w:r>
-    </w:p>
-    <w:p>
-      <w:pPr>
-        <w:pStyle w:val="ListParagraph"/>
-        <w:numPr>
-          <w:ilvl w:val="2"/>
-          <w:numId w:val="8"/>
-        </w:numPr>
-        <w:rPr>
-          <w:rFonts w:ascii="Times New Roman" w:hAnsi="Times New Roman" w:cs="Times New Roman"/>
-          <w:sz w:val="24"/>
-          <w:szCs w:val="24"/>
-        </w:rPr>
-      </w:pPr>
-      <w:r>
-        <w:rPr>
-          <w:rFonts w:ascii="Times New Roman" w:hAnsi="Times New Roman" w:cs="Times New Roman"/>
-          <w:sz w:val="24"/>
-          <w:szCs w:val="24"/>
-        </w:rPr>
-        <w:t>They will click a button to add money, then be prompted to enter a number in. Once saved, their balance will update to reflect the action.</w:t>
-      </w:r>
-    </w:p>
-    <w:p>
-      <w:pPr>
-        <w:pStyle w:val="ListParagraph"/>
-        <w:numPr>
-          <w:ilvl w:val="1"/>
-          <w:numId w:val="8"/>
-        </w:numPr>
-        <w:rPr>
-          <w:rFonts w:ascii="Times New Roman" w:hAnsi="Times New Roman" w:cs="Times New Roman"/>
-          <w:sz w:val="24"/>
-          <w:szCs w:val="24"/>
-        </w:rPr>
-      </w:pPr>
-      <w:r>
-        <w:rPr>
-          <w:rFonts w:ascii="Times New Roman" w:hAnsi="Times New Roman" w:cs="Times New Roman"/>
-          <w:sz w:val="24"/>
-          <w:szCs w:val="24"/>
-        </w:rPr>
-        <w:t>Th</w:t>
-      </w:r>
-      <w:r>
-        <w:rPr>
-          <w:rFonts w:ascii="Times New Roman" w:hAnsi="Times New Roman" w:cs="Times New Roman"/>
-          <w:sz w:val="24"/>
-          <w:szCs w:val="24"/>
-        </w:rPr>
-        <w:t>e</w:t>
-      </w:r>
-      <w:r>
-        <w:rPr>
-          <w:rFonts w:ascii="Times New Roman" w:hAnsi="Times New Roman" w:cs="Times New Roman"/>
-          <w:sz w:val="24"/>
-          <w:szCs w:val="24"/>
-        </w:rPr>
-        <w:t xml:space="preserve">y will have the </w:t>
-      </w:r>
-      <w:r>
-        <w:rPr>
-          <w:rFonts w:ascii="Times New Roman" w:hAnsi="Times New Roman" w:cs="Times New Roman"/>
-          <w:sz w:val="24"/>
-          <w:szCs w:val="24"/>
-        </w:rPr>
-        <w:t>ability to blacklist workers</w:t>
-      </w:r>
-      <w:r>
-        <w:rPr>
-          <w:rFonts w:ascii="Times New Roman" w:hAnsi="Times New Roman" w:cs="Times New Roman"/>
-          <w:sz w:val="24"/>
-          <w:szCs w:val="24"/>
-        </w:rPr>
-        <w:t>.</w:t>
-      </w:r>
-    </w:p>
-    <w:p>
-      <w:pPr>
-        <w:pStyle w:val="ListParagraph"/>
-        <w:numPr>
-          <w:ilvl w:val="2"/>
-          <w:numId w:val="8"/>
-        </w:numPr>
-        <w:rPr>
-          <w:rFonts w:ascii="Times New Roman" w:hAnsi="Times New Roman" w:cs="Times New Roman"/>
-          <w:sz w:val="24"/>
-          <w:szCs w:val="24"/>
-        </w:rPr>
-      </w:pPr>
-      <w:r>
-        <w:rPr>
-          <w:rFonts w:ascii="Times New Roman" w:hAnsi="Times New Roman" w:cs="Times New Roman"/>
-          <w:sz w:val="24"/>
-          <w:szCs w:val="24"/>
-        </w:rPr>
-        <w:t>Blacklisted workers will not be able to interact with the customers on the system.</w:t>
-      </w:r>
-    </w:p>
-    <w:p>
-      <w:pPr>
-        <w:pStyle w:val="ListParagraph"/>
-        <w:numPr>
-          <w:ilvl w:val="2"/>
-          <w:numId w:val="8"/>
-        </w:numPr>
-        <w:rPr>
-          <w:rFonts w:ascii="Times New Roman" w:hAnsi="Times New Roman" w:cs="Times New Roman"/>
-          <w:sz w:val="24"/>
-          <w:szCs w:val="24"/>
-        </w:rPr>
-      </w:pPr>
-      <w:r>
-        <w:rPr>
-          <w:rFonts w:ascii="Times New Roman" w:hAnsi="Times New Roman" w:cs="Times New Roman"/>
-          <w:sz w:val="24"/>
-          <w:szCs w:val="24"/>
+        <w:t>In addition to these special features, they will also have the same access to processes that customer and worker accounts have.</w:t>
+      </w:r>
+    </w:p>
+    <w:p>
+      <w:pPr>
+        <w:rPr>
+          <w:rFonts w:ascii="Times New Roman" w:hAnsi="Times New Roman" w:cs="Times New Roman"/>
+          <w:sz w:val="24"/>
+          <w:szCs w:val="24"/>
+        </w:rPr>
+      </w:pPr>
+    </w:p>
+    <w:p>
+      <w:pPr>
+        <w:rPr>
+          <w:rFonts w:ascii="Times New Roman" w:hAnsi="Times New Roman" w:cs="Times New Roman"/>
+          <w:sz w:val="24"/>
+          <w:szCs w:val="24"/>
+        </w:rPr>
+      </w:pPr>
+    </w:p>
+    <w:p>
+      <w:pPr>
+        <w:rPr>
+          <w:rFonts w:ascii="Times New Roman" w:hAnsi="Times New Roman" w:cs="Times New Roman"/>
+          <w:sz w:val="24"/>
+          <w:szCs w:val="24"/>
+        </w:rPr>
+      </w:pPr>
+    </w:p>
+    <w:p>
+      <w:pPr>
+        <w:rPr>
+          <w:rFonts w:ascii="Times New Roman" w:hAnsi="Times New Roman" w:cs="Times New Roman"/>
+          <w:sz w:val="24"/>
+          <w:szCs w:val="24"/>
+        </w:rPr>
+      </w:pPr>
+    </w:p>
+    <w:p>
+      <w:pPr>
+        <w:rPr>
+          <w:rFonts w:ascii="Times New Roman" w:hAnsi="Times New Roman" w:cs="Times New Roman"/>
+          <w:sz w:val="24"/>
+          <w:szCs w:val="24"/>
+        </w:rPr>
+      </w:pPr>
+    </w:p>
+    <w:p>
+      <w:pPr>
+        <w:rPr>
+          <w:rFonts w:ascii="Times New Roman" w:hAnsi="Times New Roman" w:cs="Times New Roman"/>
+          <w:sz w:val="24"/>
+          <w:szCs w:val="24"/>
+        </w:rPr>
+      </w:pPr>
+    </w:p>
+    <w:p>
+      <w:pPr>
+        <w:rPr>
+          <w:rFonts w:ascii="Times New Roman" w:hAnsi="Times New Roman" w:cs="Times New Roman"/>
+          <w:sz w:val="24"/>
+          <w:szCs w:val="24"/>
+        </w:rPr>
+      </w:pPr>
+    </w:p>
+    <w:p>
+      <w:pPr>
+        <w:rPr>
+          <w:rFonts w:ascii="Times New Roman" w:hAnsi="Times New Roman" w:cs="Times New Roman"/>
+          <w:sz w:val="24"/>
+          <w:szCs w:val="24"/>
+        </w:rPr>
+      </w:pPr>
+    </w:p>
+    <w:p>
+      <w:pPr>
+        <w:rPr>
+          <w:rFonts w:ascii="Times New Roman" w:hAnsi="Times New Roman" w:cs="Times New Roman"/>
+          <w:sz w:val="24"/>
+          <w:szCs w:val="24"/>
+        </w:rPr>
+      </w:pPr>
+    </w:p>
+    <w:p>
+      <w:pPr>
+        <w:rPr>
+          <w:rFonts w:ascii="Times New Roman" w:hAnsi="Times New Roman" w:cs="Times New Roman"/>
+          <w:sz w:val="24"/>
+          <w:szCs w:val="24"/>
+        </w:rPr>
+      </w:pPr>
+    </w:p>
+    <w:p>
+      <w:pPr>
+        <w:rPr>
+          <w:rFonts w:ascii="Times New Roman" w:hAnsi="Times New Roman" w:cs="Times New Roman"/>
+          <w:sz w:val="24"/>
+          <w:szCs w:val="24"/>
+        </w:rPr>
+      </w:pPr>
+    </w:p>
+    <w:p>
+      <w:pPr>
+        <w:rPr>
+          <w:rFonts w:ascii="Times New Roman" w:hAnsi="Times New Roman" w:cs="Times New Roman"/>
+          <w:sz w:val="24"/>
+          <w:szCs w:val="24"/>
+        </w:rPr>
+      </w:pPr>
+    </w:p>
+    <w:p>
+      <w:pPr>
+        <w:rPr>
+          <w:rFonts w:ascii="Times New Roman" w:hAnsi="Times New Roman" w:cs="Times New Roman"/>
+          <w:sz w:val="24"/>
+          <w:szCs w:val="24"/>
+        </w:rPr>
+      </w:pPr>
+    </w:p>
+    <w:p>
+      <w:pPr>
+        <w:rPr>
+          <w:rFonts w:ascii="Times New Roman" w:hAnsi="Times New Roman" w:cs="Times New Roman"/>
+          <w:sz w:val="24"/>
+          <w:szCs w:val="24"/>
+        </w:rPr>
+      </w:pPr>
+    </w:p>
+    <w:p>
+      <w:pPr>
+        <w:rPr>
+          <w:rFonts w:ascii="Times New Roman" w:hAnsi="Times New Roman" w:cs="Times New Roman"/>
+          <w:sz w:val="24"/>
+          <w:szCs w:val="24"/>
+        </w:rPr>
+      </w:pPr>
+    </w:p>
+    <w:p>
+      <w:pPr>
+        <w:rPr>
+          <w:rFonts w:ascii="Times New Roman" w:hAnsi="Times New Roman" w:cs="Times New Roman"/>
+          <w:sz w:val="24"/>
+          <w:szCs w:val="24"/>
+        </w:rPr>
+      </w:pPr>
+    </w:p>
+    <w:p>
+      <w:pPr>
+        <w:rPr>
+          <w:rFonts w:ascii="Times New Roman" w:hAnsi="Times New Roman" w:cs="Times New Roman"/>
+          <w:sz w:val="24"/>
+          <w:szCs w:val="24"/>
+        </w:rPr>
+      </w:pPr>
+    </w:p>
+    <w:p>
+      <w:pPr>
+        <w:rPr>
+          <w:rFonts w:ascii="Times New Roman" w:hAnsi="Times New Roman" w:cs="Times New Roman"/>
+          <w:sz w:val="24"/>
+          <w:szCs w:val="24"/>
+        </w:rPr>
+      </w:pPr>
+    </w:p>
+    <w:p>
+      <w:pPr>
+        <w:rPr>
+          <w:rFonts w:ascii="Times New Roman" w:hAnsi="Times New Roman" w:cs="Times New Roman"/>
+          <w:sz w:val="24"/>
+          <w:szCs w:val="24"/>
+        </w:rPr>
+      </w:pPr>
+    </w:p>
+    <w:p>
+      <w:pPr>
+        <w:rPr>
+          <w:rFonts w:ascii="Times New Roman" w:hAnsi="Times New Roman" w:cs="Times New Roman"/>
+          <w:sz w:val="24"/>
+          <w:szCs w:val="24"/>
+        </w:rPr>
+      </w:pPr>
+    </w:p>
+    <w:p>
+      <w:pPr>
+        <w:rPr>
+          <w:rFonts w:ascii="Times New Roman" w:hAnsi="Times New Roman" w:cs="Times New Roman"/>
+          <w:sz w:val="24"/>
+          <w:szCs w:val="24"/>
+        </w:rPr>
+      </w:pPr>
+    </w:p>
+    <w:p>
+      <w:pPr>
+        <w:rPr>
+          <w:rFonts w:ascii="Times New Roman" w:hAnsi="Times New Roman" w:cs="Times New Roman"/>
+          <w:sz w:val="24"/>
+          <w:szCs w:val="24"/>
+        </w:rPr>
+      </w:pPr>
+    </w:p>
+    <w:p>
+      <w:pPr>
+        <w:rPr>
+          <w:rFonts w:ascii="Times New Roman" w:hAnsi="Times New Roman" w:cs="Times New Roman"/>
+          <w:sz w:val="24"/>
+          <w:szCs w:val="24"/>
+        </w:rPr>
+      </w:pPr>
+    </w:p>
+    <w:p>
+      <w:pPr>
+        <w:rPr>
+          <w:rFonts w:ascii="Times New Roman" w:hAnsi="Times New Roman" w:cs="Times New Roman"/>
+          <w:sz w:val="24"/>
+          <w:szCs w:val="24"/>
+        </w:rPr>
+      </w:pPr>
+    </w:p>
+    <w:p>
+      <w:pPr>
+        <w:pStyle w:val="Heading3"/>
+        <w:rPr>
+          <w:rFonts w:ascii="Times New Roman" w:hAnsi="Times New Roman" w:cs="Times New Roman"/>
+        </w:rPr>
+      </w:pPr>
+      <w:r>
+        <w:rPr>
+          <w:rFonts w:ascii="Times New Roman" w:hAnsi="Times New Roman" w:cs="Times New Roman"/>
         </w:rPr>
         <w:lastRenderedPageBreak/>
-        <w:t>Any job posted by the customer that has been assigned to a blacklisted worker will be automatically cancelled.</w:t>
-      </w:r>
-    </w:p>
-    <w:p>
-      <w:pPr>
-        <w:pStyle w:val="ListParagraph"/>
-        <w:numPr>
-          <w:ilvl w:val="2"/>
-          <w:numId w:val="8"/>
-        </w:numPr>
-        <w:rPr>
-          <w:rFonts w:ascii="Times New Roman" w:hAnsi="Times New Roman" w:cs="Times New Roman"/>
-          <w:sz w:val="24"/>
-          <w:szCs w:val="24"/>
-        </w:rPr>
-      </w:pPr>
-      <w:r>
-        <w:rPr>
-          <w:rFonts w:ascii="Times New Roman" w:hAnsi="Times New Roman" w:cs="Times New Roman"/>
-          <w:sz w:val="24"/>
-          <w:szCs w:val="24"/>
-        </w:rPr>
-        <w:t>They can also the action, though this won’t reassign cancelled jobs.</w:t>
-      </w:r>
-    </w:p>
-    <w:p>
-      <w:pPr>
-        <w:pStyle w:val="ListParagraph"/>
-        <w:numPr>
-          <w:ilvl w:val="1"/>
-          <w:numId w:val="8"/>
-        </w:numPr>
-        <w:rPr>
-          <w:rFonts w:ascii="Times New Roman" w:hAnsi="Times New Roman" w:cs="Times New Roman"/>
-          <w:sz w:val="24"/>
-          <w:szCs w:val="24"/>
-        </w:rPr>
-      </w:pPr>
-      <w:r>
-        <w:rPr>
-          <w:rFonts w:ascii="Times New Roman" w:hAnsi="Times New Roman" w:cs="Times New Roman"/>
-          <w:sz w:val="24"/>
-          <w:szCs w:val="24"/>
-        </w:rPr>
-        <w:t>They c</w:t>
-      </w:r>
-      <w:r>
-        <w:rPr>
-          <w:rFonts w:ascii="Times New Roman" w:hAnsi="Times New Roman" w:cs="Times New Roman"/>
-          <w:sz w:val="24"/>
-          <w:szCs w:val="24"/>
-        </w:rPr>
-        <w:t>an leave feedback on worker after job is complete</w:t>
-      </w:r>
-    </w:p>
-    <w:p>
-      <w:pPr>
-        <w:pStyle w:val="ListParagraph"/>
-        <w:numPr>
-          <w:ilvl w:val="2"/>
-          <w:numId w:val="8"/>
-        </w:numPr>
-        <w:rPr>
-          <w:rFonts w:ascii="Times New Roman" w:hAnsi="Times New Roman" w:cs="Times New Roman"/>
-          <w:sz w:val="24"/>
-          <w:szCs w:val="24"/>
-        </w:rPr>
-      </w:pPr>
-      <w:r>
-        <w:rPr>
-          <w:rFonts w:ascii="Times New Roman" w:hAnsi="Times New Roman" w:cs="Times New Roman"/>
-          <w:sz w:val="24"/>
-          <w:szCs w:val="24"/>
-        </w:rPr>
-        <w:t>They will be provided with a template containing specific categories to rate.</w:t>
-      </w:r>
-      <w:r>
-        <w:rPr>
-          <w:rFonts w:ascii="Times New Roman" w:hAnsi="Times New Roman" w:cs="Times New Roman"/>
-          <w:sz w:val="24"/>
-          <w:szCs w:val="24"/>
-        </w:rPr>
-        <w:t xml:space="preserve"> ******ADD CATEGORIES HERE</w:t>
-      </w:r>
-    </w:p>
-    <w:p>
-      <w:pPr>
-        <w:pStyle w:val="ListParagraph"/>
-        <w:numPr>
-          <w:ilvl w:val="1"/>
-          <w:numId w:val="8"/>
-        </w:numPr>
-        <w:rPr>
-          <w:rFonts w:ascii="Times New Roman" w:hAnsi="Times New Roman" w:cs="Times New Roman"/>
-          <w:sz w:val="24"/>
-          <w:szCs w:val="24"/>
-        </w:rPr>
-      </w:pPr>
-      <w:r>
-        <w:rPr>
-          <w:rFonts w:ascii="Times New Roman" w:hAnsi="Times New Roman" w:cs="Times New Roman"/>
-          <w:sz w:val="24"/>
-          <w:szCs w:val="24"/>
-        </w:rPr>
-        <w:t>They will have the ability to contact the owner about discrepancies at any point by clicking on a link to a complaint form.</w:t>
-      </w:r>
-    </w:p>
-    <w:p>
-      <w:pPr>
-        <w:rPr>
-          <w:rFonts w:ascii="Times New Roman" w:hAnsi="Times New Roman" w:cs="Times New Roman"/>
-          <w:sz w:val="24"/>
-          <w:szCs w:val="24"/>
-        </w:rPr>
-      </w:pPr>
-    </w:p>
-    <w:p>
-      <w:pPr>
-        <w:pStyle w:val="ListParagraph"/>
-        <w:numPr>
-          <w:ilvl w:val="0"/>
-          <w:numId w:val="8"/>
-        </w:numPr>
-        <w:rPr>
-          <w:rFonts w:ascii="Times New Roman" w:hAnsi="Times New Roman" w:cs="Times New Roman"/>
-          <w:sz w:val="24"/>
-          <w:szCs w:val="24"/>
-        </w:rPr>
-      </w:pPr>
-      <w:r>
-        <w:rPr>
-          <w:rFonts w:ascii="Times New Roman" w:hAnsi="Times New Roman" w:cs="Times New Roman"/>
-          <w:sz w:val="24"/>
-          <w:szCs w:val="24"/>
-        </w:rPr>
-        <w:t>Worker Account Features</w:t>
-      </w:r>
-    </w:p>
-    <w:p>
-      <w:pPr>
-        <w:pStyle w:val="ListParagraph"/>
-        <w:numPr>
-          <w:ilvl w:val="1"/>
-          <w:numId w:val="8"/>
-        </w:numPr>
-        <w:rPr>
-          <w:rFonts w:ascii="Times New Roman" w:hAnsi="Times New Roman" w:cs="Times New Roman"/>
-          <w:sz w:val="24"/>
-          <w:szCs w:val="24"/>
-        </w:rPr>
-      </w:pPr>
-      <w:r>
-        <w:rPr>
-          <w:rFonts w:ascii="Times New Roman" w:hAnsi="Times New Roman" w:cs="Times New Roman"/>
-          <w:sz w:val="24"/>
-          <w:szCs w:val="24"/>
-        </w:rPr>
-        <w:t>The key functionality to this type of user is the ability to accept jobs posted by customers.</w:t>
-      </w:r>
-    </w:p>
-    <w:p>
-      <w:pPr>
-        <w:pStyle w:val="ListParagraph"/>
-        <w:numPr>
-          <w:ilvl w:val="1"/>
-          <w:numId w:val="8"/>
-        </w:numPr>
-        <w:rPr>
-          <w:rFonts w:ascii="Times New Roman" w:hAnsi="Times New Roman" w:cs="Times New Roman"/>
-          <w:sz w:val="24"/>
-          <w:szCs w:val="24"/>
-        </w:rPr>
-      </w:pPr>
-      <w:r>
-        <w:rPr>
-          <w:rFonts w:ascii="Times New Roman" w:hAnsi="Times New Roman" w:cs="Times New Roman"/>
-          <w:sz w:val="24"/>
-          <w:szCs w:val="24"/>
-        </w:rPr>
-        <w:t>They will be a</w:t>
-      </w:r>
-      <w:r>
-        <w:rPr>
-          <w:rFonts w:ascii="Times New Roman" w:hAnsi="Times New Roman" w:cs="Times New Roman"/>
-          <w:sz w:val="24"/>
-          <w:szCs w:val="24"/>
-        </w:rPr>
-        <w:t>ble</w:t>
-      </w:r>
-      <w:r>
-        <w:rPr>
-          <w:rFonts w:ascii="Times New Roman" w:hAnsi="Times New Roman" w:cs="Times New Roman"/>
-          <w:sz w:val="24"/>
-          <w:szCs w:val="24"/>
-        </w:rPr>
-        <w:t xml:space="preserve"> to set their availability to take jo</w:t>
-      </w:r>
-      <w:r>
-        <w:rPr>
-          <w:rFonts w:ascii="Times New Roman" w:hAnsi="Times New Roman" w:cs="Times New Roman"/>
-          <w:sz w:val="24"/>
-          <w:szCs w:val="24"/>
-        </w:rPr>
-        <w:t>bs</w:t>
-      </w:r>
-      <w:r>
-        <w:rPr>
-          <w:rFonts w:ascii="Times New Roman" w:hAnsi="Times New Roman" w:cs="Times New Roman"/>
-          <w:sz w:val="24"/>
-          <w:szCs w:val="24"/>
-        </w:rPr>
-        <w:t>, meaning they will only be assigned jobs that fit within their set availability.</w:t>
-      </w:r>
-    </w:p>
-    <w:p>
-      <w:pPr>
-        <w:pStyle w:val="ListParagraph"/>
-        <w:numPr>
-          <w:ilvl w:val="1"/>
-          <w:numId w:val="8"/>
-        </w:numPr>
-        <w:rPr>
-          <w:rFonts w:ascii="Times New Roman" w:hAnsi="Times New Roman" w:cs="Times New Roman"/>
-          <w:sz w:val="24"/>
-          <w:szCs w:val="24"/>
-        </w:rPr>
-      </w:pPr>
-      <w:r>
-        <w:rPr>
-          <w:rFonts w:ascii="Times New Roman" w:hAnsi="Times New Roman" w:cs="Times New Roman"/>
-          <w:sz w:val="24"/>
-          <w:szCs w:val="24"/>
-        </w:rPr>
-        <w:t>They will r</w:t>
-      </w:r>
-      <w:r>
-        <w:rPr>
-          <w:rFonts w:ascii="Times New Roman" w:hAnsi="Times New Roman" w:cs="Times New Roman"/>
-          <w:sz w:val="24"/>
-          <w:szCs w:val="24"/>
-        </w:rPr>
-        <w:t xml:space="preserve">eceive 90% compensation for </w:t>
-      </w:r>
-      <w:r>
-        <w:rPr>
-          <w:rFonts w:ascii="Times New Roman" w:hAnsi="Times New Roman" w:cs="Times New Roman"/>
-          <w:sz w:val="24"/>
-          <w:szCs w:val="24"/>
-        </w:rPr>
-        <w:t>each</w:t>
-      </w:r>
-      <w:r>
-        <w:rPr>
-          <w:rFonts w:ascii="Times New Roman" w:hAnsi="Times New Roman" w:cs="Times New Roman"/>
-          <w:sz w:val="24"/>
-          <w:szCs w:val="24"/>
-        </w:rPr>
-        <w:t xml:space="preserve"> completed job</w:t>
-      </w:r>
-      <w:r>
-        <w:rPr>
-          <w:rFonts w:ascii="Times New Roman" w:hAnsi="Times New Roman" w:cs="Times New Roman"/>
-          <w:sz w:val="24"/>
-          <w:szCs w:val="24"/>
-        </w:rPr>
-        <w:t>.</w:t>
-      </w:r>
-    </w:p>
-    <w:p>
-      <w:pPr>
-        <w:pStyle w:val="ListParagraph"/>
-        <w:numPr>
-          <w:ilvl w:val="2"/>
-          <w:numId w:val="8"/>
-        </w:numPr>
-        <w:rPr>
-          <w:rFonts w:ascii="Times New Roman" w:hAnsi="Times New Roman" w:cs="Times New Roman"/>
-          <w:sz w:val="24"/>
-          <w:szCs w:val="24"/>
-        </w:rPr>
-      </w:pPr>
-      <w:r>
-        <w:rPr>
-          <w:rFonts w:ascii="Times New Roman" w:hAnsi="Times New Roman" w:cs="Times New Roman"/>
-          <w:sz w:val="24"/>
-          <w:szCs w:val="24"/>
-        </w:rPr>
-        <w:t xml:space="preserve">Each job will </w:t>
-      </w:r>
-      <w:r>
-        <w:rPr>
-          <w:rFonts w:ascii="Times New Roman" w:hAnsi="Times New Roman" w:cs="Times New Roman"/>
-          <w:sz w:val="24"/>
-          <w:szCs w:val="24"/>
-        </w:rPr>
-        <w:t>display</w:t>
-      </w:r>
-      <w:r>
-        <w:rPr>
-          <w:rFonts w:ascii="Times New Roman" w:hAnsi="Times New Roman" w:cs="Times New Roman"/>
-          <w:sz w:val="24"/>
-          <w:szCs w:val="24"/>
-        </w:rPr>
-        <w:t xml:space="preserve"> the customer’s offer along with the actual amount they will receive.</w:t>
-      </w:r>
-    </w:p>
-    <w:p>
-      <w:pPr>
-        <w:pStyle w:val="ListParagraph"/>
-        <w:numPr>
-          <w:ilvl w:val="1"/>
-          <w:numId w:val="8"/>
-        </w:numPr>
-        <w:rPr>
-          <w:rFonts w:ascii="Times New Roman" w:hAnsi="Times New Roman" w:cs="Times New Roman"/>
-          <w:sz w:val="24"/>
-          <w:szCs w:val="24"/>
-        </w:rPr>
-      </w:pPr>
-      <w:r>
-        <w:rPr>
-          <w:rFonts w:ascii="Times New Roman" w:hAnsi="Times New Roman" w:cs="Times New Roman"/>
-          <w:sz w:val="24"/>
-          <w:szCs w:val="24"/>
-        </w:rPr>
-        <w:t>They c</w:t>
-      </w:r>
-      <w:r>
-        <w:rPr>
-          <w:rFonts w:ascii="Times New Roman" w:hAnsi="Times New Roman" w:cs="Times New Roman"/>
-          <w:sz w:val="24"/>
-          <w:szCs w:val="24"/>
-        </w:rPr>
-        <w:t>an blacklist customers</w:t>
-      </w:r>
-      <w:r>
-        <w:rPr>
-          <w:rFonts w:ascii="Times New Roman" w:hAnsi="Times New Roman" w:cs="Times New Roman"/>
-          <w:sz w:val="24"/>
-          <w:szCs w:val="24"/>
-        </w:rPr>
-        <w:t>.</w:t>
-      </w:r>
-    </w:p>
-    <w:p>
-      <w:pPr>
-        <w:pStyle w:val="ListParagraph"/>
-        <w:numPr>
-          <w:ilvl w:val="2"/>
-          <w:numId w:val="8"/>
-        </w:numPr>
-        <w:rPr>
-          <w:rFonts w:ascii="Times New Roman" w:hAnsi="Times New Roman" w:cs="Times New Roman"/>
-          <w:sz w:val="24"/>
-          <w:szCs w:val="24"/>
-        </w:rPr>
-      </w:pPr>
-      <w:r>
-        <w:rPr>
-          <w:rFonts w:ascii="Times New Roman" w:hAnsi="Times New Roman" w:cs="Times New Roman"/>
-          <w:sz w:val="24"/>
-          <w:szCs w:val="24"/>
-        </w:rPr>
-        <w:t>Blacklisted customers will not be able to interact with the workers on the system.</w:t>
-      </w:r>
-    </w:p>
-    <w:p>
-      <w:pPr>
-        <w:pStyle w:val="ListParagraph"/>
-        <w:numPr>
-          <w:ilvl w:val="2"/>
-          <w:numId w:val="8"/>
-        </w:numPr>
-        <w:rPr>
-          <w:rFonts w:ascii="Times New Roman" w:hAnsi="Times New Roman" w:cs="Times New Roman"/>
-          <w:sz w:val="24"/>
-          <w:szCs w:val="24"/>
-        </w:rPr>
-      </w:pPr>
-      <w:r>
-        <w:rPr>
-          <w:rFonts w:ascii="Times New Roman" w:hAnsi="Times New Roman" w:cs="Times New Roman"/>
-          <w:sz w:val="24"/>
-          <w:szCs w:val="24"/>
-        </w:rPr>
-        <w:t>Any job currently assigned by a blacklisted customer will be automatically cancelled.</w:t>
-      </w:r>
-    </w:p>
-    <w:p>
-      <w:pPr>
-        <w:pStyle w:val="ListParagraph"/>
-        <w:numPr>
-          <w:ilvl w:val="2"/>
-          <w:numId w:val="8"/>
-        </w:numPr>
-        <w:rPr>
-          <w:rFonts w:ascii="Times New Roman" w:hAnsi="Times New Roman" w:cs="Times New Roman"/>
-          <w:sz w:val="24"/>
-          <w:szCs w:val="24"/>
-        </w:rPr>
-      </w:pPr>
-      <w:r>
-        <w:rPr>
-          <w:rFonts w:ascii="Times New Roman" w:hAnsi="Times New Roman" w:cs="Times New Roman"/>
-          <w:sz w:val="24"/>
-          <w:szCs w:val="24"/>
-        </w:rPr>
-        <w:t>They can also undo the action, though this won’t reassign cancelled jobs.</w:t>
-      </w:r>
-    </w:p>
-    <w:p>
-      <w:pPr>
-        <w:pStyle w:val="ListParagraph"/>
-        <w:numPr>
-          <w:ilvl w:val="1"/>
-          <w:numId w:val="8"/>
-        </w:numPr>
-        <w:rPr>
-          <w:rFonts w:ascii="Times New Roman" w:hAnsi="Times New Roman" w:cs="Times New Roman"/>
-          <w:sz w:val="24"/>
-          <w:szCs w:val="24"/>
-        </w:rPr>
-      </w:pPr>
-      <w:r>
-        <w:rPr>
-          <w:rFonts w:ascii="Times New Roman" w:hAnsi="Times New Roman" w:cs="Times New Roman"/>
-          <w:sz w:val="24"/>
-          <w:szCs w:val="24"/>
-        </w:rPr>
-        <w:t>They c</w:t>
-      </w:r>
-      <w:r>
-        <w:rPr>
-          <w:rFonts w:ascii="Times New Roman" w:hAnsi="Times New Roman" w:cs="Times New Roman"/>
-          <w:sz w:val="24"/>
-          <w:szCs w:val="24"/>
-        </w:rPr>
-        <w:t>an leave feedback on customers</w:t>
-      </w:r>
-      <w:r>
-        <w:rPr>
-          <w:rFonts w:ascii="Times New Roman" w:hAnsi="Times New Roman" w:cs="Times New Roman"/>
-          <w:sz w:val="24"/>
-          <w:szCs w:val="24"/>
-        </w:rPr>
-        <w:t>.</w:t>
-      </w:r>
-    </w:p>
-    <w:p>
-      <w:pPr>
-        <w:pStyle w:val="ListParagraph"/>
-        <w:numPr>
-          <w:ilvl w:val="2"/>
-          <w:numId w:val="8"/>
-        </w:numPr>
-        <w:rPr>
-          <w:rFonts w:ascii="Times New Roman" w:hAnsi="Times New Roman" w:cs="Times New Roman"/>
-          <w:sz w:val="24"/>
-          <w:szCs w:val="24"/>
-        </w:rPr>
-      </w:pPr>
-      <w:r>
-        <w:rPr>
-          <w:rFonts w:ascii="Times New Roman" w:hAnsi="Times New Roman" w:cs="Times New Roman"/>
-          <w:sz w:val="24"/>
-          <w:szCs w:val="24"/>
-        </w:rPr>
-        <w:t>They will be provided with a template containing specific categories to rate.</w:t>
-      </w:r>
-    </w:p>
-    <w:p>
-      <w:pPr>
-        <w:pStyle w:val="ListParagraph"/>
-        <w:numPr>
-          <w:ilvl w:val="2"/>
-          <w:numId w:val="8"/>
-        </w:numPr>
-        <w:rPr>
-          <w:rFonts w:ascii="Times New Roman" w:hAnsi="Times New Roman" w:cs="Times New Roman"/>
-          <w:sz w:val="24"/>
-          <w:szCs w:val="24"/>
-        </w:rPr>
-      </w:pPr>
-      <w:r>
-        <w:rPr>
-          <w:rFonts w:ascii="Times New Roman" w:hAnsi="Times New Roman" w:cs="Times New Roman"/>
-          <w:sz w:val="24"/>
-          <w:szCs w:val="24"/>
-        </w:rPr>
-        <w:t>***** ADD CATEGORIES HERE</w:t>
-      </w:r>
-    </w:p>
-    <w:p>
-      <w:pPr>
-        <w:pStyle w:val="ListParagraph"/>
-        <w:numPr>
-          <w:ilvl w:val="1"/>
-          <w:numId w:val="8"/>
-        </w:numPr>
-        <w:rPr>
-          <w:rFonts w:ascii="Times New Roman" w:hAnsi="Times New Roman" w:cs="Times New Roman"/>
-          <w:sz w:val="24"/>
-          <w:szCs w:val="24"/>
-        </w:rPr>
-      </w:pPr>
-      <w:r>
-        <w:rPr>
-          <w:rFonts w:ascii="Times New Roman" w:hAnsi="Times New Roman" w:cs="Times New Roman"/>
-          <w:sz w:val="24"/>
-          <w:szCs w:val="24"/>
-        </w:rPr>
-        <w:t>They c</w:t>
-      </w:r>
-      <w:r>
-        <w:rPr>
-          <w:rFonts w:ascii="Times New Roman" w:hAnsi="Times New Roman" w:cs="Times New Roman"/>
-          <w:sz w:val="24"/>
-          <w:szCs w:val="24"/>
-        </w:rPr>
-        <w:t>an mark when a job has been completed</w:t>
-      </w:r>
-      <w:r>
-        <w:rPr>
-          <w:rFonts w:ascii="Times New Roman" w:hAnsi="Times New Roman" w:cs="Times New Roman"/>
-          <w:sz w:val="24"/>
-          <w:szCs w:val="24"/>
-        </w:rPr>
-        <w:t>.</w:t>
-      </w:r>
-    </w:p>
-    <w:p>
-      <w:pPr>
-        <w:pStyle w:val="ListParagraph"/>
-        <w:numPr>
-          <w:ilvl w:val="2"/>
-          <w:numId w:val="8"/>
-        </w:numPr>
-        <w:rPr>
-          <w:rFonts w:ascii="Times New Roman" w:hAnsi="Times New Roman" w:cs="Times New Roman"/>
-          <w:sz w:val="24"/>
-          <w:szCs w:val="24"/>
-        </w:rPr>
-      </w:pPr>
-      <w:r>
-        <w:rPr>
-          <w:rFonts w:ascii="Times New Roman" w:hAnsi="Times New Roman" w:cs="Times New Roman"/>
-          <w:sz w:val="24"/>
-          <w:szCs w:val="24"/>
-        </w:rPr>
-        <w:t xml:space="preserve">They won’t </w:t>
-      </w:r>
-      <w:r>
-        <w:rPr>
-          <w:rFonts w:ascii="Times New Roman" w:hAnsi="Times New Roman" w:cs="Times New Roman"/>
-          <w:sz w:val="24"/>
-          <w:szCs w:val="24"/>
-        </w:rPr>
-        <w:t>be</w:t>
-      </w:r>
-      <w:r>
-        <w:rPr>
-          <w:rFonts w:ascii="Times New Roman" w:hAnsi="Times New Roman" w:cs="Times New Roman"/>
-          <w:sz w:val="24"/>
-          <w:szCs w:val="24"/>
-        </w:rPr>
-        <w:t xml:space="preserve"> compensated until the customer marks it as finished</w:t>
-      </w:r>
-      <w:r>
-        <w:rPr>
-          <w:rFonts w:ascii="Times New Roman" w:hAnsi="Times New Roman" w:cs="Times New Roman"/>
-          <w:sz w:val="24"/>
-          <w:szCs w:val="24"/>
-        </w:rPr>
-        <w:t>.</w:t>
-      </w:r>
-    </w:p>
-    <w:p>
-      <w:pPr>
-        <w:rPr>
-          <w:rFonts w:ascii="Times New Roman" w:hAnsi="Times New Roman" w:cs="Times New Roman"/>
-          <w:sz w:val="24"/>
-          <w:szCs w:val="24"/>
-        </w:rPr>
-      </w:pPr>
-    </w:p>
-    <w:p>
-      <w:pPr>
-        <w:pStyle w:val="ListParagraph"/>
-        <w:numPr>
-          <w:ilvl w:val="0"/>
-          <w:numId w:val="8"/>
-        </w:numPr>
-        <w:rPr>
-          <w:rFonts w:ascii="Times New Roman" w:hAnsi="Times New Roman" w:cs="Times New Roman"/>
-          <w:sz w:val="24"/>
-          <w:szCs w:val="24"/>
-        </w:rPr>
-      </w:pPr>
-      <w:r>
-        <w:rPr>
-          <w:rFonts w:ascii="Times New Roman" w:hAnsi="Times New Roman" w:cs="Times New Roman"/>
-          <w:sz w:val="24"/>
-          <w:szCs w:val="24"/>
-        </w:rPr>
-        <w:t>Owner Account Features</w:t>
-      </w:r>
-    </w:p>
-    <w:p>
-      <w:pPr>
-        <w:pStyle w:val="ListParagraph"/>
-        <w:numPr>
-          <w:ilvl w:val="1"/>
-          <w:numId w:val="8"/>
-        </w:numPr>
-        <w:rPr>
-          <w:rFonts w:ascii="Times New Roman" w:hAnsi="Times New Roman" w:cs="Times New Roman"/>
-          <w:sz w:val="24"/>
-          <w:szCs w:val="24"/>
-        </w:rPr>
-      </w:pPr>
-      <w:r>
-        <w:rPr>
-          <w:rFonts w:ascii="Times New Roman" w:hAnsi="Times New Roman" w:cs="Times New Roman"/>
-          <w:sz w:val="24"/>
-          <w:szCs w:val="24"/>
-        </w:rPr>
-        <w:t>A special account will be created for the system owner, and an owner account cannot be created through the typical registration process.</w:t>
-      </w:r>
-    </w:p>
-    <w:p>
-      <w:pPr>
-        <w:pStyle w:val="ListParagraph"/>
-        <w:numPr>
-          <w:ilvl w:val="1"/>
-          <w:numId w:val="8"/>
-        </w:numPr>
-        <w:rPr>
-          <w:rFonts w:ascii="Times New Roman" w:hAnsi="Times New Roman" w:cs="Times New Roman"/>
-          <w:sz w:val="24"/>
-          <w:szCs w:val="24"/>
-        </w:rPr>
-      </w:pPr>
-      <w:r>
-        <w:rPr>
-          <w:rFonts w:ascii="Times New Roman" w:hAnsi="Times New Roman" w:cs="Times New Roman"/>
-          <w:sz w:val="24"/>
-          <w:szCs w:val="24"/>
-        </w:rPr>
-        <w:t>They will r</w:t>
-      </w:r>
-      <w:r>
-        <w:rPr>
-          <w:rFonts w:ascii="Times New Roman" w:hAnsi="Times New Roman" w:cs="Times New Roman"/>
-          <w:sz w:val="24"/>
-          <w:szCs w:val="24"/>
-        </w:rPr>
-        <w:t>eceive 10% of compensation for each completed job</w:t>
-      </w:r>
-      <w:r>
-        <w:rPr>
-          <w:rFonts w:ascii="Times New Roman" w:hAnsi="Times New Roman" w:cs="Times New Roman"/>
-          <w:sz w:val="24"/>
-          <w:szCs w:val="24"/>
-        </w:rPr>
-        <w:t>.</w:t>
-      </w:r>
-    </w:p>
-    <w:p>
-      <w:pPr>
-        <w:pStyle w:val="ListParagraph"/>
-        <w:numPr>
-          <w:ilvl w:val="1"/>
-          <w:numId w:val="8"/>
-        </w:numPr>
-        <w:rPr>
-          <w:rFonts w:ascii="Times New Roman" w:hAnsi="Times New Roman" w:cs="Times New Roman"/>
-          <w:sz w:val="24"/>
-          <w:szCs w:val="24"/>
-        </w:rPr>
-      </w:pPr>
-      <w:r>
-        <w:rPr>
-          <w:rFonts w:ascii="Times New Roman" w:hAnsi="Times New Roman" w:cs="Times New Roman"/>
-          <w:sz w:val="24"/>
-          <w:szCs w:val="24"/>
-        </w:rPr>
-        <w:t>They will have a page only accessible to them for system management purposes.</w:t>
-      </w:r>
-    </w:p>
-    <w:p>
-      <w:pPr>
-        <w:pStyle w:val="ListParagraph"/>
-        <w:numPr>
-          <w:ilvl w:val="2"/>
-          <w:numId w:val="8"/>
-        </w:numPr>
-        <w:rPr>
-          <w:rFonts w:ascii="Times New Roman" w:hAnsi="Times New Roman" w:cs="Times New Roman"/>
-          <w:sz w:val="24"/>
-          <w:szCs w:val="24"/>
-        </w:rPr>
-      </w:pPr>
-      <w:r>
-        <w:rPr>
-          <w:rFonts w:ascii="Times New Roman" w:hAnsi="Times New Roman" w:cs="Times New Roman"/>
-          <w:sz w:val="24"/>
-          <w:szCs w:val="24"/>
-        </w:rPr>
-        <w:t>They c</w:t>
-      </w:r>
-      <w:r>
-        <w:rPr>
-          <w:rFonts w:ascii="Times New Roman" w:hAnsi="Times New Roman" w:cs="Times New Roman"/>
-          <w:sz w:val="24"/>
-          <w:szCs w:val="24"/>
-        </w:rPr>
-        <w:t>an change account access types (e.g., customer and worker)</w:t>
-      </w:r>
-      <w:r>
-        <w:rPr>
-          <w:rFonts w:ascii="Times New Roman" w:hAnsi="Times New Roman" w:cs="Times New Roman"/>
-          <w:sz w:val="24"/>
-          <w:szCs w:val="24"/>
-        </w:rPr>
-        <w:t>.</w:t>
-      </w:r>
-    </w:p>
-    <w:p>
-      <w:pPr>
-        <w:pStyle w:val="ListParagraph"/>
-        <w:numPr>
-          <w:ilvl w:val="2"/>
-          <w:numId w:val="8"/>
-        </w:numPr>
-        <w:rPr>
-          <w:rFonts w:ascii="Times New Roman" w:hAnsi="Times New Roman" w:cs="Times New Roman"/>
-          <w:sz w:val="24"/>
-          <w:szCs w:val="24"/>
-        </w:rPr>
-      </w:pPr>
-      <w:r>
-        <w:rPr>
-          <w:rFonts w:ascii="Times New Roman" w:hAnsi="Times New Roman" w:cs="Times New Roman"/>
-          <w:sz w:val="24"/>
-          <w:szCs w:val="24"/>
-        </w:rPr>
-        <w:t>They c</w:t>
-      </w:r>
-      <w:r>
-        <w:rPr>
-          <w:rFonts w:ascii="Times New Roman" w:hAnsi="Times New Roman" w:cs="Times New Roman"/>
-          <w:sz w:val="24"/>
-          <w:szCs w:val="24"/>
-        </w:rPr>
-        <w:t>an add and manage types of jobs</w:t>
-      </w:r>
-      <w:r>
-        <w:rPr>
-          <w:rFonts w:ascii="Times New Roman" w:hAnsi="Times New Roman" w:cs="Times New Roman"/>
-          <w:sz w:val="24"/>
-          <w:szCs w:val="24"/>
-        </w:rPr>
-        <w:t>.</w:t>
-      </w:r>
-    </w:p>
-    <w:p>
-      <w:pPr>
-        <w:pStyle w:val="ListParagraph"/>
-        <w:numPr>
-          <w:ilvl w:val="3"/>
-          <w:numId w:val="8"/>
-        </w:numPr>
-        <w:rPr>
-          <w:rFonts w:ascii="Times New Roman" w:hAnsi="Times New Roman" w:cs="Times New Roman"/>
-          <w:sz w:val="24"/>
-          <w:szCs w:val="24"/>
-        </w:rPr>
-      </w:pPr>
-      <w:r>
-        <w:rPr>
-          <w:rFonts w:ascii="Times New Roman" w:hAnsi="Times New Roman" w:cs="Times New Roman"/>
-          <w:sz w:val="24"/>
-          <w:szCs w:val="24"/>
-        </w:rPr>
-        <w:t xml:space="preserve">This would involve adding and removing job types </w:t>
-      </w:r>
-      <w:r>
-        <w:rPr>
-          <w:rFonts w:ascii="Times New Roman" w:hAnsi="Times New Roman" w:cs="Times New Roman"/>
-          <w:sz w:val="24"/>
-          <w:szCs w:val="24"/>
-        </w:rPr>
-        <w:t>from the drop-down list customers see when posting a job offer.</w:t>
-      </w:r>
-    </w:p>
-    <w:p>
-      <w:pPr>
-        <w:pStyle w:val="ListParagraph"/>
-        <w:numPr>
-          <w:ilvl w:val="2"/>
-          <w:numId w:val="8"/>
-        </w:numPr>
-        <w:rPr>
-          <w:rFonts w:ascii="Times New Roman" w:hAnsi="Times New Roman" w:cs="Times New Roman"/>
-          <w:sz w:val="24"/>
-          <w:szCs w:val="24"/>
-        </w:rPr>
-      </w:pPr>
-      <w:r>
-        <w:rPr>
-          <w:rFonts w:ascii="Times New Roman" w:hAnsi="Times New Roman" w:cs="Times New Roman"/>
-          <w:sz w:val="24"/>
-          <w:szCs w:val="24"/>
-        </w:rPr>
-        <w:t>They have</w:t>
-      </w:r>
-      <w:r>
-        <w:rPr>
-          <w:rFonts w:ascii="Times New Roman" w:hAnsi="Times New Roman" w:cs="Times New Roman"/>
-          <w:sz w:val="24"/>
-          <w:szCs w:val="24"/>
-        </w:rPr>
-        <w:t xml:space="preserve"> privileges to move money between accounts for reimbursement purposes</w:t>
-      </w:r>
-      <w:r>
-        <w:rPr>
-          <w:rFonts w:ascii="Times New Roman" w:hAnsi="Times New Roman" w:cs="Times New Roman"/>
-          <w:sz w:val="24"/>
-          <w:szCs w:val="24"/>
-        </w:rPr>
-        <w:t>.</w:t>
-      </w:r>
-    </w:p>
-    <w:p>
-      <w:pPr>
-        <w:pStyle w:val="ListParagraph"/>
-        <w:numPr>
-          <w:ilvl w:val="1"/>
-          <w:numId w:val="8"/>
-        </w:numPr>
-        <w:rPr>
-          <w:rFonts w:ascii="Times New Roman" w:hAnsi="Times New Roman" w:cs="Times New Roman"/>
-          <w:sz w:val="24"/>
-          <w:szCs w:val="24"/>
-        </w:rPr>
-      </w:pPr>
-      <w:r>
-        <w:rPr>
-          <w:rFonts w:ascii="Times New Roman" w:hAnsi="Times New Roman" w:cs="Times New Roman"/>
-          <w:sz w:val="24"/>
-          <w:szCs w:val="24"/>
-        </w:rPr>
-        <w:t>In addition to these special features, they will also have the same access to processes that customer and worker accounts have.</w:t>
-      </w:r>
-    </w:p>
-    <w:p>
-      <w:pPr>
-        <w:rPr>
-          <w:rFonts w:ascii="Times New Roman" w:hAnsi="Times New Roman" w:cs="Times New Roman"/>
-          <w:sz w:val="24"/>
-          <w:szCs w:val="24"/>
-        </w:rPr>
-      </w:pPr>
-    </w:p>
-    <w:p>
-      <w:pPr>
-        <w:rPr>
-          <w:rFonts w:ascii="Times New Roman" w:hAnsi="Times New Roman" w:cs="Times New Roman"/>
-          <w:sz w:val="24"/>
-          <w:szCs w:val="24"/>
-        </w:rPr>
-      </w:pPr>
-    </w:p>
-    <w:p>
-      <w:pPr>
-        <w:rPr>
-          <w:rFonts w:ascii="Times New Roman" w:hAnsi="Times New Roman" w:cs="Times New Roman"/>
-          <w:sz w:val="24"/>
-          <w:szCs w:val="24"/>
-        </w:rPr>
-      </w:pPr>
-    </w:p>
-    <w:p>
-      <w:pPr>
-        <w:rPr>
-          <w:rFonts w:ascii="Times New Roman" w:hAnsi="Times New Roman" w:cs="Times New Roman"/>
-          <w:sz w:val="24"/>
-          <w:szCs w:val="24"/>
-        </w:rPr>
-      </w:pPr>
-    </w:p>
-    <w:p>
-      <w:pPr>
-        <w:rPr>
-          <w:rFonts w:ascii="Times New Roman" w:hAnsi="Times New Roman" w:cs="Times New Roman"/>
-          <w:sz w:val="24"/>
-          <w:szCs w:val="24"/>
-        </w:rPr>
-      </w:pPr>
-    </w:p>
-    <w:p>
-      <w:pPr>
-        <w:rPr>
-          <w:rFonts w:ascii="Times New Roman" w:hAnsi="Times New Roman" w:cs="Times New Roman"/>
-          <w:sz w:val="24"/>
-          <w:szCs w:val="24"/>
-        </w:rPr>
-      </w:pPr>
-    </w:p>
-    <w:p>
-      <w:pPr>
-        <w:rPr>
-          <w:rFonts w:ascii="Times New Roman" w:hAnsi="Times New Roman" w:cs="Times New Roman"/>
-          <w:sz w:val="24"/>
-          <w:szCs w:val="24"/>
-        </w:rPr>
-      </w:pPr>
-    </w:p>
-    <w:p>
-      <w:pPr>
-        <w:rPr>
-          <w:rFonts w:ascii="Times New Roman" w:hAnsi="Times New Roman" w:cs="Times New Roman"/>
-          <w:sz w:val="24"/>
-          <w:szCs w:val="24"/>
-        </w:rPr>
-      </w:pPr>
-    </w:p>
-    <w:p>
-      <w:pPr>
-        <w:rPr>
-          <w:rFonts w:ascii="Times New Roman" w:hAnsi="Times New Roman" w:cs="Times New Roman"/>
-          <w:sz w:val="24"/>
-          <w:szCs w:val="24"/>
-        </w:rPr>
-      </w:pPr>
-      <w:r>
-        <w:rPr>
-          <w:rFonts w:ascii="Times New Roman" w:hAnsi="Times New Roman" w:cs="Times New Roman"/>
-          <w:sz w:val="24"/>
-          <w:szCs w:val="24"/>
-        </w:rPr>
-        <w:t>** give customer the option to send complaint to owner</w:t>
-      </w:r>
-    </w:p>
-    <w:p>
-      <w:pPr>
-        <w:rPr>
-          <w:rFonts w:ascii="Times New Roman" w:hAnsi="Times New Roman" w:cs="Times New Roman"/>
-          <w:sz w:val="24"/>
-          <w:szCs w:val="24"/>
-        </w:rPr>
-      </w:pPr>
-      <w:r>
-        <w:rPr>
-          <w:rFonts w:ascii="Times New Roman" w:hAnsi="Times New Roman" w:cs="Times New Roman"/>
-          <w:sz w:val="24"/>
-          <w:szCs w:val="24"/>
-        </w:rPr>
-        <w:t>** only worker marks completion</w:t>
-      </w:r>
-    </w:p>
-    <w:p>
-      <w:pPr>
-        <w:rPr>
-          <w:rFonts w:ascii="Times New Roman" w:hAnsi="Times New Roman" w:cs="Times New Roman"/>
-          <w:sz w:val="24"/>
-          <w:szCs w:val="24"/>
-        </w:rPr>
-      </w:pPr>
-      <w:r>
-        <w:rPr>
-          <w:rFonts w:ascii="Times New Roman" w:hAnsi="Times New Roman" w:cs="Times New Roman"/>
-          <w:sz w:val="24"/>
-          <w:szCs w:val="24"/>
-        </w:rPr>
-        <w:t>** automatic assignment, priority element with rating</w:t>
-      </w:r>
-    </w:p>
-    <w:p>
-      <w:pPr>
-        <w:rPr>
-          <w:rFonts w:ascii="Times New Roman" w:hAnsi="Times New Roman" w:cs="Times New Roman"/>
-          <w:sz w:val="24"/>
-          <w:szCs w:val="24"/>
-        </w:rPr>
-      </w:pPr>
-      <w:r>
-        <w:rPr>
-          <w:rFonts w:ascii="Times New Roman" w:hAnsi="Times New Roman" w:cs="Times New Roman"/>
-          <w:sz w:val="24"/>
-          <w:szCs w:val="24"/>
-        </w:rPr>
-        <w:tab/>
-        <w:t>**worker has option to accept or decline job</w:t>
-      </w:r>
-    </w:p>
-    <w:p>
-      <w:pPr>
-        <w:rPr>
-          <w:rFonts w:ascii="Times New Roman" w:hAnsi="Times New Roman" w:cs="Times New Roman"/>
-          <w:sz w:val="24"/>
-          <w:szCs w:val="24"/>
-        </w:rPr>
-      </w:pPr>
-      <w:r>
-        <w:rPr>
-          <w:rFonts w:ascii="Times New Roman" w:hAnsi="Times New Roman" w:cs="Times New Roman"/>
-          <w:sz w:val="24"/>
-          <w:szCs w:val="24"/>
-        </w:rPr>
-        <w:t>**worker can change availability</w:t>
-      </w:r>
-    </w:p>
-    <w:p>
-      <w:pPr>
-        <w:rPr>
-          <w:rFonts w:ascii="Times New Roman" w:hAnsi="Times New Roman" w:cs="Times New Roman"/>
-          <w:sz w:val="24"/>
-          <w:szCs w:val="24"/>
-        </w:rPr>
-      </w:pPr>
-      <w:r>
-        <w:rPr>
-          <w:rFonts w:ascii="Times New Roman" w:hAnsi="Times New Roman" w:cs="Times New Roman"/>
-          <w:sz w:val="24"/>
-          <w:szCs w:val="24"/>
-        </w:rPr>
-        <w:t>**no blacklisting</w:t>
-      </w:r>
-    </w:p>
-    <w:p>
-      <w:pPr>
-        <w:rPr>
-          <w:rFonts w:ascii="Times New Roman" w:hAnsi="Times New Roman" w:cs="Times New Roman"/>
-          <w:sz w:val="24"/>
-          <w:szCs w:val="24"/>
-        </w:rPr>
-      </w:pPr>
-    </w:p>
-    <w:p>
-      <w:pPr>
-        <w:rPr>
-          <w:rFonts w:ascii="Times New Roman" w:hAnsi="Times New Roman" w:cs="Times New Roman"/>
-          <w:sz w:val="24"/>
-          <w:szCs w:val="24"/>
-        </w:rPr>
-      </w:pPr>
-    </w:p>
-    <w:p>
-      <w:pPr>
-        <w:rPr>
-          <w:rFonts w:ascii="Times New Roman" w:hAnsi="Times New Roman" w:cs="Times New Roman"/>
-          <w:sz w:val="24"/>
-          <w:szCs w:val="24"/>
-        </w:rPr>
-      </w:pPr>
-    </w:p>
-    <w:p>
-      <w:pPr>
-        <w:rPr>
-          <w:rFonts w:ascii="Times New Roman" w:hAnsi="Times New Roman" w:cs="Times New Roman"/>
-          <w:sz w:val="24"/>
-          <w:szCs w:val="24"/>
-        </w:rPr>
-      </w:pPr>
-    </w:p>
-    <w:p>
-      <w:pPr>
-        <w:rPr>
-          <w:rFonts w:ascii="Times New Roman" w:hAnsi="Times New Roman" w:cs="Times New Roman"/>
-          <w:sz w:val="24"/>
-          <w:szCs w:val="24"/>
-        </w:rPr>
-      </w:pPr>
-    </w:p>
-    <w:p>
-      <w:pPr>
-        <w:rPr>
-          <w:rFonts w:ascii="Times New Roman" w:hAnsi="Times New Roman" w:cs="Times New Roman"/>
-          <w:sz w:val="24"/>
-          <w:szCs w:val="24"/>
-        </w:rPr>
-      </w:pPr>
-    </w:p>
-    <w:p>
-      <w:pPr>
-        <w:rPr>
-          <w:rFonts w:ascii="Times New Roman" w:hAnsi="Times New Roman" w:cs="Times New Roman"/>
-          <w:sz w:val="24"/>
-          <w:szCs w:val="24"/>
-        </w:rPr>
-      </w:pPr>
-    </w:p>
-    <w:p>
-      <w:pPr>
-        <w:rPr>
-          <w:rFonts w:ascii="Times New Roman" w:hAnsi="Times New Roman" w:cs="Times New Roman"/>
-          <w:sz w:val="24"/>
-          <w:szCs w:val="24"/>
-        </w:rPr>
-      </w:pPr>
-    </w:p>
-    <w:p>
-      <w:pPr>
-        <w:rPr>
-          <w:rFonts w:ascii="Times New Roman" w:hAnsi="Times New Roman" w:cs="Times New Roman"/>
-          <w:sz w:val="24"/>
-          <w:szCs w:val="24"/>
-        </w:rPr>
-      </w:pPr>
-    </w:p>
-    <w:p>
-      <w:pPr>
-        <w:rPr>
-          <w:rFonts w:ascii="Times New Roman" w:hAnsi="Times New Roman" w:cs="Times New Roman"/>
-          <w:sz w:val="24"/>
-          <w:szCs w:val="24"/>
-        </w:rPr>
-      </w:pPr>
-    </w:p>
-    <w:p>
-      <w:pPr>
-        <w:rPr>
-          <w:rFonts w:ascii="Times New Roman" w:hAnsi="Times New Roman" w:cs="Times New Roman"/>
-          <w:sz w:val="24"/>
-          <w:szCs w:val="24"/>
-        </w:rPr>
-      </w:pPr>
-    </w:p>
-    <w:p>
-      <w:pPr>
-        <w:pStyle w:val="Heading3"/>
-        <w:rPr>
-          <w:rFonts w:ascii="Times New Roman" w:hAnsi="Times New Roman" w:cs="Times New Roman"/>
-        </w:rPr>
-      </w:pPr>
-      <w:r>
-        <w:rPr>
-          <w:rFonts w:ascii="Times New Roman" w:hAnsi="Times New Roman" w:cs="Times New Roman"/>
-        </w:rPr>
         <w:t>Non-Functional Requirements</w:t>
       </w:r>
     </w:p>
@@ -3003,8 +3085,53 @@
           <w:sz w:val="24"/>
           <w:szCs w:val="24"/>
         </w:rPr>
-        <w:lastRenderedPageBreak/>
-        <w:t>This includes permissions, username, password, email, contact information, ratings, and account balances.</w:t>
+        <w:t xml:space="preserve">This includes permissions, username, password, email, </w:t>
+      </w:r>
+      <w:r>
+        <w:rPr>
+          <w:rFonts w:ascii="Times New Roman" w:hAnsi="Times New Roman" w:cs="Times New Roman"/>
+          <w:sz w:val="24"/>
+          <w:szCs w:val="24"/>
+        </w:rPr>
+        <w:t>phone numbers</w:t>
+      </w:r>
+      <w:r>
+        <w:rPr>
+          <w:rFonts w:ascii="Times New Roman" w:hAnsi="Times New Roman" w:cs="Times New Roman"/>
+          <w:sz w:val="24"/>
+          <w:szCs w:val="24"/>
+        </w:rPr>
+        <w:t>, ratings, account balances</w:t>
+      </w:r>
+      <w:r>
+        <w:rPr>
+          <w:rFonts w:ascii="Times New Roman" w:hAnsi="Times New Roman" w:cs="Times New Roman"/>
+          <w:sz w:val="24"/>
+          <w:szCs w:val="24"/>
+        </w:rPr>
+        <w:t>, and profile pictures.</w:t>
+      </w:r>
+    </w:p>
+    <w:p>
+      <w:pPr>
+        <w:pStyle w:val="ListParagraph"/>
+        <w:numPr>
+          <w:ilvl w:val="3"/>
+          <w:numId w:val="7"/>
+        </w:numPr>
+        <w:rPr>
+          <w:rFonts w:ascii="Times New Roman" w:hAnsi="Times New Roman" w:cs="Times New Roman"/>
+          <w:sz w:val="24"/>
+          <w:szCs w:val="24"/>
+        </w:rPr>
+      </w:pPr>
+      <w:r>
+        <w:rPr>
+          <w:rFonts w:ascii="Times New Roman" w:hAnsi="Times New Roman" w:cs="Times New Roman"/>
+          <w:sz w:val="24"/>
+          <w:szCs w:val="24"/>
+        </w:rPr>
+        <w:t>Worker accounts will store availability and job types as well.</w:t>
       </w:r>
     </w:p>
     <w:p>
@@ -3048,7 +3175,15 @@
           <w:sz w:val="24"/>
           <w:szCs w:val="24"/>
         </w:rPr>
-        <w:t>This includes job title, description, type, address, estimated completion time, compensation, desired completion window, customer, and customer contact information.</w:t>
+        <w:t>This includes job title, description, type, address, estimated completion time, compensation, desired completion window, customer, customer contact information</w:t>
+      </w:r>
+      <w:r>
+        <w:rPr>
+          <w:rFonts w:ascii="Times New Roman" w:hAnsi="Times New Roman" w:cs="Times New Roman"/>
+          <w:sz w:val="24"/>
+          <w:szCs w:val="24"/>
+        </w:rPr>
+        <w:t>, status, and worker (if assigned).</w:t>
       </w:r>
     </w:p>
     <w:p>
@@ -3455,7 +3590,6 @@
           <w:sz w:val="24"/>
           <w:szCs w:val="24"/>
         </w:rPr>
-        <w:lastRenderedPageBreak/>
         <w:t>The system could implement a filter by location feature to account for distance between workers and customers.</w:t>
       </w:r>
     </w:p>
@@ -3568,15 +3702,7 @@
           <w:sz w:val="24"/>
           <w:szCs w:val="24"/>
         </w:rPr>
-        <w:t>A complaint system could be implemented for customers and workers to interact with the owner.</w:t>
-      </w:r>
-      <w:r>
-        <w:rPr>
-          <w:rFonts w:ascii="Times New Roman" w:hAnsi="Times New Roman" w:cs="Times New Roman"/>
-          <w:sz w:val="24"/>
-          <w:szCs w:val="24"/>
-        </w:rPr>
-        <w:t xml:space="preserve"> **********Future or functional?? If future, edit functional to reflect change.</w:t>
+        <w:t>An alert system via email/SMS/Push could be implemented to let users know when jobs are available and accepted.</w:t>
       </w:r>
     </w:p>
     <w:p>
@@ -3598,7 +3724,7 @@
           <w:sz w:val="24"/>
           <w:szCs w:val="24"/>
         </w:rPr>
-        <w:t>An alert system via email/SMS/Push could be implemented to let users know when jobs are available and accepted.</w:t>
+        <w:t>The database could track the history of jobs and a report could be displayed back to users.</w:t>
       </w:r>
     </w:p>
     <w:p>
@@ -3620,30 +3746,17 @@
           <w:sz w:val="24"/>
           <w:szCs w:val="24"/>
         </w:rPr>
-        <w:t>The database could track the history of jobs and a report could be displayed back to users.</w:t>
-      </w:r>
-    </w:p>
-    <w:p>
-      <w:pPr>
-        <w:pStyle w:val="ListParagraph"/>
-        <w:numPr>
-          <w:ilvl w:val="0"/>
-          <w:numId w:val="6"/>
-        </w:numPr>
-        <w:rPr>
-          <w:rFonts w:ascii="Times New Roman" w:hAnsi="Times New Roman" w:cs="Times New Roman"/>
-          <w:sz w:val="24"/>
-          <w:szCs w:val="24"/>
-        </w:rPr>
-      </w:pPr>
-      <w:r>
-        <w:rPr>
-          <w:rFonts w:ascii="Times New Roman" w:hAnsi="Times New Roman" w:cs="Times New Roman"/>
-          <w:sz w:val="24"/>
-          <w:szCs w:val="24"/>
-        </w:rPr>
         <w:t>The system could implement a tip system to adjust wages.</w:t>
       </w:r>
+    </w:p>
+    <w:p>
+      <w:pPr>
+        <w:rPr>
+          <w:rFonts w:ascii="Times New Roman" w:hAnsi="Times New Roman" w:cs="Times New Roman"/>
+          <w:sz w:val="24"/>
+          <w:szCs w:val="24"/>
+        </w:rPr>
+      </w:pPr>
     </w:p>
     <w:p>
       <w:pPr>
@@ -3820,6 +3933,7 @@
           <w:i/>
           <w:iCs/>
         </w:rPr>
+        <w:lastRenderedPageBreak/>
         <w:t>Glossary</w:t>
       </w:r>
     </w:p>
@@ -3858,7 +3972,6 @@
           <w:sz w:val="24"/>
           <w:szCs w:val="24"/>
         </w:rPr>
-        <w:lastRenderedPageBreak/>
         <w:t>Owner</w:t>
       </w:r>
       <w:r>

</xml_diff>